<commit_message>
Update HW3 README file
</commit_message>
<xml_diff>
--- a/HW3/README.docx
+++ b/HW3/README.docx
@@ -43,15 +43,7 @@
       </w:r>
       <w:r>
         <w:br/>
-        <w:t xml:space="preserve">20183151 </w:t>
-      </w:r>
-      <w:proofErr w:type="spellStart"/>
-      <w:r>
-        <w:t>Chaelin</w:t>
-      </w:r>
-      <w:proofErr w:type="spellEnd"/>
-      <w:r>
-        <w:t xml:space="preserve"> Kim</w:t>
+        <w:t>20183151 Chaelin Kim</w:t>
       </w:r>
     </w:p>
     <w:p/>
@@ -153,7 +145,6 @@
           <w:sz w:val="22"/>
         </w:rPr>
       </w:pPr>
-      <w:proofErr w:type="spellStart"/>
       <w:r>
         <w:rPr>
           <w:rFonts w:hint="eastAsia"/>
@@ -167,7 +158,6 @@
         </w:rPr>
         <w:t>.m</w:t>
       </w:r>
-      <w:proofErr w:type="spellEnd"/>
       <w:r>
         <w:br/>
       </w:r>
@@ -299,7 +289,6 @@
           <w:sz w:val="22"/>
         </w:rPr>
       </w:pPr>
-      <w:proofErr w:type="spellStart"/>
       <w:r>
         <w:rPr>
           <w:b/>
@@ -312,7 +301,6 @@
         </w:rPr>
         <w:t>.m</w:t>
       </w:r>
-      <w:proofErr w:type="spellEnd"/>
       <w:r>
         <w:br/>
       </w:r>
@@ -368,15 +356,7 @@
         <w:rPr>
           <w:sz w:val="22"/>
         </w:rPr>
-        <w:t xml:space="preserve"> in </w:t>
-      </w:r>
-      <w:bookmarkStart w:id="4" w:name="_GoBack"/>
-      <w:bookmarkEnd w:id="4"/>
-      <w:r>
-        <w:rPr>
-          <w:sz w:val="22"/>
-        </w:rPr>
-        <w:t>space</w:t>
+        <w:t xml:space="preserve"> in space</w:t>
       </w:r>
       <w:r>
         <w:rPr>
@@ -407,7 +387,6 @@
           <w:szCs w:val="22"/>
         </w:rPr>
       </w:pPr>
-      <w:proofErr w:type="spellStart"/>
       <w:r>
         <w:rPr>
           <w:b/>
@@ -421,7 +400,6 @@
         </w:rPr>
         <w:t>.m</w:t>
       </w:r>
-      <w:proofErr w:type="spellEnd"/>
       <w:r>
         <w:br/>
         <w:t xml:space="preserve">: </w:t>
@@ -447,19 +425,19 @@
         </w:rPr>
         <w:t xml:space="preserve"> of source and target control points.</w:t>
       </w:r>
-      <w:bookmarkStart w:id="5" w:name="OLE_LINK65"/>
-      <w:bookmarkStart w:id="6" w:name="OLE_LINK66"/>
-      <w:bookmarkStart w:id="7" w:name="OLE_LINK73"/>
-      <w:bookmarkStart w:id="8" w:name="OLE_LINK70"/>
-      <w:bookmarkStart w:id="9" w:name="OLE_LINK71"/>
-      <w:bookmarkStart w:id="10" w:name="OLE_LINK72"/>
+      <w:bookmarkStart w:id="4" w:name="OLE_LINK65"/>
+      <w:bookmarkStart w:id="5" w:name="OLE_LINK66"/>
+      <w:bookmarkStart w:id="6" w:name="OLE_LINK73"/>
+      <w:bookmarkStart w:id="7" w:name="OLE_LINK70"/>
+      <w:bookmarkStart w:id="8" w:name="OLE_LINK71"/>
+      <w:bookmarkStart w:id="9" w:name="OLE_LINK72"/>
     </w:p>
+    <w:bookmarkEnd w:id="4"/>
     <w:bookmarkEnd w:id="5"/>
     <w:bookmarkEnd w:id="6"/>
     <w:bookmarkEnd w:id="7"/>
     <w:bookmarkEnd w:id="8"/>
     <w:bookmarkEnd w:id="9"/>
-    <w:bookmarkEnd w:id="10"/>
     <w:p>
       <w:pPr>
         <w:pStyle w:val="a0"/>
@@ -495,75 +473,128 @@
     <w:p>
       <w:pPr>
         <w:pStyle w:val="a"/>
-      </w:pPr>
-      <w:bookmarkStart w:id="11" w:name="OLE_LINK6"/>
-      <w:bookmarkStart w:id="12" w:name="OLE_LINK7"/>
+        <w:rPr>
+          <w:sz w:val="22"/>
+          <w:szCs w:val="22"/>
+        </w:rPr>
+      </w:pPr>
+      <w:bookmarkStart w:id="10" w:name="OLE_LINK6"/>
+      <w:bookmarkStart w:id="11" w:name="OLE_LINK7"/>
       <w:r>
         <w:rPr>
           <w:rFonts w:hint="eastAsia"/>
+          <w:sz w:val="22"/>
+          <w:szCs w:val="22"/>
         </w:rPr>
         <w:t xml:space="preserve">Open the file </w:t>
       </w:r>
       <w:r>
-        <w:t>“</w:t>
-      </w:r>
-      <w:proofErr w:type="spellStart"/>
-      <w:r>
-        <w:t>main</w:t>
-      </w:r>
-      <w:r>
-        <w:t>.m</w:t>
-      </w:r>
-      <w:proofErr w:type="spellEnd"/>
-      <w:r>
-        <w:t xml:space="preserve">” in </w:t>
-      </w:r>
-      <w:proofErr w:type="spellStart"/>
-      <w:r>
-        <w:t>Matlab</w:t>
-      </w:r>
-      <w:proofErr w:type="spellEnd"/>
-      <w:r>
+        <w:rPr>
+          <w:sz w:val="22"/>
+          <w:szCs w:val="22"/>
+        </w:rPr>
+        <w:t>“main</w:t>
+      </w:r>
+      <w:r>
+        <w:rPr>
+          <w:sz w:val="22"/>
+          <w:szCs w:val="22"/>
+        </w:rPr>
+        <w:t>.m” in Matlab</w:t>
+      </w:r>
+      <w:r>
+        <w:rPr>
+          <w:sz w:val="22"/>
+          <w:szCs w:val="22"/>
+        </w:rPr>
         <w:t>.</w:t>
       </w:r>
     </w:p>
     <w:p>
       <w:pPr>
         <w:pStyle w:val="a"/>
-      </w:pPr>
-      <w:r>
+        <w:rPr>
+          <w:sz w:val="22"/>
+          <w:szCs w:val="22"/>
+        </w:rPr>
+      </w:pPr>
+      <w:r>
+        <w:rPr>
+          <w:sz w:val="22"/>
+          <w:szCs w:val="22"/>
+        </w:rPr>
         <w:t>Execute th</w:t>
       </w:r>
       <w:r>
+        <w:rPr>
+          <w:sz w:val="22"/>
+          <w:szCs w:val="22"/>
+        </w:rPr>
         <w:t>at file</w:t>
       </w:r>
       <w:r>
+        <w:rPr>
+          <w:sz w:val="22"/>
+          <w:szCs w:val="22"/>
+        </w:rPr>
         <w:t>.</w:t>
       </w:r>
     </w:p>
     <w:p>
       <w:pPr>
         <w:pStyle w:val="a"/>
-      </w:pPr>
-      <w:r>
+        <w:rPr>
+          <w:sz w:val="22"/>
+          <w:szCs w:val="22"/>
+        </w:rPr>
+      </w:pPr>
+      <w:r>
+        <w:rPr>
+          <w:sz w:val="22"/>
+          <w:szCs w:val="22"/>
+        </w:rPr>
         <w:t xml:space="preserve">The </w:t>
       </w:r>
       <w:r>
+        <w:rPr>
+          <w:sz w:val="22"/>
+          <w:szCs w:val="22"/>
+        </w:rPr>
         <w:t xml:space="preserve">window that shows </w:t>
       </w:r>
       <w:r>
+        <w:rPr>
+          <w:sz w:val="22"/>
+          <w:szCs w:val="22"/>
+        </w:rPr>
         <w:t xml:space="preserve">the </w:t>
       </w:r>
       <w:r>
+        <w:rPr>
+          <w:sz w:val="22"/>
+          <w:szCs w:val="22"/>
+        </w:rPr>
         <w:t>result</w:t>
       </w:r>
       <w:r>
+        <w:rPr>
+          <w:sz w:val="22"/>
+          <w:szCs w:val="22"/>
+        </w:rPr>
         <w:t xml:space="preserve"> image</w:t>
       </w:r>
       <w:r>
+        <w:rPr>
+          <w:sz w:val="22"/>
+          <w:szCs w:val="22"/>
+        </w:rPr>
         <w:t>s and graph</w:t>
       </w:r>
       <w:r>
+        <w:rPr>
+          <w:sz w:val="22"/>
+          <w:szCs w:val="22"/>
+        </w:rPr>
         <w:t xml:space="preserve"> is opened.</w:t>
       </w:r>
     </w:p>
@@ -574,19 +605,23 @@
           <w:ilvl w:val="1"/>
           <w:numId w:val="7"/>
         </w:numPr>
-      </w:pPr>
-      <w:r>
-        <w:t xml:space="preserve">The left part shows result images of applying </w:t>
-      </w:r>
-      <w:proofErr w:type="spellStart"/>
-      <w:r>
-        <w:t>BnB</w:t>
-      </w:r>
-      <w:proofErr w:type="spellEnd"/>
-      <w:r>
-        <w:t xml:space="preserve"> before and after</w:t>
-      </w:r>
-      <w:r>
+        <w:rPr>
+          <w:sz w:val="22"/>
+          <w:szCs w:val="22"/>
+        </w:rPr>
+      </w:pPr>
+      <w:r>
+        <w:rPr>
+          <w:sz w:val="22"/>
+          <w:szCs w:val="22"/>
+        </w:rPr>
+        <w:t>The left part shows result images of applying BnB before and after</w:t>
+      </w:r>
+      <w:r>
+        <w:rPr>
+          <w:sz w:val="22"/>
+          <w:szCs w:val="22"/>
+        </w:rPr>
         <w:t>.</w:t>
       </w:r>
     </w:p>
@@ -597,8 +632,16 @@
           <w:ilvl w:val="1"/>
           <w:numId w:val="7"/>
         </w:numPr>
-      </w:pPr>
-      <w:r>
+        <w:rPr>
+          <w:sz w:val="22"/>
+          <w:szCs w:val="22"/>
+        </w:rPr>
+      </w:pPr>
+      <w:r>
+        <w:rPr>
+          <w:sz w:val="22"/>
+          <w:szCs w:val="22"/>
+        </w:rPr>
         <w:t>The right part shows the result plot of convergence of bounds</w:t>
       </w:r>
     </w:p>
@@ -612,8 +655,8 @@
         <w:ind w:left="936" w:hanging="360"/>
       </w:pPr>
     </w:p>
+    <w:bookmarkEnd w:id="10"/>
     <w:bookmarkEnd w:id="11"/>
-    <w:bookmarkEnd w:id="12"/>
     <w:p>
       <w:pPr>
         <w:pStyle w:val="3"/>
@@ -641,9 +684,9 @@
           <w:sz w:val="28"/>
         </w:rPr>
       </w:pPr>
-      <w:bookmarkStart w:id="13" w:name="OLE_LINK1"/>
-      <w:bookmarkStart w:id="14" w:name="OLE_LINK2"/>
-      <w:bookmarkStart w:id="15" w:name="OLE_LINK3"/>
+      <w:bookmarkStart w:id="12" w:name="OLE_LINK1"/>
+      <w:bookmarkStart w:id="13" w:name="OLE_LINK2"/>
+      <w:bookmarkStart w:id="14" w:name="OLE_LINK3"/>
       <w:r>
         <w:rPr>
           <w:noProof/>
@@ -712,9 +755,9 @@
         <w:t>iscuss the results</w:t>
       </w:r>
     </w:p>
+    <w:bookmarkEnd w:id="12"/>
     <w:bookmarkEnd w:id="13"/>
     <w:bookmarkEnd w:id="14"/>
-    <w:bookmarkEnd w:id="15"/>
     <w:p>
       <w:pPr>
         <w:pStyle w:val="a0"/>
@@ -727,31 +770,10 @@
         <w:rPr>
           <w:rFonts w:hint="eastAsia"/>
         </w:rPr>
-        <w:t xml:space="preserve"> </w:t>
-      </w:r>
-      <w:r>
-        <w:t>I have implemented</w:t>
-      </w:r>
-      <w:r>
-        <w:t xml:space="preserve"> image deformation with</w:t>
-      </w:r>
-      <w:r>
-        <w:t xml:space="preserve"> the affine, similarity and rigid </w:t>
-      </w:r>
-      <w:r>
-        <w:t xml:space="preserve">transformations </w:t>
-      </w:r>
-      <w:r>
-        <w:t xml:space="preserve">according to the reference paper “Image Deformation Using Moving Least Squares [Schaefer et al. 2006]” with </w:t>
-      </w:r>
-      <w:proofErr w:type="spellStart"/>
-      <w:r>
-        <w:t>Matlab</w:t>
-      </w:r>
-      <w:proofErr w:type="spellEnd"/>
-      <w:r>
-        <w:t>.</w:t>
-      </w:r>
+        <w:t>rufrhkrufrhk</w:t>
+      </w:r>
+      <w:bookmarkStart w:id="15" w:name="_GoBack"/>
+      <w:bookmarkEnd w:id="15"/>
     </w:p>
     <w:p>
       <w:pPr>
@@ -761,11 +783,50 @@
           <w:numId w:val="0"/>
         </w:numPr>
       </w:pPr>
+    </w:p>
+    <w:p>
+      <w:pPr>
+        <w:pStyle w:val="a0"/>
+        <w:numPr>
+          <w:ilvl w:val="0"/>
+          <w:numId w:val="0"/>
+        </w:numPr>
+      </w:pPr>
       <w:r>
         <w:rPr>
           <w:rFonts w:hint="eastAsia"/>
         </w:rPr>
         <w:lastRenderedPageBreak/>
+        <w:t xml:space="preserve"> </w:t>
+      </w:r>
+      <w:r>
+        <w:t>I have implemented</w:t>
+      </w:r>
+      <w:r>
+        <w:t xml:space="preserve"> image deformation with</w:t>
+      </w:r>
+      <w:r>
+        <w:t xml:space="preserve"> the affine, similarity and rigid </w:t>
+      </w:r>
+      <w:r>
+        <w:t xml:space="preserve">transformations </w:t>
+      </w:r>
+      <w:r>
+        <w:t>according to the reference paper “Image Deformation Using Moving Least Squares [Schaefer et al. 2006]” with Matlab.</w:t>
+      </w:r>
+    </w:p>
+    <w:p>
+      <w:pPr>
+        <w:pStyle w:val="a0"/>
+        <w:numPr>
+          <w:ilvl w:val="0"/>
+          <w:numId w:val="0"/>
+        </w:numPr>
+      </w:pPr>
+      <w:r>
+        <w:rPr>
+          <w:rFonts w:hint="eastAsia"/>
+        </w:rPr>
         <w:t xml:space="preserve"> </w:t>
       </w:r>
       <w:r>
@@ -1028,7 +1089,7 @@
             <w:noProof/>
             <w:lang w:val="ko-KR" w:bidi="ko-KR"/>
           </w:rPr>
-          <w:t>3</w:t>
+          <w:t>2</w:t>
         </w:r>
         <w:r>
           <w:rPr>

</xml_diff>

<commit_message>
Update readme file for hw3
</commit_message>
<xml_diff>
--- a/HW3/README.docx
+++ b/HW3/README.docx
@@ -48,11 +48,6 @@
       </w:r>
     </w:p>
     <w:p>
-      <w:pPr>
-        <w:rPr>
-          <w:rFonts w:hint="eastAsia"/>
-        </w:rPr>
-      </w:pPr>
       <w:r>
         <w:rPr>
           <w:rFonts w:hint="eastAsia"/>
@@ -67,15 +62,7 @@
       </w:r>
       <w:r>
         <w:br/>
-        <w:t xml:space="preserve">20183151 </w:t>
-      </w:r>
-      <w:proofErr w:type="spellStart"/>
-      <w:r>
-        <w:t>Chaelin</w:t>
-      </w:r>
-      <w:proofErr w:type="spellEnd"/>
-      <w:r>
-        <w:t xml:space="preserve"> Kim</w:t>
+        <w:t>20183151 Chaelin Kim</w:t>
       </w:r>
     </w:p>
     <w:p>
@@ -181,11 +168,9 @@
           <w:numId w:val="25"/>
         </w:numPr>
         <w:rPr>
-          <w:rFonts w:hint="eastAsia"/>
           <w:sz w:val="22"/>
         </w:rPr>
       </w:pPr>
-      <w:proofErr w:type="spellStart"/>
       <w:r>
         <w:rPr>
           <w:rFonts w:hint="eastAsia"/>
@@ -199,7 +184,6 @@
         </w:rPr>
         <w:t>.m</w:t>
       </w:r>
-      <w:proofErr w:type="spellEnd"/>
       <w:r>
         <w:br/>
       </w:r>
@@ -329,11 +313,9 @@
           <w:numId w:val="25"/>
         </w:numPr>
         <w:rPr>
-          <w:rFonts w:hint="eastAsia"/>
           <w:sz w:val="22"/>
         </w:rPr>
       </w:pPr>
-      <w:proofErr w:type="spellStart"/>
       <w:r>
         <w:rPr>
           <w:b/>
@@ -346,7 +328,6 @@
         </w:rPr>
         <w:t>.m</w:t>
       </w:r>
-      <w:proofErr w:type="spellEnd"/>
       <w:r>
         <w:rPr>
           <w:b/>
@@ -475,12 +456,10 @@
           <w:numId w:val="25"/>
         </w:numPr>
         <w:rPr>
-          <w:rFonts w:hint="eastAsia"/>
           <w:sz w:val="22"/>
           <w:szCs w:val="22"/>
         </w:rPr>
       </w:pPr>
-      <w:proofErr w:type="spellStart"/>
       <w:r>
         <w:rPr>
           <w:b/>
@@ -493,7 +472,6 @@
         </w:rPr>
         <w:t>.m</w:t>
       </w:r>
-      <w:proofErr w:type="spellEnd"/>
       <w:r>
         <w:rPr>
           <w:b/>
@@ -584,7 +562,6 @@
         </w:rPr>
         <w:t xml:space="preserve"> The return values </w:t>
       </w:r>
-      <w:proofErr w:type="spellStart"/>
       <w:r>
         <w:rPr>
           <w:i/>
@@ -593,7 +570,6 @@
         </w:rPr>
         <w:t>lowerBound</w:t>
       </w:r>
-      <w:proofErr w:type="spellEnd"/>
       <w:r>
         <w:rPr>
           <w:sz w:val="20"/>
@@ -601,7 +577,6 @@
         </w:rPr>
         <w:t xml:space="preserve"> and </w:t>
       </w:r>
-      <w:proofErr w:type="spellStart"/>
       <w:r>
         <w:rPr>
           <w:i/>
@@ -610,7 +585,6 @@
         </w:rPr>
         <w:t>upperBound</w:t>
       </w:r>
-      <w:proofErr w:type="spellEnd"/>
       <w:r>
         <w:rPr>
           <w:sz w:val="20"/>
@@ -618,7 +592,6 @@
         </w:rPr>
         <w:t xml:space="preserve"> are the number of inliers in each, and </w:t>
       </w:r>
-      <w:proofErr w:type="spellStart"/>
       <w:r>
         <w:rPr>
           <w:i/>
@@ -627,7 +600,6 @@
         </w:rPr>
         <w:t>lowerInliers</w:t>
       </w:r>
-      <w:proofErr w:type="spellEnd"/>
       <w:r>
         <w:rPr>
           <w:sz w:val="20"/>
@@ -635,7 +607,6 @@
         </w:rPr>
         <w:t xml:space="preserve"> and </w:t>
       </w:r>
-      <w:proofErr w:type="spellStart"/>
       <w:r>
         <w:rPr>
           <w:i/>
@@ -644,7 +615,6 @@
         </w:rPr>
         <w:t>upperInliers</w:t>
       </w:r>
-      <w:proofErr w:type="spellEnd"/>
       <w:r>
         <w:rPr>
           <w:sz w:val="20"/>
@@ -702,40 +672,15 @@
           <w:sz w:val="22"/>
           <w:szCs w:val="22"/>
         </w:rPr>
-        <w:t>“</w:t>
-      </w:r>
-      <w:proofErr w:type="spellStart"/>
-      <w:r>
-        <w:rPr>
-          <w:sz w:val="22"/>
-          <w:szCs w:val="22"/>
-        </w:rPr>
-        <w:t>main</w:t>
+        <w:t>“main</w:t>
       </w:r>
       <w:r>
         <w:rPr>
           <w:sz w:val="22"/>
           <w:szCs w:val="22"/>
         </w:rPr>
-        <w:t>.m</w:t>
+        <w:t>.m” in Matlab</w:t>
       </w:r>
-      <w:proofErr w:type="spellEnd"/>
-      <w:r>
-        <w:rPr>
-          <w:sz w:val="22"/>
-          <w:szCs w:val="22"/>
-        </w:rPr>
-        <w:t xml:space="preserve">” in </w:t>
-      </w:r>
-      <w:proofErr w:type="spellStart"/>
-      <w:r>
-        <w:rPr>
-          <w:sz w:val="22"/>
-          <w:szCs w:val="22"/>
-        </w:rPr>
-        <w:t>Matlab</w:t>
-      </w:r>
-      <w:proofErr w:type="spellEnd"/>
       <w:r>
         <w:rPr>
           <w:sz w:val="22"/>
@@ -849,23 +794,7 @@
           <w:sz w:val="22"/>
           <w:szCs w:val="22"/>
         </w:rPr>
-        <w:t xml:space="preserve">The left part shows result images of applying </w:t>
-      </w:r>
-      <w:proofErr w:type="spellStart"/>
-      <w:r>
-        <w:rPr>
-          <w:sz w:val="22"/>
-          <w:szCs w:val="22"/>
-        </w:rPr>
-        <w:t>BnB</w:t>
-      </w:r>
-      <w:proofErr w:type="spellEnd"/>
-      <w:r>
-        <w:rPr>
-          <w:sz w:val="22"/>
-          <w:szCs w:val="22"/>
-        </w:rPr>
-        <w:t xml:space="preserve"> before and after</w:t>
+        <w:t>The left part shows result images of applying BnB before and after</w:t>
       </w:r>
       <w:r>
         <w:rPr>
@@ -928,7 +857,7 @@
     <w:p>
       <w:pPr>
         <w:rPr>
-          <w:rFonts w:asciiTheme="majorHAnsi" w:eastAsiaTheme="majorEastAsia" w:hAnsiTheme="majorHAnsi" w:cstheme="majorBidi" w:hint="eastAsia"/>
+          <w:rFonts w:asciiTheme="majorHAnsi" w:eastAsiaTheme="majorEastAsia" w:hAnsiTheme="majorHAnsi" w:cstheme="majorBidi"/>
           <w:b/>
           <w:color w:val="003863" w:themeColor="accent1" w:themeShade="80"/>
           <w:sz w:val="28"/>
@@ -978,16 +907,7 @@
         </w:drawing>
       </w:r>
     </w:p>
-    <w:p>
-      <w:pPr>
-        <w:pStyle w:val="3"/>
-        <w:rPr>
-          <w:b/>
-          <w:color w:val="003863" w:themeColor="accent1" w:themeShade="80"/>
-          <w:sz w:val="28"/>
-        </w:rPr>
-      </w:pPr>
-    </w:p>
+    <w:p/>
     <w:p>
       <w:pPr>
         <w:pStyle w:val="3"/>
@@ -1010,7 +930,6 @@
       <w:pPr>
         <w:pStyle w:val="a0"/>
         <w:rPr>
-          <w:rFonts w:hint="eastAsia"/>
           <w:color w:val="000000" w:themeColor="text1"/>
         </w:rPr>
       </w:pPr>
@@ -1020,8 +939,6 @@
         </w:rPr>
         <w:t>(x, y) = (623.5918, 322.0938)</w:t>
       </w:r>
-      <w:bookmarkStart w:id="15" w:name="_GoBack"/>
-      <w:bookmarkEnd w:id="15"/>
     </w:p>
     <w:p>
       <w:pPr>
@@ -1082,7 +999,7 @@
       </w:tblGrid>
       <w:tr>
         <w:trPr>
-          <w:trHeight w:val="345"/>
+          <w:trHeight w:val="272"/>
         </w:trPr>
         <w:tc>
           <w:tcPr>
@@ -1107,7 +1024,7 @@
                 <w:rFonts w:ascii="맑은 고딕" w:eastAsia="맑은 고딕" w:hAnsi="맑은 고딕" w:cs="굴림"/>
                 <w:b/>
                 <w:color w:val="000000"/>
-                <w:sz w:val="22"/>
+                <w:sz w:val="18"/>
                 <w:szCs w:val="22"/>
               </w:rPr>
             </w:pPr>
@@ -1116,7 +1033,7 @@
                 <w:rFonts w:ascii="맑은 고딕" w:eastAsia="맑은 고딕" w:hAnsi="맑은 고딕" w:cs="굴림" w:hint="eastAsia"/>
                 <w:b/>
                 <w:color w:val="000000"/>
-                <w:sz w:val="22"/>
+                <w:sz w:val="18"/>
                 <w:szCs w:val="22"/>
               </w:rPr>
               <w:t>Inliers</w:t>
@@ -1142,9 +1059,9 @@
               <w:spacing w:before="0" w:after="0" w:line="240" w:lineRule="auto"/>
               <w:jc w:val="center"/>
               <w:rPr>
-                <w:rFonts w:ascii="맑은 고딕" w:eastAsia="맑은 고딕" w:hAnsi="맑은 고딕" w:cs="굴림" w:hint="eastAsia"/>
-                <w:color w:val="000000"/>
-                <w:sz w:val="22"/>
+                <w:rFonts w:ascii="맑은 고딕" w:eastAsia="맑은 고딕" w:hAnsi="맑은 고딕" w:cs="굴림"/>
+                <w:color w:val="000000"/>
+                <w:sz w:val="18"/>
                 <w:szCs w:val="22"/>
               </w:rPr>
             </w:pPr>
@@ -1173,7 +1090,7 @@
                 <w:rFonts w:ascii="맑은 고딕" w:eastAsia="맑은 고딕" w:hAnsi="맑은 고딕" w:cs="굴림"/>
                 <w:b/>
                 <w:color w:val="000000"/>
-                <w:sz w:val="22"/>
+                <w:sz w:val="18"/>
                 <w:szCs w:val="22"/>
               </w:rPr>
             </w:pPr>
@@ -1182,7 +1099,7 @@
                 <w:rFonts w:ascii="맑은 고딕" w:eastAsia="맑은 고딕" w:hAnsi="맑은 고딕" w:cs="굴림" w:hint="eastAsia"/>
                 <w:b/>
                 <w:color w:val="000000"/>
-                <w:sz w:val="22"/>
+                <w:sz w:val="18"/>
                 <w:szCs w:val="22"/>
               </w:rPr>
               <w:t>Outliers</w:t>
@@ -1213,7 +1130,7 @@
               <w:spacing w:before="0" w:after="0" w:line="240" w:lineRule="auto"/>
               <w:jc w:val="right"/>
               <w:rPr>
-                <w:rFonts w:ascii="맑은 고딕" w:eastAsia="맑은 고딕" w:hAnsi="맑은 고딕" w:cs="굴림" w:hint="eastAsia"/>
+                <w:rFonts w:ascii="맑은 고딕" w:eastAsia="맑은 고딕" w:hAnsi="맑은 고딕" w:cs="굴림"/>
                 <w:color w:val="000000"/>
                 <w:sz w:val="10"/>
                 <w:szCs w:val="14"/>
@@ -1249,7 +1166,7 @@
               <w:spacing w:before="0" w:after="0" w:line="240" w:lineRule="auto"/>
               <w:jc w:val="right"/>
               <w:rPr>
-                <w:rFonts w:ascii="맑은 고딕" w:eastAsia="맑은 고딕" w:hAnsi="맑은 고딕" w:cs="굴림" w:hint="eastAsia"/>
+                <w:rFonts w:ascii="맑은 고딕" w:eastAsia="맑은 고딕" w:hAnsi="맑은 고딕" w:cs="굴림"/>
                 <w:color w:val="000000"/>
                 <w:sz w:val="10"/>
                 <w:szCs w:val="14"/>
@@ -1285,7 +1202,7 @@
               <w:spacing w:before="0" w:after="0" w:line="240" w:lineRule="auto"/>
               <w:jc w:val="right"/>
               <w:rPr>
-                <w:rFonts w:ascii="맑은 고딕" w:eastAsia="맑은 고딕" w:hAnsi="맑은 고딕" w:cs="굴림" w:hint="eastAsia"/>
+                <w:rFonts w:ascii="맑은 고딕" w:eastAsia="맑은 고딕" w:hAnsi="맑은 고딕" w:cs="굴림"/>
                 <w:color w:val="000000"/>
                 <w:sz w:val="10"/>
                 <w:szCs w:val="14"/>
@@ -1321,7 +1238,7 @@
               <w:spacing w:before="0" w:after="0" w:line="240" w:lineRule="auto"/>
               <w:jc w:val="right"/>
               <w:rPr>
-                <w:rFonts w:ascii="맑은 고딕" w:eastAsia="맑은 고딕" w:hAnsi="맑은 고딕" w:cs="굴림" w:hint="eastAsia"/>
+                <w:rFonts w:ascii="맑은 고딕" w:eastAsia="맑은 고딕" w:hAnsi="맑은 고딕" w:cs="굴림"/>
                 <w:color w:val="000000"/>
                 <w:sz w:val="10"/>
                 <w:szCs w:val="14"/>
@@ -1357,7 +1274,7 @@
               <w:spacing w:before="0" w:after="0" w:line="240" w:lineRule="auto"/>
               <w:jc w:val="right"/>
               <w:rPr>
-                <w:rFonts w:ascii="맑은 고딕" w:eastAsia="맑은 고딕" w:hAnsi="맑은 고딕" w:cs="굴림" w:hint="eastAsia"/>
+                <w:rFonts w:ascii="맑은 고딕" w:eastAsia="맑은 고딕" w:hAnsi="맑은 고딕" w:cs="굴림"/>
                 <w:color w:val="000000"/>
                 <w:sz w:val="10"/>
                 <w:szCs w:val="14"/>
@@ -1420,7 +1337,7 @@
               <w:spacing w:before="0" w:after="0" w:line="240" w:lineRule="auto"/>
               <w:jc w:val="right"/>
               <w:rPr>
-                <w:rFonts w:ascii="맑은 고딕" w:eastAsia="맑은 고딕" w:hAnsi="맑은 고딕" w:cs="굴림" w:hint="eastAsia"/>
+                <w:rFonts w:ascii="맑은 고딕" w:eastAsia="맑은 고딕" w:hAnsi="맑은 고딕" w:cs="굴림"/>
                 <w:color w:val="000000"/>
                 <w:sz w:val="10"/>
                 <w:szCs w:val="14"/>
@@ -1456,7 +1373,7 @@
               <w:spacing w:before="0" w:after="0" w:line="240" w:lineRule="auto"/>
               <w:jc w:val="right"/>
               <w:rPr>
-                <w:rFonts w:ascii="맑은 고딕" w:eastAsia="맑은 고딕" w:hAnsi="맑은 고딕" w:cs="굴림" w:hint="eastAsia"/>
+                <w:rFonts w:ascii="맑은 고딕" w:eastAsia="맑은 고딕" w:hAnsi="맑은 고딕" w:cs="굴림"/>
                 <w:color w:val="000000"/>
                 <w:sz w:val="10"/>
                 <w:szCs w:val="14"/>
@@ -1492,7 +1409,7 @@
               <w:spacing w:before="0" w:after="0" w:line="240" w:lineRule="auto"/>
               <w:jc w:val="right"/>
               <w:rPr>
-                <w:rFonts w:ascii="맑은 고딕" w:eastAsia="맑은 고딕" w:hAnsi="맑은 고딕" w:cs="굴림" w:hint="eastAsia"/>
+                <w:rFonts w:ascii="맑은 고딕" w:eastAsia="맑은 고딕" w:hAnsi="맑은 고딕" w:cs="굴림"/>
                 <w:color w:val="000000"/>
                 <w:sz w:val="10"/>
                 <w:szCs w:val="14"/>
@@ -1533,7 +1450,7 @@
               <w:spacing w:before="0" w:after="0" w:line="240" w:lineRule="auto"/>
               <w:jc w:val="right"/>
               <w:rPr>
-                <w:rFonts w:ascii="맑은 고딕" w:eastAsia="맑은 고딕" w:hAnsi="맑은 고딕" w:cs="굴림" w:hint="eastAsia"/>
+                <w:rFonts w:ascii="맑은 고딕" w:eastAsia="맑은 고딕" w:hAnsi="맑은 고딕" w:cs="굴림"/>
                 <w:color w:val="000000"/>
                 <w:sz w:val="10"/>
                 <w:szCs w:val="14"/>
@@ -1569,7 +1486,7 @@
               <w:spacing w:before="0" w:after="0" w:line="240" w:lineRule="auto"/>
               <w:jc w:val="right"/>
               <w:rPr>
-                <w:rFonts w:ascii="맑은 고딕" w:eastAsia="맑은 고딕" w:hAnsi="맑은 고딕" w:cs="굴림" w:hint="eastAsia"/>
+                <w:rFonts w:ascii="맑은 고딕" w:eastAsia="맑은 고딕" w:hAnsi="맑은 고딕" w:cs="굴림"/>
                 <w:color w:val="000000"/>
                 <w:sz w:val="10"/>
                 <w:szCs w:val="14"/>
@@ -1605,7 +1522,7 @@
               <w:spacing w:before="0" w:after="0" w:line="240" w:lineRule="auto"/>
               <w:jc w:val="right"/>
               <w:rPr>
-                <w:rFonts w:ascii="맑은 고딕" w:eastAsia="맑은 고딕" w:hAnsi="맑은 고딕" w:cs="굴림" w:hint="eastAsia"/>
+                <w:rFonts w:ascii="맑은 고딕" w:eastAsia="맑은 고딕" w:hAnsi="맑은 고딕" w:cs="굴림"/>
                 <w:color w:val="000000"/>
                 <w:sz w:val="10"/>
                 <w:szCs w:val="14"/>
@@ -1641,7 +1558,7 @@
               <w:spacing w:before="0" w:after="0" w:line="240" w:lineRule="auto"/>
               <w:jc w:val="right"/>
               <w:rPr>
-                <w:rFonts w:ascii="맑은 고딕" w:eastAsia="맑은 고딕" w:hAnsi="맑은 고딕" w:cs="굴림" w:hint="eastAsia"/>
+                <w:rFonts w:ascii="맑은 고딕" w:eastAsia="맑은 고딕" w:hAnsi="맑은 고딕" w:cs="굴림"/>
                 <w:color w:val="000000"/>
                 <w:sz w:val="10"/>
                 <w:szCs w:val="14"/>
@@ -1677,7 +1594,7 @@
               <w:spacing w:before="0" w:after="0" w:line="240" w:lineRule="auto"/>
               <w:jc w:val="right"/>
               <w:rPr>
-                <w:rFonts w:ascii="맑은 고딕" w:eastAsia="맑은 고딕" w:hAnsi="맑은 고딕" w:cs="굴림" w:hint="eastAsia"/>
+                <w:rFonts w:ascii="맑은 고딕" w:eastAsia="맑은 고딕" w:hAnsi="맑은 고딕" w:cs="굴림"/>
                 <w:color w:val="000000"/>
                 <w:sz w:val="10"/>
                 <w:szCs w:val="14"/>
@@ -1740,7 +1657,7 @@
               <w:spacing w:before="0" w:after="0" w:line="240" w:lineRule="auto"/>
               <w:jc w:val="right"/>
               <w:rPr>
-                <w:rFonts w:ascii="맑은 고딕" w:eastAsia="맑은 고딕" w:hAnsi="맑은 고딕" w:cs="굴림" w:hint="eastAsia"/>
+                <w:rFonts w:ascii="맑은 고딕" w:eastAsia="맑은 고딕" w:hAnsi="맑은 고딕" w:cs="굴림"/>
                 <w:color w:val="000000"/>
                 <w:sz w:val="10"/>
                 <w:szCs w:val="14"/>
@@ -1776,7 +1693,7 @@
               <w:spacing w:before="0" w:after="0" w:line="240" w:lineRule="auto"/>
               <w:jc w:val="right"/>
               <w:rPr>
-                <w:rFonts w:ascii="맑은 고딕" w:eastAsia="맑은 고딕" w:hAnsi="맑은 고딕" w:cs="굴림" w:hint="eastAsia"/>
+                <w:rFonts w:ascii="맑은 고딕" w:eastAsia="맑은 고딕" w:hAnsi="맑은 고딕" w:cs="굴림"/>
                 <w:color w:val="000000"/>
                 <w:sz w:val="10"/>
                 <w:szCs w:val="14"/>
@@ -1812,7 +1729,7 @@
               <w:spacing w:before="0" w:after="0" w:line="240" w:lineRule="auto"/>
               <w:jc w:val="right"/>
               <w:rPr>
-                <w:rFonts w:ascii="맑은 고딕" w:eastAsia="맑은 고딕" w:hAnsi="맑은 고딕" w:cs="굴림" w:hint="eastAsia"/>
+                <w:rFonts w:ascii="맑은 고딕" w:eastAsia="맑은 고딕" w:hAnsi="맑은 고딕" w:cs="굴림"/>
                 <w:color w:val="000000"/>
                 <w:sz w:val="10"/>
                 <w:szCs w:val="14"/>
@@ -1853,7 +1770,7 @@
               <w:spacing w:before="0" w:after="0" w:line="240" w:lineRule="auto"/>
               <w:jc w:val="right"/>
               <w:rPr>
-                <w:rFonts w:ascii="맑은 고딕" w:eastAsia="맑은 고딕" w:hAnsi="맑은 고딕" w:cs="굴림" w:hint="eastAsia"/>
+                <w:rFonts w:ascii="맑은 고딕" w:eastAsia="맑은 고딕" w:hAnsi="맑은 고딕" w:cs="굴림"/>
                 <w:color w:val="000000"/>
                 <w:sz w:val="10"/>
                 <w:szCs w:val="14"/>
@@ -1889,7 +1806,7 @@
               <w:spacing w:before="0" w:after="0" w:line="240" w:lineRule="auto"/>
               <w:jc w:val="right"/>
               <w:rPr>
-                <w:rFonts w:ascii="맑은 고딕" w:eastAsia="맑은 고딕" w:hAnsi="맑은 고딕" w:cs="굴림" w:hint="eastAsia"/>
+                <w:rFonts w:ascii="맑은 고딕" w:eastAsia="맑은 고딕" w:hAnsi="맑은 고딕" w:cs="굴림"/>
                 <w:color w:val="000000"/>
                 <w:sz w:val="10"/>
                 <w:szCs w:val="14"/>
@@ -1925,7 +1842,7 @@
               <w:spacing w:before="0" w:after="0" w:line="240" w:lineRule="auto"/>
               <w:jc w:val="right"/>
               <w:rPr>
-                <w:rFonts w:ascii="맑은 고딕" w:eastAsia="맑은 고딕" w:hAnsi="맑은 고딕" w:cs="굴림" w:hint="eastAsia"/>
+                <w:rFonts w:ascii="맑은 고딕" w:eastAsia="맑은 고딕" w:hAnsi="맑은 고딕" w:cs="굴림"/>
                 <w:color w:val="000000"/>
                 <w:sz w:val="10"/>
                 <w:szCs w:val="14"/>
@@ -1961,7 +1878,7 @@
               <w:spacing w:before="0" w:after="0" w:line="240" w:lineRule="auto"/>
               <w:jc w:val="right"/>
               <w:rPr>
-                <w:rFonts w:ascii="맑은 고딕" w:eastAsia="맑은 고딕" w:hAnsi="맑은 고딕" w:cs="굴림" w:hint="eastAsia"/>
+                <w:rFonts w:ascii="맑은 고딕" w:eastAsia="맑은 고딕" w:hAnsi="맑은 고딕" w:cs="굴림"/>
                 <w:color w:val="000000"/>
                 <w:sz w:val="10"/>
                 <w:szCs w:val="14"/>
@@ -1997,7 +1914,7 @@
               <w:spacing w:before="0" w:after="0" w:line="240" w:lineRule="auto"/>
               <w:jc w:val="right"/>
               <w:rPr>
-                <w:rFonts w:ascii="맑은 고딕" w:eastAsia="맑은 고딕" w:hAnsi="맑은 고딕" w:cs="굴림" w:hint="eastAsia"/>
+                <w:rFonts w:ascii="맑은 고딕" w:eastAsia="맑은 고딕" w:hAnsi="맑은 고딕" w:cs="굴림"/>
                 <w:color w:val="000000"/>
                 <w:sz w:val="10"/>
                 <w:szCs w:val="14"/>
@@ -2060,7 +1977,7 @@
               <w:spacing w:before="0" w:after="0" w:line="240" w:lineRule="auto"/>
               <w:jc w:val="right"/>
               <w:rPr>
-                <w:rFonts w:ascii="맑은 고딕" w:eastAsia="맑은 고딕" w:hAnsi="맑은 고딕" w:cs="굴림" w:hint="eastAsia"/>
+                <w:rFonts w:ascii="맑은 고딕" w:eastAsia="맑은 고딕" w:hAnsi="맑은 고딕" w:cs="굴림"/>
                 <w:color w:val="000000"/>
                 <w:sz w:val="10"/>
                 <w:szCs w:val="14"/>
@@ -2096,7 +2013,7 @@
               <w:spacing w:before="0" w:after="0" w:line="240" w:lineRule="auto"/>
               <w:jc w:val="right"/>
               <w:rPr>
-                <w:rFonts w:ascii="맑은 고딕" w:eastAsia="맑은 고딕" w:hAnsi="맑은 고딕" w:cs="굴림" w:hint="eastAsia"/>
+                <w:rFonts w:ascii="맑은 고딕" w:eastAsia="맑은 고딕" w:hAnsi="맑은 고딕" w:cs="굴림"/>
                 <w:color w:val="000000"/>
                 <w:sz w:val="10"/>
                 <w:szCs w:val="14"/>
@@ -2132,7 +2049,7 @@
               <w:spacing w:before="0" w:after="0" w:line="240" w:lineRule="auto"/>
               <w:jc w:val="right"/>
               <w:rPr>
-                <w:rFonts w:ascii="맑은 고딕" w:eastAsia="맑은 고딕" w:hAnsi="맑은 고딕" w:cs="굴림" w:hint="eastAsia"/>
+                <w:rFonts w:ascii="맑은 고딕" w:eastAsia="맑은 고딕" w:hAnsi="맑은 고딕" w:cs="굴림"/>
                 <w:color w:val="000000"/>
                 <w:sz w:val="10"/>
                 <w:szCs w:val="14"/>
@@ -2173,7 +2090,7 @@
               <w:spacing w:before="0" w:after="0" w:line="240" w:lineRule="auto"/>
               <w:jc w:val="right"/>
               <w:rPr>
-                <w:rFonts w:ascii="맑은 고딕" w:eastAsia="맑은 고딕" w:hAnsi="맑은 고딕" w:cs="굴림" w:hint="eastAsia"/>
+                <w:rFonts w:ascii="맑은 고딕" w:eastAsia="맑은 고딕" w:hAnsi="맑은 고딕" w:cs="굴림"/>
                 <w:color w:val="000000"/>
                 <w:sz w:val="10"/>
                 <w:szCs w:val="14"/>
@@ -2209,7 +2126,7 @@
               <w:spacing w:before="0" w:after="0" w:line="240" w:lineRule="auto"/>
               <w:jc w:val="right"/>
               <w:rPr>
-                <w:rFonts w:ascii="맑은 고딕" w:eastAsia="맑은 고딕" w:hAnsi="맑은 고딕" w:cs="굴림" w:hint="eastAsia"/>
+                <w:rFonts w:ascii="맑은 고딕" w:eastAsia="맑은 고딕" w:hAnsi="맑은 고딕" w:cs="굴림"/>
                 <w:color w:val="000000"/>
                 <w:sz w:val="10"/>
                 <w:szCs w:val="14"/>
@@ -2245,7 +2162,7 @@
               <w:spacing w:before="0" w:after="0" w:line="240" w:lineRule="auto"/>
               <w:jc w:val="right"/>
               <w:rPr>
-                <w:rFonts w:ascii="맑은 고딕" w:eastAsia="맑은 고딕" w:hAnsi="맑은 고딕" w:cs="굴림" w:hint="eastAsia"/>
+                <w:rFonts w:ascii="맑은 고딕" w:eastAsia="맑은 고딕" w:hAnsi="맑은 고딕" w:cs="굴림"/>
                 <w:color w:val="000000"/>
                 <w:sz w:val="10"/>
                 <w:szCs w:val="14"/>
@@ -2281,7 +2198,7 @@
               <w:spacing w:before="0" w:after="0" w:line="240" w:lineRule="auto"/>
               <w:jc w:val="right"/>
               <w:rPr>
-                <w:rFonts w:ascii="맑은 고딕" w:eastAsia="맑은 고딕" w:hAnsi="맑은 고딕" w:cs="굴림" w:hint="eastAsia"/>
+                <w:rFonts w:ascii="맑은 고딕" w:eastAsia="맑은 고딕" w:hAnsi="맑은 고딕" w:cs="굴림"/>
                 <w:color w:val="000000"/>
                 <w:sz w:val="10"/>
                 <w:szCs w:val="14"/>
@@ -2317,7 +2234,7 @@
               <w:spacing w:before="0" w:after="0" w:line="240" w:lineRule="auto"/>
               <w:jc w:val="right"/>
               <w:rPr>
-                <w:rFonts w:ascii="맑은 고딕" w:eastAsia="맑은 고딕" w:hAnsi="맑은 고딕" w:cs="굴림" w:hint="eastAsia"/>
+                <w:rFonts w:ascii="맑은 고딕" w:eastAsia="맑은 고딕" w:hAnsi="맑은 고딕" w:cs="굴림"/>
                 <w:color w:val="000000"/>
                 <w:sz w:val="10"/>
                 <w:szCs w:val="14"/>
@@ -2380,7 +2297,7 @@
               <w:spacing w:before="0" w:after="0" w:line="240" w:lineRule="auto"/>
               <w:jc w:val="right"/>
               <w:rPr>
-                <w:rFonts w:ascii="맑은 고딕" w:eastAsia="맑은 고딕" w:hAnsi="맑은 고딕" w:cs="굴림" w:hint="eastAsia"/>
+                <w:rFonts w:ascii="맑은 고딕" w:eastAsia="맑은 고딕" w:hAnsi="맑은 고딕" w:cs="굴림"/>
                 <w:color w:val="000000"/>
                 <w:sz w:val="10"/>
                 <w:szCs w:val="14"/>
@@ -2416,7 +2333,7 @@
               <w:spacing w:before="0" w:after="0" w:line="240" w:lineRule="auto"/>
               <w:jc w:val="right"/>
               <w:rPr>
-                <w:rFonts w:ascii="맑은 고딕" w:eastAsia="맑은 고딕" w:hAnsi="맑은 고딕" w:cs="굴림" w:hint="eastAsia"/>
+                <w:rFonts w:ascii="맑은 고딕" w:eastAsia="맑은 고딕" w:hAnsi="맑은 고딕" w:cs="굴림"/>
                 <w:color w:val="000000"/>
                 <w:sz w:val="10"/>
                 <w:szCs w:val="14"/>
@@ -2452,7 +2369,7 @@
               <w:spacing w:before="0" w:after="0" w:line="240" w:lineRule="auto"/>
               <w:jc w:val="right"/>
               <w:rPr>
-                <w:rFonts w:ascii="맑은 고딕" w:eastAsia="맑은 고딕" w:hAnsi="맑은 고딕" w:cs="굴림" w:hint="eastAsia"/>
+                <w:rFonts w:ascii="맑은 고딕" w:eastAsia="맑은 고딕" w:hAnsi="맑은 고딕" w:cs="굴림"/>
                 <w:color w:val="000000"/>
                 <w:sz w:val="10"/>
                 <w:szCs w:val="14"/>
@@ -2493,7 +2410,7 @@
               <w:spacing w:before="0" w:after="0" w:line="240" w:lineRule="auto"/>
               <w:jc w:val="right"/>
               <w:rPr>
-                <w:rFonts w:ascii="맑은 고딕" w:eastAsia="맑은 고딕" w:hAnsi="맑은 고딕" w:cs="굴림" w:hint="eastAsia"/>
+                <w:rFonts w:ascii="맑은 고딕" w:eastAsia="맑은 고딕" w:hAnsi="맑은 고딕" w:cs="굴림"/>
                 <w:color w:val="000000"/>
                 <w:sz w:val="10"/>
                 <w:szCs w:val="14"/>
@@ -2529,7 +2446,7 @@
               <w:spacing w:before="0" w:after="0" w:line="240" w:lineRule="auto"/>
               <w:jc w:val="right"/>
               <w:rPr>
-                <w:rFonts w:ascii="맑은 고딕" w:eastAsia="맑은 고딕" w:hAnsi="맑은 고딕" w:cs="굴림" w:hint="eastAsia"/>
+                <w:rFonts w:ascii="맑은 고딕" w:eastAsia="맑은 고딕" w:hAnsi="맑은 고딕" w:cs="굴림"/>
                 <w:color w:val="000000"/>
                 <w:sz w:val="10"/>
                 <w:szCs w:val="14"/>
@@ -2565,7 +2482,7 @@
               <w:spacing w:before="0" w:after="0" w:line="240" w:lineRule="auto"/>
               <w:jc w:val="right"/>
               <w:rPr>
-                <w:rFonts w:ascii="맑은 고딕" w:eastAsia="맑은 고딕" w:hAnsi="맑은 고딕" w:cs="굴림" w:hint="eastAsia"/>
+                <w:rFonts w:ascii="맑은 고딕" w:eastAsia="맑은 고딕" w:hAnsi="맑은 고딕" w:cs="굴림"/>
                 <w:color w:val="000000"/>
                 <w:sz w:val="10"/>
                 <w:szCs w:val="14"/>
@@ -2601,7 +2518,7 @@
               <w:spacing w:before="0" w:after="0" w:line="240" w:lineRule="auto"/>
               <w:jc w:val="right"/>
               <w:rPr>
-                <w:rFonts w:ascii="맑은 고딕" w:eastAsia="맑은 고딕" w:hAnsi="맑은 고딕" w:cs="굴림" w:hint="eastAsia"/>
+                <w:rFonts w:ascii="맑은 고딕" w:eastAsia="맑은 고딕" w:hAnsi="맑은 고딕" w:cs="굴림"/>
                 <w:color w:val="000000"/>
                 <w:sz w:val="10"/>
                 <w:szCs w:val="14"/>
@@ -2637,7 +2554,7 @@
               <w:spacing w:before="0" w:after="0" w:line="240" w:lineRule="auto"/>
               <w:jc w:val="right"/>
               <w:rPr>
-                <w:rFonts w:ascii="맑은 고딕" w:eastAsia="맑은 고딕" w:hAnsi="맑은 고딕" w:cs="굴림" w:hint="eastAsia"/>
+                <w:rFonts w:ascii="맑은 고딕" w:eastAsia="맑은 고딕" w:hAnsi="맑은 고딕" w:cs="굴림"/>
                 <w:color w:val="000000"/>
                 <w:sz w:val="10"/>
                 <w:szCs w:val="14"/>
@@ -2700,7 +2617,7 @@
               <w:spacing w:before="0" w:after="0" w:line="240" w:lineRule="auto"/>
               <w:jc w:val="right"/>
               <w:rPr>
-                <w:rFonts w:ascii="맑은 고딕" w:eastAsia="맑은 고딕" w:hAnsi="맑은 고딕" w:cs="굴림" w:hint="eastAsia"/>
+                <w:rFonts w:ascii="맑은 고딕" w:eastAsia="맑은 고딕" w:hAnsi="맑은 고딕" w:cs="굴림"/>
                 <w:color w:val="000000"/>
                 <w:sz w:val="10"/>
                 <w:szCs w:val="14"/>
@@ -2736,7 +2653,7 @@
               <w:spacing w:before="0" w:after="0" w:line="240" w:lineRule="auto"/>
               <w:jc w:val="right"/>
               <w:rPr>
-                <w:rFonts w:ascii="맑은 고딕" w:eastAsia="맑은 고딕" w:hAnsi="맑은 고딕" w:cs="굴림" w:hint="eastAsia"/>
+                <w:rFonts w:ascii="맑은 고딕" w:eastAsia="맑은 고딕" w:hAnsi="맑은 고딕" w:cs="굴림"/>
                 <w:color w:val="000000"/>
                 <w:sz w:val="10"/>
                 <w:szCs w:val="14"/>
@@ -2772,7 +2689,7 @@
               <w:spacing w:before="0" w:after="0" w:line="240" w:lineRule="auto"/>
               <w:jc w:val="right"/>
               <w:rPr>
-                <w:rFonts w:ascii="맑은 고딕" w:eastAsia="맑은 고딕" w:hAnsi="맑은 고딕" w:cs="굴림" w:hint="eastAsia"/>
+                <w:rFonts w:ascii="맑은 고딕" w:eastAsia="맑은 고딕" w:hAnsi="맑은 고딕" w:cs="굴림"/>
                 <w:color w:val="000000"/>
                 <w:sz w:val="10"/>
                 <w:szCs w:val="14"/>
@@ -2813,7 +2730,7 @@
               <w:spacing w:before="0" w:after="0" w:line="240" w:lineRule="auto"/>
               <w:jc w:val="right"/>
               <w:rPr>
-                <w:rFonts w:ascii="맑은 고딕" w:eastAsia="맑은 고딕" w:hAnsi="맑은 고딕" w:cs="굴림" w:hint="eastAsia"/>
+                <w:rFonts w:ascii="맑은 고딕" w:eastAsia="맑은 고딕" w:hAnsi="맑은 고딕" w:cs="굴림"/>
                 <w:color w:val="000000"/>
                 <w:sz w:val="10"/>
                 <w:szCs w:val="14"/>
@@ -2849,7 +2766,7 @@
               <w:spacing w:before="0" w:after="0" w:line="240" w:lineRule="auto"/>
               <w:jc w:val="right"/>
               <w:rPr>
-                <w:rFonts w:ascii="맑은 고딕" w:eastAsia="맑은 고딕" w:hAnsi="맑은 고딕" w:cs="굴림" w:hint="eastAsia"/>
+                <w:rFonts w:ascii="맑은 고딕" w:eastAsia="맑은 고딕" w:hAnsi="맑은 고딕" w:cs="굴림"/>
                 <w:color w:val="000000"/>
                 <w:sz w:val="10"/>
                 <w:szCs w:val="14"/>
@@ -2885,7 +2802,7 @@
               <w:spacing w:before="0" w:after="0" w:line="240" w:lineRule="auto"/>
               <w:jc w:val="right"/>
               <w:rPr>
-                <w:rFonts w:ascii="맑은 고딕" w:eastAsia="맑은 고딕" w:hAnsi="맑은 고딕" w:cs="굴림" w:hint="eastAsia"/>
+                <w:rFonts w:ascii="맑은 고딕" w:eastAsia="맑은 고딕" w:hAnsi="맑은 고딕" w:cs="굴림"/>
                 <w:color w:val="000000"/>
                 <w:sz w:val="10"/>
                 <w:szCs w:val="14"/>
@@ -2921,7 +2838,7 @@
               <w:spacing w:before="0" w:after="0" w:line="240" w:lineRule="auto"/>
               <w:jc w:val="right"/>
               <w:rPr>
-                <w:rFonts w:ascii="맑은 고딕" w:eastAsia="맑은 고딕" w:hAnsi="맑은 고딕" w:cs="굴림" w:hint="eastAsia"/>
+                <w:rFonts w:ascii="맑은 고딕" w:eastAsia="맑은 고딕" w:hAnsi="맑은 고딕" w:cs="굴림"/>
                 <w:color w:val="000000"/>
                 <w:sz w:val="10"/>
                 <w:szCs w:val="14"/>
@@ -2957,7 +2874,7 @@
               <w:spacing w:before="0" w:after="0" w:line="240" w:lineRule="auto"/>
               <w:jc w:val="right"/>
               <w:rPr>
-                <w:rFonts w:ascii="맑은 고딕" w:eastAsia="맑은 고딕" w:hAnsi="맑은 고딕" w:cs="굴림" w:hint="eastAsia"/>
+                <w:rFonts w:ascii="맑은 고딕" w:eastAsia="맑은 고딕" w:hAnsi="맑은 고딕" w:cs="굴림"/>
                 <w:color w:val="000000"/>
                 <w:sz w:val="10"/>
                 <w:szCs w:val="14"/>
@@ -3020,7 +2937,7 @@
               <w:spacing w:before="0" w:after="0" w:line="240" w:lineRule="auto"/>
               <w:jc w:val="right"/>
               <w:rPr>
-                <w:rFonts w:ascii="맑은 고딕" w:eastAsia="맑은 고딕" w:hAnsi="맑은 고딕" w:cs="굴림" w:hint="eastAsia"/>
+                <w:rFonts w:ascii="맑은 고딕" w:eastAsia="맑은 고딕" w:hAnsi="맑은 고딕" w:cs="굴림"/>
                 <w:color w:val="000000"/>
                 <w:sz w:val="10"/>
                 <w:szCs w:val="14"/>
@@ -3056,7 +2973,7 @@
               <w:spacing w:before="0" w:after="0" w:line="240" w:lineRule="auto"/>
               <w:jc w:val="right"/>
               <w:rPr>
-                <w:rFonts w:ascii="맑은 고딕" w:eastAsia="맑은 고딕" w:hAnsi="맑은 고딕" w:cs="굴림" w:hint="eastAsia"/>
+                <w:rFonts w:ascii="맑은 고딕" w:eastAsia="맑은 고딕" w:hAnsi="맑은 고딕" w:cs="굴림"/>
                 <w:color w:val="000000"/>
                 <w:sz w:val="10"/>
                 <w:szCs w:val="14"/>
@@ -3092,7 +3009,7 @@
               <w:spacing w:before="0" w:after="0" w:line="240" w:lineRule="auto"/>
               <w:jc w:val="right"/>
               <w:rPr>
-                <w:rFonts w:ascii="맑은 고딕" w:eastAsia="맑은 고딕" w:hAnsi="맑은 고딕" w:cs="굴림" w:hint="eastAsia"/>
+                <w:rFonts w:ascii="맑은 고딕" w:eastAsia="맑은 고딕" w:hAnsi="맑은 고딕" w:cs="굴림"/>
                 <w:color w:val="000000"/>
                 <w:sz w:val="10"/>
                 <w:szCs w:val="14"/>
@@ -3133,7 +3050,7 @@
               <w:spacing w:before="0" w:after="0" w:line="240" w:lineRule="auto"/>
               <w:jc w:val="right"/>
               <w:rPr>
-                <w:rFonts w:ascii="맑은 고딕" w:eastAsia="맑은 고딕" w:hAnsi="맑은 고딕" w:cs="굴림" w:hint="eastAsia"/>
+                <w:rFonts w:ascii="맑은 고딕" w:eastAsia="맑은 고딕" w:hAnsi="맑은 고딕" w:cs="굴림"/>
                 <w:color w:val="000000"/>
                 <w:sz w:val="10"/>
                 <w:szCs w:val="14"/>
@@ -3169,7 +3086,7 @@
               <w:spacing w:before="0" w:after="0" w:line="240" w:lineRule="auto"/>
               <w:jc w:val="right"/>
               <w:rPr>
-                <w:rFonts w:ascii="맑은 고딕" w:eastAsia="맑은 고딕" w:hAnsi="맑은 고딕" w:cs="굴림" w:hint="eastAsia"/>
+                <w:rFonts w:ascii="맑은 고딕" w:eastAsia="맑은 고딕" w:hAnsi="맑은 고딕" w:cs="굴림"/>
                 <w:color w:val="000000"/>
                 <w:sz w:val="10"/>
                 <w:szCs w:val="14"/>
@@ -3205,7 +3122,7 @@
               <w:spacing w:before="0" w:after="0" w:line="240" w:lineRule="auto"/>
               <w:jc w:val="right"/>
               <w:rPr>
-                <w:rFonts w:ascii="맑은 고딕" w:eastAsia="맑은 고딕" w:hAnsi="맑은 고딕" w:cs="굴림" w:hint="eastAsia"/>
+                <w:rFonts w:ascii="맑은 고딕" w:eastAsia="맑은 고딕" w:hAnsi="맑은 고딕" w:cs="굴림"/>
                 <w:color w:val="000000"/>
                 <w:sz w:val="10"/>
                 <w:szCs w:val="14"/>
@@ -3241,7 +3158,7 @@
               <w:spacing w:before="0" w:after="0" w:line="240" w:lineRule="auto"/>
               <w:jc w:val="right"/>
               <w:rPr>
-                <w:rFonts w:ascii="맑은 고딕" w:eastAsia="맑은 고딕" w:hAnsi="맑은 고딕" w:cs="굴림" w:hint="eastAsia"/>
+                <w:rFonts w:ascii="맑은 고딕" w:eastAsia="맑은 고딕" w:hAnsi="맑은 고딕" w:cs="굴림"/>
                 <w:color w:val="000000"/>
                 <w:sz w:val="10"/>
                 <w:szCs w:val="14"/>
@@ -3277,7 +3194,7 @@
               <w:spacing w:before="0" w:after="0" w:line="240" w:lineRule="auto"/>
               <w:jc w:val="right"/>
               <w:rPr>
-                <w:rFonts w:ascii="맑은 고딕" w:eastAsia="맑은 고딕" w:hAnsi="맑은 고딕" w:cs="굴림" w:hint="eastAsia"/>
+                <w:rFonts w:ascii="맑은 고딕" w:eastAsia="맑은 고딕" w:hAnsi="맑은 고딕" w:cs="굴림"/>
                 <w:color w:val="000000"/>
                 <w:sz w:val="10"/>
                 <w:szCs w:val="14"/>
@@ -3340,7 +3257,7 @@
               <w:spacing w:before="0" w:after="0" w:line="240" w:lineRule="auto"/>
               <w:jc w:val="right"/>
               <w:rPr>
-                <w:rFonts w:ascii="맑은 고딕" w:eastAsia="맑은 고딕" w:hAnsi="맑은 고딕" w:cs="굴림" w:hint="eastAsia"/>
+                <w:rFonts w:ascii="맑은 고딕" w:eastAsia="맑은 고딕" w:hAnsi="맑은 고딕" w:cs="굴림"/>
                 <w:color w:val="000000"/>
                 <w:sz w:val="10"/>
                 <w:szCs w:val="14"/>
@@ -3376,7 +3293,7 @@
               <w:spacing w:before="0" w:after="0" w:line="240" w:lineRule="auto"/>
               <w:jc w:val="right"/>
               <w:rPr>
-                <w:rFonts w:ascii="맑은 고딕" w:eastAsia="맑은 고딕" w:hAnsi="맑은 고딕" w:cs="굴림" w:hint="eastAsia"/>
+                <w:rFonts w:ascii="맑은 고딕" w:eastAsia="맑은 고딕" w:hAnsi="맑은 고딕" w:cs="굴림"/>
                 <w:color w:val="000000"/>
                 <w:sz w:val="10"/>
                 <w:szCs w:val="14"/>
@@ -3412,7 +3329,7 @@
               <w:spacing w:before="0" w:after="0" w:line="240" w:lineRule="auto"/>
               <w:jc w:val="right"/>
               <w:rPr>
-                <w:rFonts w:ascii="맑은 고딕" w:eastAsia="맑은 고딕" w:hAnsi="맑은 고딕" w:cs="굴림" w:hint="eastAsia"/>
+                <w:rFonts w:ascii="맑은 고딕" w:eastAsia="맑은 고딕" w:hAnsi="맑은 고딕" w:cs="굴림"/>
                 <w:color w:val="000000"/>
                 <w:sz w:val="10"/>
                 <w:szCs w:val="14"/>
@@ -3453,7 +3370,7 @@
               <w:spacing w:before="0" w:after="0" w:line="240" w:lineRule="auto"/>
               <w:jc w:val="right"/>
               <w:rPr>
-                <w:rFonts w:ascii="맑은 고딕" w:eastAsia="맑은 고딕" w:hAnsi="맑은 고딕" w:cs="굴림" w:hint="eastAsia"/>
+                <w:rFonts w:ascii="맑은 고딕" w:eastAsia="맑은 고딕" w:hAnsi="맑은 고딕" w:cs="굴림"/>
                 <w:color w:val="000000"/>
                 <w:sz w:val="10"/>
                 <w:szCs w:val="14"/>
@@ -3489,7 +3406,7 @@
               <w:spacing w:before="0" w:after="0" w:line="240" w:lineRule="auto"/>
               <w:jc w:val="right"/>
               <w:rPr>
-                <w:rFonts w:ascii="맑은 고딕" w:eastAsia="맑은 고딕" w:hAnsi="맑은 고딕" w:cs="굴림" w:hint="eastAsia"/>
+                <w:rFonts w:ascii="맑은 고딕" w:eastAsia="맑은 고딕" w:hAnsi="맑은 고딕" w:cs="굴림"/>
                 <w:color w:val="000000"/>
                 <w:sz w:val="10"/>
                 <w:szCs w:val="14"/>
@@ -3525,7 +3442,7 @@
               <w:spacing w:before="0" w:after="0" w:line="240" w:lineRule="auto"/>
               <w:jc w:val="right"/>
               <w:rPr>
-                <w:rFonts w:ascii="맑은 고딕" w:eastAsia="맑은 고딕" w:hAnsi="맑은 고딕" w:cs="굴림" w:hint="eastAsia"/>
+                <w:rFonts w:ascii="맑은 고딕" w:eastAsia="맑은 고딕" w:hAnsi="맑은 고딕" w:cs="굴림"/>
                 <w:color w:val="000000"/>
                 <w:sz w:val="10"/>
                 <w:szCs w:val="14"/>
@@ -3561,7 +3478,7 @@
               <w:spacing w:before="0" w:after="0" w:line="240" w:lineRule="auto"/>
               <w:jc w:val="right"/>
               <w:rPr>
-                <w:rFonts w:ascii="맑은 고딕" w:eastAsia="맑은 고딕" w:hAnsi="맑은 고딕" w:cs="굴림" w:hint="eastAsia"/>
+                <w:rFonts w:ascii="맑은 고딕" w:eastAsia="맑은 고딕" w:hAnsi="맑은 고딕" w:cs="굴림"/>
                 <w:color w:val="000000"/>
                 <w:sz w:val="10"/>
                 <w:szCs w:val="14"/>
@@ -3597,7 +3514,7 @@
               <w:spacing w:before="0" w:after="0" w:line="240" w:lineRule="auto"/>
               <w:jc w:val="right"/>
               <w:rPr>
-                <w:rFonts w:ascii="맑은 고딕" w:eastAsia="맑은 고딕" w:hAnsi="맑은 고딕" w:cs="굴림" w:hint="eastAsia"/>
+                <w:rFonts w:ascii="맑은 고딕" w:eastAsia="맑은 고딕" w:hAnsi="맑은 고딕" w:cs="굴림"/>
                 <w:color w:val="000000"/>
                 <w:sz w:val="10"/>
                 <w:szCs w:val="14"/>
@@ -3660,7 +3577,7 @@
               <w:spacing w:before="0" w:after="0" w:line="240" w:lineRule="auto"/>
               <w:jc w:val="right"/>
               <w:rPr>
-                <w:rFonts w:ascii="맑은 고딕" w:eastAsia="맑은 고딕" w:hAnsi="맑은 고딕" w:cs="굴림" w:hint="eastAsia"/>
+                <w:rFonts w:ascii="맑은 고딕" w:eastAsia="맑은 고딕" w:hAnsi="맑은 고딕" w:cs="굴림"/>
                 <w:color w:val="000000"/>
                 <w:sz w:val="10"/>
                 <w:szCs w:val="14"/>
@@ -3696,7 +3613,7 @@
               <w:spacing w:before="0" w:after="0" w:line="240" w:lineRule="auto"/>
               <w:jc w:val="right"/>
               <w:rPr>
-                <w:rFonts w:ascii="맑은 고딕" w:eastAsia="맑은 고딕" w:hAnsi="맑은 고딕" w:cs="굴림" w:hint="eastAsia"/>
+                <w:rFonts w:ascii="맑은 고딕" w:eastAsia="맑은 고딕" w:hAnsi="맑은 고딕" w:cs="굴림"/>
                 <w:color w:val="000000"/>
                 <w:sz w:val="10"/>
                 <w:szCs w:val="14"/>
@@ -3732,7 +3649,7 @@
               <w:spacing w:before="0" w:after="0" w:line="240" w:lineRule="auto"/>
               <w:jc w:val="right"/>
               <w:rPr>
-                <w:rFonts w:ascii="맑은 고딕" w:eastAsia="맑은 고딕" w:hAnsi="맑은 고딕" w:cs="굴림" w:hint="eastAsia"/>
+                <w:rFonts w:ascii="맑은 고딕" w:eastAsia="맑은 고딕" w:hAnsi="맑은 고딕" w:cs="굴림"/>
                 <w:color w:val="000000"/>
                 <w:sz w:val="10"/>
                 <w:szCs w:val="14"/>
@@ -3773,7 +3690,7 @@
               <w:spacing w:before="0" w:after="0" w:line="240" w:lineRule="auto"/>
               <w:jc w:val="right"/>
               <w:rPr>
-                <w:rFonts w:ascii="맑은 고딕" w:eastAsia="맑은 고딕" w:hAnsi="맑은 고딕" w:cs="굴림" w:hint="eastAsia"/>
+                <w:rFonts w:ascii="맑은 고딕" w:eastAsia="맑은 고딕" w:hAnsi="맑은 고딕" w:cs="굴림"/>
                 <w:color w:val="000000"/>
                 <w:sz w:val="10"/>
                 <w:szCs w:val="14"/>
@@ -3809,7 +3726,7 @@
               <w:spacing w:before="0" w:after="0" w:line="240" w:lineRule="auto"/>
               <w:jc w:val="right"/>
               <w:rPr>
-                <w:rFonts w:ascii="맑은 고딕" w:eastAsia="맑은 고딕" w:hAnsi="맑은 고딕" w:cs="굴림" w:hint="eastAsia"/>
+                <w:rFonts w:ascii="맑은 고딕" w:eastAsia="맑은 고딕" w:hAnsi="맑은 고딕" w:cs="굴림"/>
                 <w:color w:val="000000"/>
                 <w:sz w:val="10"/>
                 <w:szCs w:val="14"/>
@@ -3845,7 +3762,7 @@
               <w:spacing w:before="0" w:after="0" w:line="240" w:lineRule="auto"/>
               <w:jc w:val="right"/>
               <w:rPr>
-                <w:rFonts w:ascii="맑은 고딕" w:eastAsia="맑은 고딕" w:hAnsi="맑은 고딕" w:cs="굴림" w:hint="eastAsia"/>
+                <w:rFonts w:ascii="맑은 고딕" w:eastAsia="맑은 고딕" w:hAnsi="맑은 고딕" w:cs="굴림"/>
                 <w:color w:val="000000"/>
                 <w:sz w:val="10"/>
                 <w:szCs w:val="14"/>
@@ -3881,7 +3798,7 @@
               <w:spacing w:before="0" w:after="0" w:line="240" w:lineRule="auto"/>
               <w:jc w:val="right"/>
               <w:rPr>
-                <w:rFonts w:ascii="맑은 고딕" w:eastAsia="맑은 고딕" w:hAnsi="맑은 고딕" w:cs="굴림" w:hint="eastAsia"/>
+                <w:rFonts w:ascii="맑은 고딕" w:eastAsia="맑은 고딕" w:hAnsi="맑은 고딕" w:cs="굴림"/>
                 <w:color w:val="000000"/>
                 <w:sz w:val="10"/>
                 <w:szCs w:val="14"/>
@@ -3917,7 +3834,7 @@
               <w:spacing w:before="0" w:after="0" w:line="240" w:lineRule="auto"/>
               <w:jc w:val="right"/>
               <w:rPr>
-                <w:rFonts w:ascii="맑은 고딕" w:eastAsia="맑은 고딕" w:hAnsi="맑은 고딕" w:cs="굴림" w:hint="eastAsia"/>
+                <w:rFonts w:ascii="맑은 고딕" w:eastAsia="맑은 고딕" w:hAnsi="맑은 고딕" w:cs="굴림"/>
                 <w:color w:val="000000"/>
                 <w:sz w:val="10"/>
                 <w:szCs w:val="14"/>
@@ -3980,7 +3897,7 @@
               <w:spacing w:before="0" w:after="0" w:line="240" w:lineRule="auto"/>
               <w:jc w:val="right"/>
               <w:rPr>
-                <w:rFonts w:ascii="맑은 고딕" w:eastAsia="맑은 고딕" w:hAnsi="맑은 고딕" w:cs="굴림" w:hint="eastAsia"/>
+                <w:rFonts w:ascii="맑은 고딕" w:eastAsia="맑은 고딕" w:hAnsi="맑은 고딕" w:cs="굴림"/>
                 <w:color w:val="000000"/>
                 <w:sz w:val="10"/>
                 <w:szCs w:val="14"/>
@@ -4016,7 +3933,7 @@
               <w:spacing w:before="0" w:after="0" w:line="240" w:lineRule="auto"/>
               <w:jc w:val="right"/>
               <w:rPr>
-                <w:rFonts w:ascii="맑은 고딕" w:eastAsia="맑은 고딕" w:hAnsi="맑은 고딕" w:cs="굴림" w:hint="eastAsia"/>
+                <w:rFonts w:ascii="맑은 고딕" w:eastAsia="맑은 고딕" w:hAnsi="맑은 고딕" w:cs="굴림"/>
                 <w:color w:val="000000"/>
                 <w:sz w:val="10"/>
                 <w:szCs w:val="14"/>
@@ -4052,7 +3969,7 @@
               <w:spacing w:before="0" w:after="0" w:line="240" w:lineRule="auto"/>
               <w:jc w:val="right"/>
               <w:rPr>
-                <w:rFonts w:ascii="맑은 고딕" w:eastAsia="맑은 고딕" w:hAnsi="맑은 고딕" w:cs="굴림" w:hint="eastAsia"/>
+                <w:rFonts w:ascii="맑은 고딕" w:eastAsia="맑은 고딕" w:hAnsi="맑은 고딕" w:cs="굴림"/>
                 <w:color w:val="000000"/>
                 <w:sz w:val="10"/>
                 <w:szCs w:val="14"/>
@@ -4093,7 +4010,7 @@
               <w:spacing w:before="0" w:after="0" w:line="240" w:lineRule="auto"/>
               <w:jc w:val="right"/>
               <w:rPr>
-                <w:rFonts w:ascii="맑은 고딕" w:eastAsia="맑은 고딕" w:hAnsi="맑은 고딕" w:cs="굴림" w:hint="eastAsia"/>
+                <w:rFonts w:ascii="맑은 고딕" w:eastAsia="맑은 고딕" w:hAnsi="맑은 고딕" w:cs="굴림"/>
                 <w:color w:val="000000"/>
                 <w:sz w:val="10"/>
                 <w:szCs w:val="14"/>
@@ -4129,7 +4046,7 @@
               <w:spacing w:before="0" w:after="0" w:line="240" w:lineRule="auto"/>
               <w:jc w:val="right"/>
               <w:rPr>
-                <w:rFonts w:ascii="맑은 고딕" w:eastAsia="맑은 고딕" w:hAnsi="맑은 고딕" w:cs="굴림" w:hint="eastAsia"/>
+                <w:rFonts w:ascii="맑은 고딕" w:eastAsia="맑은 고딕" w:hAnsi="맑은 고딕" w:cs="굴림"/>
                 <w:color w:val="000000"/>
                 <w:sz w:val="10"/>
                 <w:szCs w:val="14"/>
@@ -4165,7 +4082,7 @@
               <w:spacing w:before="0" w:after="0" w:line="240" w:lineRule="auto"/>
               <w:jc w:val="right"/>
               <w:rPr>
-                <w:rFonts w:ascii="맑은 고딕" w:eastAsia="맑은 고딕" w:hAnsi="맑은 고딕" w:cs="굴림" w:hint="eastAsia"/>
+                <w:rFonts w:ascii="맑은 고딕" w:eastAsia="맑은 고딕" w:hAnsi="맑은 고딕" w:cs="굴림"/>
                 <w:color w:val="000000"/>
                 <w:sz w:val="10"/>
                 <w:szCs w:val="14"/>
@@ -4201,7 +4118,7 @@
               <w:spacing w:before="0" w:after="0" w:line="240" w:lineRule="auto"/>
               <w:jc w:val="right"/>
               <w:rPr>
-                <w:rFonts w:ascii="맑은 고딕" w:eastAsia="맑은 고딕" w:hAnsi="맑은 고딕" w:cs="굴림" w:hint="eastAsia"/>
+                <w:rFonts w:ascii="맑은 고딕" w:eastAsia="맑은 고딕" w:hAnsi="맑은 고딕" w:cs="굴림"/>
                 <w:color w:val="000000"/>
                 <w:sz w:val="10"/>
                 <w:szCs w:val="14"/>
@@ -4237,7 +4154,7 @@
               <w:spacing w:before="0" w:after="0" w:line="240" w:lineRule="auto"/>
               <w:jc w:val="right"/>
               <w:rPr>
-                <w:rFonts w:ascii="맑은 고딕" w:eastAsia="맑은 고딕" w:hAnsi="맑은 고딕" w:cs="굴림" w:hint="eastAsia"/>
+                <w:rFonts w:ascii="맑은 고딕" w:eastAsia="맑은 고딕" w:hAnsi="맑은 고딕" w:cs="굴림"/>
                 <w:color w:val="000000"/>
                 <w:sz w:val="10"/>
                 <w:szCs w:val="14"/>
@@ -4300,7 +4217,7 @@
               <w:spacing w:before="0" w:after="0" w:line="240" w:lineRule="auto"/>
               <w:jc w:val="right"/>
               <w:rPr>
-                <w:rFonts w:ascii="맑은 고딕" w:eastAsia="맑은 고딕" w:hAnsi="맑은 고딕" w:cs="굴림" w:hint="eastAsia"/>
+                <w:rFonts w:ascii="맑은 고딕" w:eastAsia="맑은 고딕" w:hAnsi="맑은 고딕" w:cs="굴림"/>
                 <w:color w:val="000000"/>
                 <w:sz w:val="10"/>
                 <w:szCs w:val="14"/>
@@ -4336,7 +4253,7 @@
               <w:spacing w:before="0" w:after="0" w:line="240" w:lineRule="auto"/>
               <w:jc w:val="right"/>
               <w:rPr>
-                <w:rFonts w:ascii="맑은 고딕" w:eastAsia="맑은 고딕" w:hAnsi="맑은 고딕" w:cs="굴림" w:hint="eastAsia"/>
+                <w:rFonts w:ascii="맑은 고딕" w:eastAsia="맑은 고딕" w:hAnsi="맑은 고딕" w:cs="굴림"/>
                 <w:color w:val="000000"/>
                 <w:sz w:val="10"/>
                 <w:szCs w:val="14"/>
@@ -4372,7 +4289,7 @@
               <w:spacing w:before="0" w:after="0" w:line="240" w:lineRule="auto"/>
               <w:jc w:val="right"/>
               <w:rPr>
-                <w:rFonts w:ascii="맑은 고딕" w:eastAsia="맑은 고딕" w:hAnsi="맑은 고딕" w:cs="굴림" w:hint="eastAsia"/>
+                <w:rFonts w:ascii="맑은 고딕" w:eastAsia="맑은 고딕" w:hAnsi="맑은 고딕" w:cs="굴림"/>
                 <w:color w:val="000000"/>
                 <w:sz w:val="10"/>
                 <w:szCs w:val="14"/>
@@ -4413,7 +4330,7 @@
               <w:spacing w:before="0" w:after="0" w:line="240" w:lineRule="auto"/>
               <w:jc w:val="right"/>
               <w:rPr>
-                <w:rFonts w:ascii="맑은 고딕" w:eastAsia="맑은 고딕" w:hAnsi="맑은 고딕" w:cs="굴림" w:hint="eastAsia"/>
+                <w:rFonts w:ascii="맑은 고딕" w:eastAsia="맑은 고딕" w:hAnsi="맑은 고딕" w:cs="굴림"/>
                 <w:color w:val="000000"/>
                 <w:sz w:val="10"/>
                 <w:szCs w:val="14"/>
@@ -4448,7 +4365,7 @@
             <w:pPr>
               <w:spacing w:before="0" w:after="0" w:line="240" w:lineRule="auto"/>
               <w:rPr>
-                <w:rFonts w:ascii="맑은 고딕" w:eastAsia="맑은 고딕" w:hAnsi="맑은 고딕" w:cs="굴림" w:hint="eastAsia"/>
+                <w:rFonts w:ascii="맑은 고딕" w:eastAsia="맑은 고딕" w:hAnsi="맑은 고딕" w:cs="굴림"/>
                 <w:color w:val="000000"/>
                 <w:sz w:val="10"/>
                 <w:szCs w:val="14"/>
@@ -4484,7 +4401,7 @@
               <w:spacing w:before="0" w:after="0" w:line="240" w:lineRule="auto"/>
               <w:jc w:val="right"/>
               <w:rPr>
-                <w:rFonts w:ascii="맑은 고딕" w:eastAsia="맑은 고딕" w:hAnsi="맑은 고딕" w:cs="굴림" w:hint="eastAsia"/>
+                <w:rFonts w:ascii="맑은 고딕" w:eastAsia="맑은 고딕" w:hAnsi="맑은 고딕" w:cs="굴림"/>
                 <w:color w:val="000000"/>
                 <w:sz w:val="10"/>
                 <w:szCs w:val="14"/>
@@ -4520,7 +4437,7 @@
               <w:spacing w:before="0" w:after="0" w:line="240" w:lineRule="auto"/>
               <w:jc w:val="right"/>
               <w:rPr>
-                <w:rFonts w:ascii="맑은 고딕" w:eastAsia="맑은 고딕" w:hAnsi="맑은 고딕" w:cs="굴림" w:hint="eastAsia"/>
+                <w:rFonts w:ascii="맑은 고딕" w:eastAsia="맑은 고딕" w:hAnsi="맑은 고딕" w:cs="굴림"/>
                 <w:color w:val="000000"/>
                 <w:sz w:val="10"/>
                 <w:szCs w:val="14"/>
@@ -4556,7 +4473,7 @@
               <w:spacing w:before="0" w:after="0" w:line="240" w:lineRule="auto"/>
               <w:jc w:val="right"/>
               <w:rPr>
-                <w:rFonts w:ascii="맑은 고딕" w:eastAsia="맑은 고딕" w:hAnsi="맑은 고딕" w:cs="굴림" w:hint="eastAsia"/>
+                <w:rFonts w:ascii="맑은 고딕" w:eastAsia="맑은 고딕" w:hAnsi="맑은 고딕" w:cs="굴림"/>
                 <w:color w:val="000000"/>
                 <w:sz w:val="10"/>
                 <w:szCs w:val="14"/>
@@ -4619,7 +4536,7 @@
               <w:spacing w:before="0" w:after="0" w:line="240" w:lineRule="auto"/>
               <w:jc w:val="right"/>
               <w:rPr>
-                <w:rFonts w:ascii="맑은 고딕" w:eastAsia="맑은 고딕" w:hAnsi="맑은 고딕" w:cs="굴림" w:hint="eastAsia"/>
+                <w:rFonts w:ascii="맑은 고딕" w:eastAsia="맑은 고딕" w:hAnsi="맑은 고딕" w:cs="굴림"/>
                 <w:color w:val="000000"/>
                 <w:sz w:val="10"/>
                 <w:szCs w:val="14"/>
@@ -4655,7 +4572,7 @@
               <w:spacing w:before="0" w:after="0" w:line="240" w:lineRule="auto"/>
               <w:jc w:val="right"/>
               <w:rPr>
-                <w:rFonts w:ascii="맑은 고딕" w:eastAsia="맑은 고딕" w:hAnsi="맑은 고딕" w:cs="굴림" w:hint="eastAsia"/>
+                <w:rFonts w:ascii="맑은 고딕" w:eastAsia="맑은 고딕" w:hAnsi="맑은 고딕" w:cs="굴림"/>
                 <w:color w:val="000000"/>
                 <w:sz w:val="10"/>
                 <w:szCs w:val="14"/>
@@ -4691,7 +4608,7 @@
               <w:spacing w:before="0" w:after="0" w:line="240" w:lineRule="auto"/>
               <w:jc w:val="right"/>
               <w:rPr>
-                <w:rFonts w:ascii="맑은 고딕" w:eastAsia="맑은 고딕" w:hAnsi="맑은 고딕" w:cs="굴림" w:hint="eastAsia"/>
+                <w:rFonts w:ascii="맑은 고딕" w:eastAsia="맑은 고딕" w:hAnsi="맑은 고딕" w:cs="굴림"/>
                 <w:color w:val="000000"/>
                 <w:sz w:val="10"/>
                 <w:szCs w:val="14"/>
@@ -4732,7 +4649,7 @@
               <w:spacing w:before="0" w:after="0" w:line="240" w:lineRule="auto"/>
               <w:jc w:val="right"/>
               <w:rPr>
-                <w:rFonts w:ascii="맑은 고딕" w:eastAsia="맑은 고딕" w:hAnsi="맑은 고딕" w:cs="굴림" w:hint="eastAsia"/>
+                <w:rFonts w:ascii="맑은 고딕" w:eastAsia="맑은 고딕" w:hAnsi="맑은 고딕" w:cs="굴림"/>
                 <w:color w:val="000000"/>
                 <w:sz w:val="10"/>
                 <w:szCs w:val="14"/>
@@ -4767,7 +4684,7 @@
             <w:pPr>
               <w:spacing w:before="0" w:after="0" w:line="240" w:lineRule="auto"/>
               <w:rPr>
-                <w:rFonts w:ascii="맑은 고딕" w:eastAsia="맑은 고딕" w:hAnsi="맑은 고딕" w:cs="굴림" w:hint="eastAsia"/>
+                <w:rFonts w:ascii="맑은 고딕" w:eastAsia="맑은 고딕" w:hAnsi="맑은 고딕" w:cs="굴림"/>
                 <w:color w:val="000000"/>
                 <w:sz w:val="10"/>
                 <w:szCs w:val="14"/>
@@ -4803,7 +4720,7 @@
               <w:spacing w:before="0" w:after="0" w:line="240" w:lineRule="auto"/>
               <w:jc w:val="right"/>
               <w:rPr>
-                <w:rFonts w:ascii="맑은 고딕" w:eastAsia="맑은 고딕" w:hAnsi="맑은 고딕" w:cs="굴림" w:hint="eastAsia"/>
+                <w:rFonts w:ascii="맑은 고딕" w:eastAsia="맑은 고딕" w:hAnsi="맑은 고딕" w:cs="굴림"/>
                 <w:color w:val="000000"/>
                 <w:sz w:val="10"/>
                 <w:szCs w:val="14"/>
@@ -4839,7 +4756,7 @@
               <w:spacing w:before="0" w:after="0" w:line="240" w:lineRule="auto"/>
               <w:jc w:val="right"/>
               <w:rPr>
-                <w:rFonts w:ascii="맑은 고딕" w:eastAsia="맑은 고딕" w:hAnsi="맑은 고딕" w:cs="굴림" w:hint="eastAsia"/>
+                <w:rFonts w:ascii="맑은 고딕" w:eastAsia="맑은 고딕" w:hAnsi="맑은 고딕" w:cs="굴림"/>
                 <w:color w:val="000000"/>
                 <w:sz w:val="10"/>
                 <w:szCs w:val="14"/>
@@ -4875,7 +4792,7 @@
               <w:spacing w:before="0" w:after="0" w:line="240" w:lineRule="auto"/>
               <w:jc w:val="right"/>
               <w:rPr>
-                <w:rFonts w:ascii="맑은 고딕" w:eastAsia="맑은 고딕" w:hAnsi="맑은 고딕" w:cs="굴림" w:hint="eastAsia"/>
+                <w:rFonts w:ascii="맑은 고딕" w:eastAsia="맑은 고딕" w:hAnsi="맑은 고딕" w:cs="굴림"/>
                 <w:color w:val="000000"/>
                 <w:sz w:val="10"/>
                 <w:szCs w:val="14"/>
@@ -4938,7 +4855,7 @@
               <w:spacing w:before="0" w:after="0" w:line="240" w:lineRule="auto"/>
               <w:jc w:val="right"/>
               <w:rPr>
-                <w:rFonts w:ascii="맑은 고딕" w:eastAsia="맑은 고딕" w:hAnsi="맑은 고딕" w:cs="굴림" w:hint="eastAsia"/>
+                <w:rFonts w:ascii="맑은 고딕" w:eastAsia="맑은 고딕" w:hAnsi="맑은 고딕" w:cs="굴림"/>
                 <w:color w:val="000000"/>
                 <w:sz w:val="10"/>
                 <w:szCs w:val="14"/>
@@ -4974,7 +4891,7 @@
               <w:spacing w:before="0" w:after="0" w:line="240" w:lineRule="auto"/>
               <w:jc w:val="right"/>
               <w:rPr>
-                <w:rFonts w:ascii="맑은 고딕" w:eastAsia="맑은 고딕" w:hAnsi="맑은 고딕" w:cs="굴림" w:hint="eastAsia"/>
+                <w:rFonts w:ascii="맑은 고딕" w:eastAsia="맑은 고딕" w:hAnsi="맑은 고딕" w:cs="굴림"/>
                 <w:color w:val="000000"/>
                 <w:sz w:val="10"/>
                 <w:szCs w:val="14"/>
@@ -5010,7 +4927,7 @@
               <w:spacing w:before="0" w:after="0" w:line="240" w:lineRule="auto"/>
               <w:jc w:val="right"/>
               <w:rPr>
-                <w:rFonts w:ascii="맑은 고딕" w:eastAsia="맑은 고딕" w:hAnsi="맑은 고딕" w:cs="굴림" w:hint="eastAsia"/>
+                <w:rFonts w:ascii="맑은 고딕" w:eastAsia="맑은 고딕" w:hAnsi="맑은 고딕" w:cs="굴림"/>
                 <w:color w:val="000000"/>
                 <w:sz w:val="10"/>
                 <w:szCs w:val="14"/>
@@ -5051,7 +4968,7 @@
               <w:spacing w:before="0" w:after="0" w:line="240" w:lineRule="auto"/>
               <w:jc w:val="right"/>
               <w:rPr>
-                <w:rFonts w:ascii="맑은 고딕" w:eastAsia="맑은 고딕" w:hAnsi="맑은 고딕" w:cs="굴림" w:hint="eastAsia"/>
+                <w:rFonts w:ascii="맑은 고딕" w:eastAsia="맑은 고딕" w:hAnsi="맑은 고딕" w:cs="굴림"/>
                 <w:color w:val="000000"/>
                 <w:sz w:val="10"/>
                 <w:szCs w:val="14"/>
@@ -5086,7 +5003,7 @@
             <w:pPr>
               <w:spacing w:before="0" w:after="0" w:line="240" w:lineRule="auto"/>
               <w:rPr>
-                <w:rFonts w:ascii="맑은 고딕" w:eastAsia="맑은 고딕" w:hAnsi="맑은 고딕" w:cs="굴림" w:hint="eastAsia"/>
+                <w:rFonts w:ascii="맑은 고딕" w:eastAsia="맑은 고딕" w:hAnsi="맑은 고딕" w:cs="굴림"/>
                 <w:color w:val="000000"/>
                 <w:sz w:val="10"/>
                 <w:szCs w:val="14"/>
@@ -5122,7 +5039,7 @@
               <w:spacing w:before="0" w:after="0" w:line="240" w:lineRule="auto"/>
               <w:jc w:val="right"/>
               <w:rPr>
-                <w:rFonts w:ascii="맑은 고딕" w:eastAsia="맑은 고딕" w:hAnsi="맑은 고딕" w:cs="굴림" w:hint="eastAsia"/>
+                <w:rFonts w:ascii="맑은 고딕" w:eastAsia="맑은 고딕" w:hAnsi="맑은 고딕" w:cs="굴림"/>
                 <w:color w:val="000000"/>
                 <w:sz w:val="10"/>
                 <w:szCs w:val="14"/>
@@ -5158,7 +5075,7 @@
               <w:spacing w:before="0" w:after="0" w:line="240" w:lineRule="auto"/>
               <w:jc w:val="right"/>
               <w:rPr>
-                <w:rFonts w:ascii="맑은 고딕" w:eastAsia="맑은 고딕" w:hAnsi="맑은 고딕" w:cs="굴림" w:hint="eastAsia"/>
+                <w:rFonts w:ascii="맑은 고딕" w:eastAsia="맑은 고딕" w:hAnsi="맑은 고딕" w:cs="굴림"/>
                 <w:color w:val="000000"/>
                 <w:sz w:val="10"/>
                 <w:szCs w:val="14"/>
@@ -5194,7 +5111,7 @@
               <w:spacing w:before="0" w:after="0" w:line="240" w:lineRule="auto"/>
               <w:jc w:val="right"/>
               <w:rPr>
-                <w:rFonts w:ascii="맑은 고딕" w:eastAsia="맑은 고딕" w:hAnsi="맑은 고딕" w:cs="굴림" w:hint="eastAsia"/>
+                <w:rFonts w:ascii="맑은 고딕" w:eastAsia="맑은 고딕" w:hAnsi="맑은 고딕" w:cs="굴림"/>
                 <w:color w:val="000000"/>
                 <w:sz w:val="10"/>
                 <w:szCs w:val="14"/>
@@ -5257,7 +5174,7 @@
               <w:spacing w:before="0" w:after="0" w:line="240" w:lineRule="auto"/>
               <w:jc w:val="right"/>
               <w:rPr>
-                <w:rFonts w:ascii="맑은 고딕" w:eastAsia="맑은 고딕" w:hAnsi="맑은 고딕" w:cs="굴림" w:hint="eastAsia"/>
+                <w:rFonts w:ascii="맑은 고딕" w:eastAsia="맑은 고딕" w:hAnsi="맑은 고딕" w:cs="굴림"/>
                 <w:color w:val="000000"/>
                 <w:sz w:val="10"/>
                 <w:szCs w:val="14"/>
@@ -5293,7 +5210,7 @@
               <w:spacing w:before="0" w:after="0" w:line="240" w:lineRule="auto"/>
               <w:jc w:val="right"/>
               <w:rPr>
-                <w:rFonts w:ascii="맑은 고딕" w:eastAsia="맑은 고딕" w:hAnsi="맑은 고딕" w:cs="굴림" w:hint="eastAsia"/>
+                <w:rFonts w:ascii="맑은 고딕" w:eastAsia="맑은 고딕" w:hAnsi="맑은 고딕" w:cs="굴림"/>
                 <w:color w:val="000000"/>
                 <w:sz w:val="10"/>
                 <w:szCs w:val="14"/>
@@ -5329,7 +5246,7 @@
               <w:spacing w:before="0" w:after="0" w:line="240" w:lineRule="auto"/>
               <w:jc w:val="right"/>
               <w:rPr>
-                <w:rFonts w:ascii="맑은 고딕" w:eastAsia="맑은 고딕" w:hAnsi="맑은 고딕" w:cs="굴림" w:hint="eastAsia"/>
+                <w:rFonts w:ascii="맑은 고딕" w:eastAsia="맑은 고딕" w:hAnsi="맑은 고딕" w:cs="굴림"/>
                 <w:color w:val="000000"/>
                 <w:sz w:val="10"/>
                 <w:szCs w:val="14"/>
@@ -5370,7 +5287,7 @@
               <w:spacing w:before="0" w:after="0" w:line="240" w:lineRule="auto"/>
               <w:jc w:val="right"/>
               <w:rPr>
-                <w:rFonts w:ascii="맑은 고딕" w:eastAsia="맑은 고딕" w:hAnsi="맑은 고딕" w:cs="굴림" w:hint="eastAsia"/>
+                <w:rFonts w:ascii="맑은 고딕" w:eastAsia="맑은 고딕" w:hAnsi="맑은 고딕" w:cs="굴림"/>
                 <w:color w:val="000000"/>
                 <w:sz w:val="10"/>
                 <w:szCs w:val="14"/>
@@ -5405,7 +5322,7 @@
             <w:pPr>
               <w:spacing w:before="0" w:after="0" w:line="240" w:lineRule="auto"/>
               <w:rPr>
-                <w:rFonts w:ascii="맑은 고딕" w:eastAsia="맑은 고딕" w:hAnsi="맑은 고딕" w:cs="굴림" w:hint="eastAsia"/>
+                <w:rFonts w:ascii="맑은 고딕" w:eastAsia="맑은 고딕" w:hAnsi="맑은 고딕" w:cs="굴림"/>
                 <w:color w:val="000000"/>
                 <w:sz w:val="10"/>
                 <w:szCs w:val="14"/>
@@ -5441,7 +5358,7 @@
               <w:spacing w:before="0" w:after="0" w:line="240" w:lineRule="auto"/>
               <w:jc w:val="right"/>
               <w:rPr>
-                <w:rFonts w:ascii="맑은 고딕" w:eastAsia="맑은 고딕" w:hAnsi="맑은 고딕" w:cs="굴림" w:hint="eastAsia"/>
+                <w:rFonts w:ascii="맑은 고딕" w:eastAsia="맑은 고딕" w:hAnsi="맑은 고딕" w:cs="굴림"/>
                 <w:color w:val="000000"/>
                 <w:sz w:val="10"/>
                 <w:szCs w:val="14"/>
@@ -5477,7 +5394,7 @@
               <w:spacing w:before="0" w:after="0" w:line="240" w:lineRule="auto"/>
               <w:jc w:val="right"/>
               <w:rPr>
-                <w:rFonts w:ascii="맑은 고딕" w:eastAsia="맑은 고딕" w:hAnsi="맑은 고딕" w:cs="굴림" w:hint="eastAsia"/>
+                <w:rFonts w:ascii="맑은 고딕" w:eastAsia="맑은 고딕" w:hAnsi="맑은 고딕" w:cs="굴림"/>
                 <w:color w:val="000000"/>
                 <w:sz w:val="10"/>
                 <w:szCs w:val="14"/>
@@ -5513,7 +5430,7 @@
               <w:spacing w:before="0" w:after="0" w:line="240" w:lineRule="auto"/>
               <w:jc w:val="right"/>
               <w:rPr>
-                <w:rFonts w:ascii="맑은 고딕" w:eastAsia="맑은 고딕" w:hAnsi="맑은 고딕" w:cs="굴림" w:hint="eastAsia"/>
+                <w:rFonts w:ascii="맑은 고딕" w:eastAsia="맑은 고딕" w:hAnsi="맑은 고딕" w:cs="굴림"/>
                 <w:color w:val="000000"/>
                 <w:sz w:val="10"/>
                 <w:szCs w:val="14"/>
@@ -5576,7 +5493,7 @@
               <w:spacing w:before="0" w:after="0" w:line="240" w:lineRule="auto"/>
               <w:jc w:val="right"/>
               <w:rPr>
-                <w:rFonts w:ascii="맑은 고딕" w:eastAsia="맑은 고딕" w:hAnsi="맑은 고딕" w:cs="굴림" w:hint="eastAsia"/>
+                <w:rFonts w:ascii="맑은 고딕" w:eastAsia="맑은 고딕" w:hAnsi="맑은 고딕" w:cs="굴림"/>
                 <w:color w:val="000000"/>
                 <w:sz w:val="10"/>
                 <w:szCs w:val="14"/>
@@ -5612,7 +5529,7 @@
               <w:spacing w:before="0" w:after="0" w:line="240" w:lineRule="auto"/>
               <w:jc w:val="right"/>
               <w:rPr>
-                <w:rFonts w:ascii="맑은 고딕" w:eastAsia="맑은 고딕" w:hAnsi="맑은 고딕" w:cs="굴림" w:hint="eastAsia"/>
+                <w:rFonts w:ascii="맑은 고딕" w:eastAsia="맑은 고딕" w:hAnsi="맑은 고딕" w:cs="굴림"/>
                 <w:color w:val="000000"/>
                 <w:sz w:val="10"/>
                 <w:szCs w:val="14"/>
@@ -5648,7 +5565,7 @@
               <w:spacing w:before="0" w:after="0" w:line="240" w:lineRule="auto"/>
               <w:jc w:val="right"/>
               <w:rPr>
-                <w:rFonts w:ascii="맑은 고딕" w:eastAsia="맑은 고딕" w:hAnsi="맑은 고딕" w:cs="굴림" w:hint="eastAsia"/>
+                <w:rFonts w:ascii="맑은 고딕" w:eastAsia="맑은 고딕" w:hAnsi="맑은 고딕" w:cs="굴림"/>
                 <w:color w:val="000000"/>
                 <w:sz w:val="10"/>
                 <w:szCs w:val="14"/>
@@ -5688,7 +5605,7 @@
             <w:pPr>
               <w:spacing w:before="0" w:after="0" w:line="240" w:lineRule="auto"/>
               <w:rPr>
-                <w:rFonts w:ascii="맑은 고딕" w:eastAsia="맑은 고딕" w:hAnsi="맑은 고딕" w:cs="굴림" w:hint="eastAsia"/>
+                <w:rFonts w:ascii="맑은 고딕" w:eastAsia="맑은 고딕" w:hAnsi="맑은 고딕" w:cs="굴림"/>
                 <w:color w:val="000000"/>
                 <w:sz w:val="10"/>
                 <w:szCs w:val="14"/>
@@ -5723,7 +5640,7 @@
             <w:pPr>
               <w:spacing w:before="0" w:after="0" w:line="240" w:lineRule="auto"/>
               <w:rPr>
-                <w:rFonts w:ascii="맑은 고딕" w:eastAsia="맑은 고딕" w:hAnsi="맑은 고딕" w:cs="굴림" w:hint="eastAsia"/>
+                <w:rFonts w:ascii="맑은 고딕" w:eastAsia="맑은 고딕" w:hAnsi="맑은 고딕" w:cs="굴림"/>
                 <w:color w:val="000000"/>
                 <w:sz w:val="10"/>
                 <w:szCs w:val="14"/>
@@ -5759,7 +5676,7 @@
               <w:spacing w:before="0" w:after="0" w:line="240" w:lineRule="auto"/>
               <w:jc w:val="right"/>
               <w:rPr>
-                <w:rFonts w:ascii="맑은 고딕" w:eastAsia="맑은 고딕" w:hAnsi="맑은 고딕" w:cs="굴림" w:hint="eastAsia"/>
+                <w:rFonts w:ascii="맑은 고딕" w:eastAsia="맑은 고딕" w:hAnsi="맑은 고딕" w:cs="굴림"/>
                 <w:color w:val="000000"/>
                 <w:sz w:val="10"/>
                 <w:szCs w:val="14"/>
@@ -5795,7 +5712,7 @@
               <w:spacing w:before="0" w:after="0" w:line="240" w:lineRule="auto"/>
               <w:jc w:val="right"/>
               <w:rPr>
-                <w:rFonts w:ascii="맑은 고딕" w:eastAsia="맑은 고딕" w:hAnsi="맑은 고딕" w:cs="굴림" w:hint="eastAsia"/>
+                <w:rFonts w:ascii="맑은 고딕" w:eastAsia="맑은 고딕" w:hAnsi="맑은 고딕" w:cs="굴림"/>
                 <w:color w:val="000000"/>
                 <w:sz w:val="10"/>
                 <w:szCs w:val="14"/>
@@ -5831,7 +5748,7 @@
               <w:spacing w:before="0" w:after="0" w:line="240" w:lineRule="auto"/>
               <w:jc w:val="right"/>
               <w:rPr>
-                <w:rFonts w:ascii="맑은 고딕" w:eastAsia="맑은 고딕" w:hAnsi="맑은 고딕" w:cs="굴림" w:hint="eastAsia"/>
+                <w:rFonts w:ascii="맑은 고딕" w:eastAsia="맑은 고딕" w:hAnsi="맑은 고딕" w:cs="굴림"/>
                 <w:color w:val="000000"/>
                 <w:sz w:val="10"/>
                 <w:szCs w:val="14"/>
@@ -5894,7 +5811,7 @@
               <w:spacing w:before="0" w:after="0" w:line="240" w:lineRule="auto"/>
               <w:jc w:val="right"/>
               <w:rPr>
-                <w:rFonts w:ascii="맑은 고딕" w:eastAsia="맑은 고딕" w:hAnsi="맑은 고딕" w:cs="굴림" w:hint="eastAsia"/>
+                <w:rFonts w:ascii="맑은 고딕" w:eastAsia="맑은 고딕" w:hAnsi="맑은 고딕" w:cs="굴림"/>
                 <w:color w:val="000000"/>
                 <w:sz w:val="10"/>
                 <w:szCs w:val="14"/>
@@ -5930,7 +5847,7 @@
               <w:spacing w:before="0" w:after="0" w:line="240" w:lineRule="auto"/>
               <w:jc w:val="right"/>
               <w:rPr>
-                <w:rFonts w:ascii="맑은 고딕" w:eastAsia="맑은 고딕" w:hAnsi="맑은 고딕" w:cs="굴림" w:hint="eastAsia"/>
+                <w:rFonts w:ascii="맑은 고딕" w:eastAsia="맑은 고딕" w:hAnsi="맑은 고딕" w:cs="굴림"/>
                 <w:color w:val="000000"/>
                 <w:sz w:val="10"/>
                 <w:szCs w:val="14"/>
@@ -5966,7 +5883,7 @@
               <w:spacing w:before="0" w:after="0" w:line="240" w:lineRule="auto"/>
               <w:jc w:val="right"/>
               <w:rPr>
-                <w:rFonts w:ascii="맑은 고딕" w:eastAsia="맑은 고딕" w:hAnsi="맑은 고딕" w:cs="굴림" w:hint="eastAsia"/>
+                <w:rFonts w:ascii="맑은 고딕" w:eastAsia="맑은 고딕" w:hAnsi="맑은 고딕" w:cs="굴림"/>
                 <w:color w:val="000000"/>
                 <w:sz w:val="10"/>
                 <w:szCs w:val="14"/>
@@ -6006,7 +5923,7 @@
             <w:pPr>
               <w:spacing w:before="0" w:after="0" w:line="240" w:lineRule="auto"/>
               <w:rPr>
-                <w:rFonts w:ascii="맑은 고딕" w:eastAsia="맑은 고딕" w:hAnsi="맑은 고딕" w:cs="굴림" w:hint="eastAsia"/>
+                <w:rFonts w:ascii="맑은 고딕" w:eastAsia="맑은 고딕" w:hAnsi="맑은 고딕" w:cs="굴림"/>
                 <w:color w:val="000000"/>
                 <w:sz w:val="10"/>
                 <w:szCs w:val="14"/>
@@ -6041,7 +5958,7 @@
             <w:pPr>
               <w:spacing w:before="0" w:after="0" w:line="240" w:lineRule="auto"/>
               <w:rPr>
-                <w:rFonts w:ascii="맑은 고딕" w:eastAsia="맑은 고딕" w:hAnsi="맑은 고딕" w:cs="굴림" w:hint="eastAsia"/>
+                <w:rFonts w:ascii="맑은 고딕" w:eastAsia="맑은 고딕" w:hAnsi="맑은 고딕" w:cs="굴림"/>
                 <w:color w:val="000000"/>
                 <w:sz w:val="10"/>
                 <w:szCs w:val="14"/>
@@ -6077,7 +5994,7 @@
               <w:spacing w:before="0" w:after="0" w:line="240" w:lineRule="auto"/>
               <w:jc w:val="right"/>
               <w:rPr>
-                <w:rFonts w:ascii="맑은 고딕" w:eastAsia="맑은 고딕" w:hAnsi="맑은 고딕" w:cs="굴림" w:hint="eastAsia"/>
+                <w:rFonts w:ascii="맑은 고딕" w:eastAsia="맑은 고딕" w:hAnsi="맑은 고딕" w:cs="굴림"/>
                 <w:color w:val="000000"/>
                 <w:sz w:val="10"/>
                 <w:szCs w:val="14"/>
@@ -6113,7 +6030,7 @@
               <w:spacing w:before="0" w:after="0" w:line="240" w:lineRule="auto"/>
               <w:jc w:val="right"/>
               <w:rPr>
-                <w:rFonts w:ascii="맑은 고딕" w:eastAsia="맑은 고딕" w:hAnsi="맑은 고딕" w:cs="굴림" w:hint="eastAsia"/>
+                <w:rFonts w:ascii="맑은 고딕" w:eastAsia="맑은 고딕" w:hAnsi="맑은 고딕" w:cs="굴림"/>
                 <w:color w:val="000000"/>
                 <w:sz w:val="10"/>
                 <w:szCs w:val="14"/>
@@ -6149,7 +6066,7 @@
               <w:spacing w:before="0" w:after="0" w:line="240" w:lineRule="auto"/>
               <w:jc w:val="right"/>
               <w:rPr>
-                <w:rFonts w:ascii="맑은 고딕" w:eastAsia="맑은 고딕" w:hAnsi="맑은 고딕" w:cs="굴림" w:hint="eastAsia"/>
+                <w:rFonts w:ascii="맑은 고딕" w:eastAsia="맑은 고딕" w:hAnsi="맑은 고딕" w:cs="굴림"/>
                 <w:color w:val="000000"/>
                 <w:sz w:val="10"/>
                 <w:szCs w:val="14"/>
@@ -6212,7 +6129,7 @@
               <w:spacing w:before="0" w:after="0" w:line="240" w:lineRule="auto"/>
               <w:jc w:val="right"/>
               <w:rPr>
-                <w:rFonts w:ascii="맑은 고딕" w:eastAsia="맑은 고딕" w:hAnsi="맑은 고딕" w:cs="굴림" w:hint="eastAsia"/>
+                <w:rFonts w:ascii="맑은 고딕" w:eastAsia="맑은 고딕" w:hAnsi="맑은 고딕" w:cs="굴림"/>
                 <w:color w:val="000000"/>
                 <w:sz w:val="10"/>
                 <w:szCs w:val="14"/>
@@ -6248,7 +6165,7 @@
               <w:spacing w:before="0" w:after="0" w:line="240" w:lineRule="auto"/>
               <w:jc w:val="right"/>
               <w:rPr>
-                <w:rFonts w:ascii="맑은 고딕" w:eastAsia="맑은 고딕" w:hAnsi="맑은 고딕" w:cs="굴림" w:hint="eastAsia"/>
+                <w:rFonts w:ascii="맑은 고딕" w:eastAsia="맑은 고딕" w:hAnsi="맑은 고딕" w:cs="굴림"/>
                 <w:color w:val="000000"/>
                 <w:sz w:val="10"/>
                 <w:szCs w:val="14"/>
@@ -6284,7 +6201,7 @@
               <w:spacing w:before="0" w:after="0" w:line="240" w:lineRule="auto"/>
               <w:jc w:val="right"/>
               <w:rPr>
-                <w:rFonts w:ascii="맑은 고딕" w:eastAsia="맑은 고딕" w:hAnsi="맑은 고딕" w:cs="굴림" w:hint="eastAsia"/>
+                <w:rFonts w:ascii="맑은 고딕" w:eastAsia="맑은 고딕" w:hAnsi="맑은 고딕" w:cs="굴림"/>
                 <w:color w:val="000000"/>
                 <w:sz w:val="10"/>
                 <w:szCs w:val="14"/>
@@ -6324,7 +6241,7 @@
             <w:pPr>
               <w:spacing w:before="0" w:after="0" w:line="240" w:lineRule="auto"/>
               <w:rPr>
-                <w:rFonts w:ascii="맑은 고딕" w:eastAsia="맑은 고딕" w:hAnsi="맑은 고딕" w:cs="굴림" w:hint="eastAsia"/>
+                <w:rFonts w:ascii="맑은 고딕" w:eastAsia="맑은 고딕" w:hAnsi="맑은 고딕" w:cs="굴림"/>
                 <w:color w:val="000000"/>
                 <w:sz w:val="10"/>
                 <w:szCs w:val="14"/>
@@ -6359,7 +6276,7 @@
             <w:pPr>
               <w:spacing w:before="0" w:after="0" w:line="240" w:lineRule="auto"/>
               <w:rPr>
-                <w:rFonts w:ascii="맑은 고딕" w:eastAsia="맑은 고딕" w:hAnsi="맑은 고딕" w:cs="굴림" w:hint="eastAsia"/>
+                <w:rFonts w:ascii="맑은 고딕" w:eastAsia="맑은 고딕" w:hAnsi="맑은 고딕" w:cs="굴림"/>
                 <w:color w:val="000000"/>
                 <w:sz w:val="10"/>
                 <w:szCs w:val="14"/>
@@ -6395,7 +6312,7 @@
               <w:spacing w:before="0" w:after="0" w:line="240" w:lineRule="auto"/>
               <w:jc w:val="right"/>
               <w:rPr>
-                <w:rFonts w:ascii="맑은 고딕" w:eastAsia="맑은 고딕" w:hAnsi="맑은 고딕" w:cs="굴림" w:hint="eastAsia"/>
+                <w:rFonts w:ascii="맑은 고딕" w:eastAsia="맑은 고딕" w:hAnsi="맑은 고딕" w:cs="굴림"/>
                 <w:color w:val="000000"/>
                 <w:sz w:val="10"/>
                 <w:szCs w:val="14"/>
@@ -6431,7 +6348,7 @@
               <w:spacing w:before="0" w:after="0" w:line="240" w:lineRule="auto"/>
               <w:jc w:val="right"/>
               <w:rPr>
-                <w:rFonts w:ascii="맑은 고딕" w:eastAsia="맑은 고딕" w:hAnsi="맑은 고딕" w:cs="굴림" w:hint="eastAsia"/>
+                <w:rFonts w:ascii="맑은 고딕" w:eastAsia="맑은 고딕" w:hAnsi="맑은 고딕" w:cs="굴림"/>
                 <w:color w:val="000000"/>
                 <w:sz w:val="10"/>
                 <w:szCs w:val="14"/>
@@ -6467,7 +6384,7 @@
               <w:spacing w:before="0" w:after="0" w:line="240" w:lineRule="auto"/>
               <w:jc w:val="right"/>
               <w:rPr>
-                <w:rFonts w:ascii="맑은 고딕" w:eastAsia="맑은 고딕" w:hAnsi="맑은 고딕" w:cs="굴림" w:hint="eastAsia"/>
+                <w:rFonts w:ascii="맑은 고딕" w:eastAsia="맑은 고딕" w:hAnsi="맑은 고딕" w:cs="굴림"/>
                 <w:color w:val="000000"/>
                 <w:sz w:val="10"/>
                 <w:szCs w:val="14"/>
@@ -6530,7 +6447,7 @@
               <w:spacing w:before="0" w:after="0" w:line="240" w:lineRule="auto"/>
               <w:jc w:val="right"/>
               <w:rPr>
-                <w:rFonts w:ascii="맑은 고딕" w:eastAsia="맑은 고딕" w:hAnsi="맑은 고딕" w:cs="굴림" w:hint="eastAsia"/>
+                <w:rFonts w:ascii="맑은 고딕" w:eastAsia="맑은 고딕" w:hAnsi="맑은 고딕" w:cs="굴림"/>
                 <w:color w:val="000000"/>
                 <w:sz w:val="10"/>
                 <w:szCs w:val="14"/>
@@ -6566,7 +6483,7 @@
               <w:spacing w:before="0" w:after="0" w:line="240" w:lineRule="auto"/>
               <w:jc w:val="right"/>
               <w:rPr>
-                <w:rFonts w:ascii="맑은 고딕" w:eastAsia="맑은 고딕" w:hAnsi="맑은 고딕" w:cs="굴림" w:hint="eastAsia"/>
+                <w:rFonts w:ascii="맑은 고딕" w:eastAsia="맑은 고딕" w:hAnsi="맑은 고딕" w:cs="굴림"/>
                 <w:color w:val="000000"/>
                 <w:sz w:val="10"/>
                 <w:szCs w:val="14"/>
@@ -6602,7 +6519,7 @@
               <w:spacing w:before="0" w:after="0" w:line="240" w:lineRule="auto"/>
               <w:jc w:val="right"/>
               <w:rPr>
-                <w:rFonts w:ascii="맑은 고딕" w:eastAsia="맑은 고딕" w:hAnsi="맑은 고딕" w:cs="굴림" w:hint="eastAsia"/>
+                <w:rFonts w:ascii="맑은 고딕" w:eastAsia="맑은 고딕" w:hAnsi="맑은 고딕" w:cs="굴림"/>
                 <w:color w:val="000000"/>
                 <w:sz w:val="10"/>
                 <w:szCs w:val="14"/>
@@ -6642,7 +6559,7 @@
             <w:pPr>
               <w:spacing w:before="0" w:after="0" w:line="240" w:lineRule="auto"/>
               <w:rPr>
-                <w:rFonts w:ascii="맑은 고딕" w:eastAsia="맑은 고딕" w:hAnsi="맑은 고딕" w:cs="굴림" w:hint="eastAsia"/>
+                <w:rFonts w:ascii="맑은 고딕" w:eastAsia="맑은 고딕" w:hAnsi="맑은 고딕" w:cs="굴림"/>
                 <w:color w:val="000000"/>
                 <w:sz w:val="10"/>
                 <w:szCs w:val="14"/>
@@ -6677,7 +6594,7 @@
             <w:pPr>
               <w:spacing w:before="0" w:after="0" w:line="240" w:lineRule="auto"/>
               <w:rPr>
-                <w:rFonts w:ascii="맑은 고딕" w:eastAsia="맑은 고딕" w:hAnsi="맑은 고딕" w:cs="굴림" w:hint="eastAsia"/>
+                <w:rFonts w:ascii="맑은 고딕" w:eastAsia="맑은 고딕" w:hAnsi="맑은 고딕" w:cs="굴림"/>
                 <w:color w:val="000000"/>
                 <w:sz w:val="10"/>
                 <w:szCs w:val="14"/>
@@ -6713,7 +6630,7 @@
               <w:spacing w:before="0" w:after="0" w:line="240" w:lineRule="auto"/>
               <w:jc w:val="right"/>
               <w:rPr>
-                <w:rFonts w:ascii="맑은 고딕" w:eastAsia="맑은 고딕" w:hAnsi="맑은 고딕" w:cs="굴림" w:hint="eastAsia"/>
+                <w:rFonts w:ascii="맑은 고딕" w:eastAsia="맑은 고딕" w:hAnsi="맑은 고딕" w:cs="굴림"/>
                 <w:color w:val="000000"/>
                 <w:sz w:val="10"/>
                 <w:szCs w:val="14"/>
@@ -6749,7 +6666,7 @@
               <w:spacing w:before="0" w:after="0" w:line="240" w:lineRule="auto"/>
               <w:jc w:val="right"/>
               <w:rPr>
-                <w:rFonts w:ascii="맑은 고딕" w:eastAsia="맑은 고딕" w:hAnsi="맑은 고딕" w:cs="굴림" w:hint="eastAsia"/>
+                <w:rFonts w:ascii="맑은 고딕" w:eastAsia="맑은 고딕" w:hAnsi="맑은 고딕" w:cs="굴림"/>
                 <w:color w:val="000000"/>
                 <w:sz w:val="10"/>
                 <w:szCs w:val="14"/>
@@ -6785,7 +6702,7 @@
               <w:spacing w:before="0" w:after="0" w:line="240" w:lineRule="auto"/>
               <w:jc w:val="right"/>
               <w:rPr>
-                <w:rFonts w:ascii="맑은 고딕" w:eastAsia="맑은 고딕" w:hAnsi="맑은 고딕" w:cs="굴림" w:hint="eastAsia"/>
+                <w:rFonts w:ascii="맑은 고딕" w:eastAsia="맑은 고딕" w:hAnsi="맑은 고딕" w:cs="굴림"/>
                 <w:color w:val="000000"/>
                 <w:sz w:val="10"/>
                 <w:szCs w:val="14"/>
@@ -6848,7 +6765,7 @@
               <w:spacing w:before="0" w:after="0" w:line="240" w:lineRule="auto"/>
               <w:jc w:val="right"/>
               <w:rPr>
-                <w:rFonts w:ascii="맑은 고딕" w:eastAsia="맑은 고딕" w:hAnsi="맑은 고딕" w:cs="굴림" w:hint="eastAsia"/>
+                <w:rFonts w:ascii="맑은 고딕" w:eastAsia="맑은 고딕" w:hAnsi="맑은 고딕" w:cs="굴림"/>
                 <w:color w:val="000000"/>
                 <w:sz w:val="10"/>
                 <w:szCs w:val="14"/>
@@ -6884,7 +6801,7 @@
               <w:spacing w:before="0" w:after="0" w:line="240" w:lineRule="auto"/>
               <w:jc w:val="right"/>
               <w:rPr>
-                <w:rFonts w:ascii="맑은 고딕" w:eastAsia="맑은 고딕" w:hAnsi="맑은 고딕" w:cs="굴림" w:hint="eastAsia"/>
+                <w:rFonts w:ascii="맑은 고딕" w:eastAsia="맑은 고딕" w:hAnsi="맑은 고딕" w:cs="굴림"/>
                 <w:color w:val="000000"/>
                 <w:sz w:val="10"/>
                 <w:szCs w:val="14"/>
@@ -6920,7 +6837,7 @@
               <w:spacing w:before="0" w:after="0" w:line="240" w:lineRule="auto"/>
               <w:jc w:val="right"/>
               <w:rPr>
-                <w:rFonts w:ascii="맑은 고딕" w:eastAsia="맑은 고딕" w:hAnsi="맑은 고딕" w:cs="굴림" w:hint="eastAsia"/>
+                <w:rFonts w:ascii="맑은 고딕" w:eastAsia="맑은 고딕" w:hAnsi="맑은 고딕" w:cs="굴림"/>
                 <w:color w:val="000000"/>
                 <w:sz w:val="10"/>
                 <w:szCs w:val="14"/>
@@ -6960,7 +6877,7 @@
             <w:pPr>
               <w:spacing w:before="0" w:after="0" w:line="240" w:lineRule="auto"/>
               <w:rPr>
-                <w:rFonts w:ascii="맑은 고딕" w:eastAsia="맑은 고딕" w:hAnsi="맑은 고딕" w:cs="굴림" w:hint="eastAsia"/>
+                <w:rFonts w:ascii="맑은 고딕" w:eastAsia="맑은 고딕" w:hAnsi="맑은 고딕" w:cs="굴림"/>
                 <w:color w:val="000000"/>
                 <w:sz w:val="10"/>
                 <w:szCs w:val="14"/>
@@ -6995,7 +6912,7 @@
             <w:pPr>
               <w:spacing w:before="0" w:after="0" w:line="240" w:lineRule="auto"/>
               <w:rPr>
-                <w:rFonts w:ascii="맑은 고딕" w:eastAsia="맑은 고딕" w:hAnsi="맑은 고딕" w:cs="굴림" w:hint="eastAsia"/>
+                <w:rFonts w:ascii="맑은 고딕" w:eastAsia="맑은 고딕" w:hAnsi="맑은 고딕" w:cs="굴림"/>
                 <w:color w:val="000000"/>
                 <w:sz w:val="10"/>
                 <w:szCs w:val="14"/>
@@ -7031,7 +6948,7 @@
               <w:spacing w:before="0" w:after="0" w:line="240" w:lineRule="auto"/>
               <w:jc w:val="right"/>
               <w:rPr>
-                <w:rFonts w:ascii="맑은 고딕" w:eastAsia="맑은 고딕" w:hAnsi="맑은 고딕" w:cs="굴림" w:hint="eastAsia"/>
+                <w:rFonts w:ascii="맑은 고딕" w:eastAsia="맑은 고딕" w:hAnsi="맑은 고딕" w:cs="굴림"/>
                 <w:color w:val="000000"/>
                 <w:sz w:val="10"/>
                 <w:szCs w:val="14"/>
@@ -7067,7 +6984,7 @@
               <w:spacing w:before="0" w:after="0" w:line="240" w:lineRule="auto"/>
               <w:jc w:val="right"/>
               <w:rPr>
-                <w:rFonts w:ascii="맑은 고딕" w:eastAsia="맑은 고딕" w:hAnsi="맑은 고딕" w:cs="굴림" w:hint="eastAsia"/>
+                <w:rFonts w:ascii="맑은 고딕" w:eastAsia="맑은 고딕" w:hAnsi="맑은 고딕" w:cs="굴림"/>
                 <w:color w:val="000000"/>
                 <w:sz w:val="10"/>
                 <w:szCs w:val="14"/>
@@ -7103,7 +7020,7 @@
               <w:spacing w:before="0" w:after="0" w:line="240" w:lineRule="auto"/>
               <w:jc w:val="right"/>
               <w:rPr>
-                <w:rFonts w:ascii="맑은 고딕" w:eastAsia="맑은 고딕" w:hAnsi="맑은 고딕" w:cs="굴림" w:hint="eastAsia"/>
+                <w:rFonts w:ascii="맑은 고딕" w:eastAsia="맑은 고딕" w:hAnsi="맑은 고딕" w:cs="굴림"/>
                 <w:color w:val="000000"/>
                 <w:sz w:val="10"/>
                 <w:szCs w:val="14"/>
@@ -7166,7 +7083,7 @@
               <w:spacing w:before="0" w:after="0" w:line="240" w:lineRule="auto"/>
               <w:jc w:val="right"/>
               <w:rPr>
-                <w:rFonts w:ascii="맑은 고딕" w:eastAsia="맑은 고딕" w:hAnsi="맑은 고딕" w:cs="굴림" w:hint="eastAsia"/>
+                <w:rFonts w:ascii="맑은 고딕" w:eastAsia="맑은 고딕" w:hAnsi="맑은 고딕" w:cs="굴림"/>
                 <w:color w:val="000000"/>
                 <w:sz w:val="10"/>
                 <w:szCs w:val="14"/>
@@ -7202,7 +7119,7 @@
               <w:spacing w:before="0" w:after="0" w:line="240" w:lineRule="auto"/>
               <w:jc w:val="right"/>
               <w:rPr>
-                <w:rFonts w:ascii="맑은 고딕" w:eastAsia="맑은 고딕" w:hAnsi="맑은 고딕" w:cs="굴림" w:hint="eastAsia"/>
+                <w:rFonts w:ascii="맑은 고딕" w:eastAsia="맑은 고딕" w:hAnsi="맑은 고딕" w:cs="굴림"/>
                 <w:color w:val="000000"/>
                 <w:sz w:val="10"/>
                 <w:szCs w:val="14"/>
@@ -7238,7 +7155,7 @@
               <w:spacing w:before="0" w:after="0" w:line="240" w:lineRule="auto"/>
               <w:jc w:val="right"/>
               <w:rPr>
-                <w:rFonts w:ascii="맑은 고딕" w:eastAsia="맑은 고딕" w:hAnsi="맑은 고딕" w:cs="굴림" w:hint="eastAsia"/>
+                <w:rFonts w:ascii="맑은 고딕" w:eastAsia="맑은 고딕" w:hAnsi="맑은 고딕" w:cs="굴림"/>
                 <w:color w:val="000000"/>
                 <w:sz w:val="10"/>
                 <w:szCs w:val="14"/>
@@ -7278,7 +7195,7 @@
             <w:pPr>
               <w:spacing w:before="0" w:after="0" w:line="240" w:lineRule="auto"/>
               <w:rPr>
-                <w:rFonts w:ascii="맑은 고딕" w:eastAsia="맑은 고딕" w:hAnsi="맑은 고딕" w:cs="굴림" w:hint="eastAsia"/>
+                <w:rFonts w:ascii="맑은 고딕" w:eastAsia="맑은 고딕" w:hAnsi="맑은 고딕" w:cs="굴림"/>
                 <w:color w:val="000000"/>
                 <w:sz w:val="10"/>
                 <w:szCs w:val="14"/>
@@ -7313,7 +7230,7 @@
             <w:pPr>
               <w:spacing w:before="0" w:after="0" w:line="240" w:lineRule="auto"/>
               <w:rPr>
-                <w:rFonts w:ascii="맑은 고딕" w:eastAsia="맑은 고딕" w:hAnsi="맑은 고딕" w:cs="굴림" w:hint="eastAsia"/>
+                <w:rFonts w:ascii="맑은 고딕" w:eastAsia="맑은 고딕" w:hAnsi="맑은 고딕" w:cs="굴림"/>
                 <w:color w:val="000000"/>
                 <w:sz w:val="10"/>
                 <w:szCs w:val="14"/>
@@ -7348,7 +7265,7 @@
             <w:pPr>
               <w:spacing w:before="0" w:after="0" w:line="240" w:lineRule="auto"/>
               <w:rPr>
-                <w:rFonts w:ascii="맑은 고딕" w:eastAsia="맑은 고딕" w:hAnsi="맑은 고딕" w:cs="굴림" w:hint="eastAsia"/>
+                <w:rFonts w:ascii="맑은 고딕" w:eastAsia="맑은 고딕" w:hAnsi="맑은 고딕" w:cs="굴림"/>
                 <w:color w:val="000000"/>
                 <w:sz w:val="10"/>
                 <w:szCs w:val="14"/>
@@ -7384,7 +7301,7 @@
               <w:spacing w:before="0" w:after="0" w:line="240" w:lineRule="auto"/>
               <w:jc w:val="right"/>
               <w:rPr>
-                <w:rFonts w:ascii="맑은 고딕" w:eastAsia="맑은 고딕" w:hAnsi="맑은 고딕" w:cs="굴림" w:hint="eastAsia"/>
+                <w:rFonts w:ascii="맑은 고딕" w:eastAsia="맑은 고딕" w:hAnsi="맑은 고딕" w:cs="굴림"/>
                 <w:color w:val="000000"/>
                 <w:sz w:val="10"/>
                 <w:szCs w:val="14"/>
@@ -7420,7 +7337,7 @@
               <w:spacing w:before="0" w:after="0" w:line="240" w:lineRule="auto"/>
               <w:jc w:val="right"/>
               <w:rPr>
-                <w:rFonts w:ascii="맑은 고딕" w:eastAsia="맑은 고딕" w:hAnsi="맑은 고딕" w:cs="굴림" w:hint="eastAsia"/>
+                <w:rFonts w:ascii="맑은 고딕" w:eastAsia="맑은 고딕" w:hAnsi="맑은 고딕" w:cs="굴림"/>
                 <w:color w:val="000000"/>
                 <w:sz w:val="10"/>
                 <w:szCs w:val="14"/>
@@ -7483,7 +7400,7 @@
               <w:spacing w:before="0" w:after="0" w:line="240" w:lineRule="auto"/>
               <w:jc w:val="right"/>
               <w:rPr>
-                <w:rFonts w:ascii="맑은 고딕" w:eastAsia="맑은 고딕" w:hAnsi="맑은 고딕" w:cs="굴림" w:hint="eastAsia"/>
+                <w:rFonts w:ascii="맑은 고딕" w:eastAsia="맑은 고딕" w:hAnsi="맑은 고딕" w:cs="굴림"/>
                 <w:color w:val="000000"/>
                 <w:sz w:val="10"/>
                 <w:szCs w:val="14"/>
@@ -7519,7 +7436,7 @@
               <w:spacing w:before="0" w:after="0" w:line="240" w:lineRule="auto"/>
               <w:jc w:val="right"/>
               <w:rPr>
-                <w:rFonts w:ascii="맑은 고딕" w:eastAsia="맑은 고딕" w:hAnsi="맑은 고딕" w:cs="굴림" w:hint="eastAsia"/>
+                <w:rFonts w:ascii="맑은 고딕" w:eastAsia="맑은 고딕" w:hAnsi="맑은 고딕" w:cs="굴림"/>
                 <w:color w:val="000000"/>
                 <w:sz w:val="10"/>
                 <w:szCs w:val="14"/>
@@ -7555,7 +7472,7 @@
               <w:spacing w:before="0" w:after="0" w:line="240" w:lineRule="auto"/>
               <w:jc w:val="right"/>
               <w:rPr>
-                <w:rFonts w:ascii="맑은 고딕" w:eastAsia="맑은 고딕" w:hAnsi="맑은 고딕" w:cs="굴림" w:hint="eastAsia"/>
+                <w:rFonts w:ascii="맑은 고딕" w:eastAsia="맑은 고딕" w:hAnsi="맑은 고딕" w:cs="굴림"/>
                 <w:color w:val="000000"/>
                 <w:sz w:val="10"/>
                 <w:szCs w:val="14"/>
@@ -7595,7 +7512,7 @@
             <w:pPr>
               <w:spacing w:before="0" w:after="0" w:line="240" w:lineRule="auto"/>
               <w:rPr>
-                <w:rFonts w:ascii="맑은 고딕" w:eastAsia="맑은 고딕" w:hAnsi="맑은 고딕" w:cs="굴림" w:hint="eastAsia"/>
+                <w:rFonts w:ascii="맑은 고딕" w:eastAsia="맑은 고딕" w:hAnsi="맑은 고딕" w:cs="굴림"/>
                 <w:color w:val="000000"/>
                 <w:sz w:val="10"/>
                 <w:szCs w:val="14"/>
@@ -7630,7 +7547,7 @@
             <w:pPr>
               <w:spacing w:before="0" w:after="0" w:line="240" w:lineRule="auto"/>
               <w:rPr>
-                <w:rFonts w:ascii="맑은 고딕" w:eastAsia="맑은 고딕" w:hAnsi="맑은 고딕" w:cs="굴림" w:hint="eastAsia"/>
+                <w:rFonts w:ascii="맑은 고딕" w:eastAsia="맑은 고딕" w:hAnsi="맑은 고딕" w:cs="굴림"/>
                 <w:color w:val="000000"/>
                 <w:sz w:val="10"/>
                 <w:szCs w:val="14"/>
@@ -7665,7 +7582,7 @@
             <w:pPr>
               <w:spacing w:before="0" w:after="0" w:line="240" w:lineRule="auto"/>
               <w:rPr>
-                <w:rFonts w:ascii="맑은 고딕" w:eastAsia="맑은 고딕" w:hAnsi="맑은 고딕" w:cs="굴림" w:hint="eastAsia"/>
+                <w:rFonts w:ascii="맑은 고딕" w:eastAsia="맑은 고딕" w:hAnsi="맑은 고딕" w:cs="굴림"/>
                 <w:color w:val="000000"/>
                 <w:sz w:val="10"/>
                 <w:szCs w:val="14"/>
@@ -7701,7 +7618,7 @@
               <w:spacing w:before="0" w:after="0" w:line="240" w:lineRule="auto"/>
               <w:jc w:val="right"/>
               <w:rPr>
-                <w:rFonts w:ascii="맑은 고딕" w:eastAsia="맑은 고딕" w:hAnsi="맑은 고딕" w:cs="굴림" w:hint="eastAsia"/>
+                <w:rFonts w:ascii="맑은 고딕" w:eastAsia="맑은 고딕" w:hAnsi="맑은 고딕" w:cs="굴림"/>
                 <w:color w:val="000000"/>
                 <w:sz w:val="10"/>
                 <w:szCs w:val="14"/>
@@ -7737,7 +7654,7 @@
               <w:spacing w:before="0" w:after="0" w:line="240" w:lineRule="auto"/>
               <w:jc w:val="right"/>
               <w:rPr>
-                <w:rFonts w:ascii="맑은 고딕" w:eastAsia="맑은 고딕" w:hAnsi="맑은 고딕" w:cs="굴림" w:hint="eastAsia"/>
+                <w:rFonts w:ascii="맑은 고딕" w:eastAsia="맑은 고딕" w:hAnsi="맑은 고딕" w:cs="굴림"/>
                 <w:color w:val="000000"/>
                 <w:sz w:val="10"/>
                 <w:szCs w:val="14"/>
@@ -7800,7 +7717,7 @@
               <w:spacing w:before="0" w:after="0" w:line="240" w:lineRule="auto"/>
               <w:jc w:val="right"/>
               <w:rPr>
-                <w:rFonts w:ascii="맑은 고딕" w:eastAsia="맑은 고딕" w:hAnsi="맑은 고딕" w:cs="굴림" w:hint="eastAsia"/>
+                <w:rFonts w:ascii="맑은 고딕" w:eastAsia="맑은 고딕" w:hAnsi="맑은 고딕" w:cs="굴림"/>
                 <w:color w:val="000000"/>
                 <w:sz w:val="10"/>
                 <w:szCs w:val="14"/>
@@ -7836,7 +7753,7 @@
               <w:spacing w:before="0" w:after="0" w:line="240" w:lineRule="auto"/>
               <w:jc w:val="right"/>
               <w:rPr>
-                <w:rFonts w:ascii="맑은 고딕" w:eastAsia="맑은 고딕" w:hAnsi="맑은 고딕" w:cs="굴림" w:hint="eastAsia"/>
+                <w:rFonts w:ascii="맑은 고딕" w:eastAsia="맑은 고딕" w:hAnsi="맑은 고딕" w:cs="굴림"/>
                 <w:color w:val="000000"/>
                 <w:sz w:val="10"/>
                 <w:szCs w:val="14"/>
@@ -7872,7 +7789,7 @@
               <w:spacing w:before="0" w:after="0" w:line="240" w:lineRule="auto"/>
               <w:jc w:val="right"/>
               <w:rPr>
-                <w:rFonts w:ascii="맑은 고딕" w:eastAsia="맑은 고딕" w:hAnsi="맑은 고딕" w:cs="굴림" w:hint="eastAsia"/>
+                <w:rFonts w:ascii="맑은 고딕" w:eastAsia="맑은 고딕" w:hAnsi="맑은 고딕" w:cs="굴림"/>
                 <w:color w:val="000000"/>
                 <w:sz w:val="10"/>
                 <w:szCs w:val="14"/>
@@ -7913,7 +7830,7 @@
               <w:spacing w:before="0" w:after="0" w:line="240" w:lineRule="auto"/>
               <w:jc w:val="right"/>
               <w:rPr>
-                <w:rFonts w:ascii="맑은 고딕" w:eastAsia="맑은 고딕" w:hAnsi="맑은 고딕" w:cs="굴림" w:hint="eastAsia"/>
+                <w:rFonts w:ascii="맑은 고딕" w:eastAsia="맑은 고딕" w:hAnsi="맑은 고딕" w:cs="굴림"/>
                 <w:color w:val="000000"/>
                 <w:sz w:val="10"/>
                 <w:szCs w:val="14"/>
@@ -8080,7 +7997,7 @@
               <w:spacing w:before="0" w:after="0" w:line="240" w:lineRule="auto"/>
               <w:jc w:val="right"/>
               <w:rPr>
-                <w:rFonts w:ascii="맑은 고딕" w:eastAsia="맑은 고딕" w:hAnsi="맑은 고딕" w:cs="굴림" w:hint="eastAsia"/>
+                <w:rFonts w:ascii="맑은 고딕" w:eastAsia="맑은 고딕" w:hAnsi="맑은 고딕" w:cs="굴림"/>
                 <w:color w:val="000000"/>
                 <w:sz w:val="10"/>
                 <w:szCs w:val="14"/>
@@ -8116,7 +8033,7 @@
               <w:spacing w:before="0" w:after="0" w:line="240" w:lineRule="auto"/>
               <w:jc w:val="right"/>
               <w:rPr>
-                <w:rFonts w:ascii="맑은 고딕" w:eastAsia="맑은 고딕" w:hAnsi="맑은 고딕" w:cs="굴림" w:hint="eastAsia"/>
+                <w:rFonts w:ascii="맑은 고딕" w:eastAsia="맑은 고딕" w:hAnsi="맑은 고딕" w:cs="굴림"/>
                 <w:color w:val="000000"/>
                 <w:sz w:val="10"/>
                 <w:szCs w:val="14"/>
@@ -8152,7 +8069,7 @@
               <w:spacing w:before="0" w:after="0" w:line="240" w:lineRule="auto"/>
               <w:jc w:val="right"/>
               <w:rPr>
-                <w:rFonts w:ascii="맑은 고딕" w:eastAsia="맑은 고딕" w:hAnsi="맑은 고딕" w:cs="굴림" w:hint="eastAsia"/>
+                <w:rFonts w:ascii="맑은 고딕" w:eastAsia="맑은 고딕" w:hAnsi="맑은 고딕" w:cs="굴림"/>
                 <w:color w:val="000000"/>
                 <w:sz w:val="10"/>
                 <w:szCs w:val="14"/>
@@ -8193,7 +8110,7 @@
               <w:spacing w:before="0" w:after="0" w:line="240" w:lineRule="auto"/>
               <w:jc w:val="right"/>
               <w:rPr>
-                <w:rFonts w:ascii="맑은 고딕" w:eastAsia="맑은 고딕" w:hAnsi="맑은 고딕" w:cs="굴림" w:hint="eastAsia"/>
+                <w:rFonts w:ascii="맑은 고딕" w:eastAsia="맑은 고딕" w:hAnsi="맑은 고딕" w:cs="굴림"/>
                 <w:color w:val="000000"/>
                 <w:sz w:val="10"/>
                 <w:szCs w:val="14"/>
@@ -8360,7 +8277,7 @@
               <w:spacing w:before="0" w:after="0" w:line="240" w:lineRule="auto"/>
               <w:jc w:val="right"/>
               <w:rPr>
-                <w:rFonts w:ascii="맑은 고딕" w:eastAsia="맑은 고딕" w:hAnsi="맑은 고딕" w:cs="굴림" w:hint="eastAsia"/>
+                <w:rFonts w:ascii="맑은 고딕" w:eastAsia="맑은 고딕" w:hAnsi="맑은 고딕" w:cs="굴림"/>
                 <w:color w:val="000000"/>
                 <w:sz w:val="10"/>
                 <w:szCs w:val="14"/>
@@ -8396,7 +8313,7 @@
               <w:spacing w:before="0" w:after="0" w:line="240" w:lineRule="auto"/>
               <w:jc w:val="right"/>
               <w:rPr>
-                <w:rFonts w:ascii="맑은 고딕" w:eastAsia="맑은 고딕" w:hAnsi="맑은 고딕" w:cs="굴림" w:hint="eastAsia"/>
+                <w:rFonts w:ascii="맑은 고딕" w:eastAsia="맑은 고딕" w:hAnsi="맑은 고딕" w:cs="굴림"/>
                 <w:color w:val="000000"/>
                 <w:sz w:val="10"/>
                 <w:szCs w:val="14"/>
@@ -8432,7 +8349,7 @@
               <w:spacing w:before="0" w:after="0" w:line="240" w:lineRule="auto"/>
               <w:jc w:val="right"/>
               <w:rPr>
-                <w:rFonts w:ascii="맑은 고딕" w:eastAsia="맑은 고딕" w:hAnsi="맑은 고딕" w:cs="굴림" w:hint="eastAsia"/>
+                <w:rFonts w:ascii="맑은 고딕" w:eastAsia="맑은 고딕" w:hAnsi="맑은 고딕" w:cs="굴림"/>
                 <w:color w:val="000000"/>
                 <w:sz w:val="10"/>
                 <w:szCs w:val="14"/>
@@ -8473,7 +8390,7 @@
               <w:spacing w:before="0" w:after="0" w:line="240" w:lineRule="auto"/>
               <w:jc w:val="right"/>
               <w:rPr>
-                <w:rFonts w:ascii="맑은 고딕" w:eastAsia="맑은 고딕" w:hAnsi="맑은 고딕" w:cs="굴림" w:hint="eastAsia"/>
+                <w:rFonts w:ascii="맑은 고딕" w:eastAsia="맑은 고딕" w:hAnsi="맑은 고딕" w:cs="굴림"/>
                 <w:color w:val="000000"/>
                 <w:sz w:val="10"/>
                 <w:szCs w:val="14"/>
@@ -8640,7 +8557,7 @@
               <w:spacing w:before="0" w:after="0" w:line="240" w:lineRule="auto"/>
               <w:jc w:val="right"/>
               <w:rPr>
-                <w:rFonts w:ascii="맑은 고딕" w:eastAsia="맑은 고딕" w:hAnsi="맑은 고딕" w:cs="굴림" w:hint="eastAsia"/>
+                <w:rFonts w:ascii="맑은 고딕" w:eastAsia="맑은 고딕" w:hAnsi="맑은 고딕" w:cs="굴림"/>
                 <w:color w:val="000000"/>
                 <w:sz w:val="10"/>
                 <w:szCs w:val="14"/>
@@ -8676,7 +8593,7 @@
               <w:spacing w:before="0" w:after="0" w:line="240" w:lineRule="auto"/>
               <w:jc w:val="right"/>
               <w:rPr>
-                <w:rFonts w:ascii="맑은 고딕" w:eastAsia="맑은 고딕" w:hAnsi="맑은 고딕" w:cs="굴림" w:hint="eastAsia"/>
+                <w:rFonts w:ascii="맑은 고딕" w:eastAsia="맑은 고딕" w:hAnsi="맑은 고딕" w:cs="굴림"/>
                 <w:color w:val="000000"/>
                 <w:sz w:val="10"/>
                 <w:szCs w:val="14"/>
@@ -8712,7 +8629,7 @@
               <w:spacing w:before="0" w:after="0" w:line="240" w:lineRule="auto"/>
               <w:jc w:val="right"/>
               <w:rPr>
-                <w:rFonts w:ascii="맑은 고딕" w:eastAsia="맑은 고딕" w:hAnsi="맑은 고딕" w:cs="굴림" w:hint="eastAsia"/>
+                <w:rFonts w:ascii="맑은 고딕" w:eastAsia="맑은 고딕" w:hAnsi="맑은 고딕" w:cs="굴림"/>
                 <w:color w:val="000000"/>
                 <w:sz w:val="10"/>
                 <w:szCs w:val="14"/>
@@ -8753,7 +8670,7 @@
               <w:spacing w:before="0" w:after="0" w:line="240" w:lineRule="auto"/>
               <w:jc w:val="right"/>
               <w:rPr>
-                <w:rFonts w:ascii="맑은 고딕" w:eastAsia="맑은 고딕" w:hAnsi="맑은 고딕" w:cs="굴림" w:hint="eastAsia"/>
+                <w:rFonts w:ascii="맑은 고딕" w:eastAsia="맑은 고딕" w:hAnsi="맑은 고딕" w:cs="굴림"/>
                 <w:color w:val="000000"/>
                 <w:sz w:val="10"/>
                 <w:szCs w:val="14"/>
@@ -8920,7 +8837,7 @@
               <w:spacing w:before="0" w:after="0" w:line="240" w:lineRule="auto"/>
               <w:jc w:val="right"/>
               <w:rPr>
-                <w:rFonts w:ascii="맑은 고딕" w:eastAsia="맑은 고딕" w:hAnsi="맑은 고딕" w:cs="굴림" w:hint="eastAsia"/>
+                <w:rFonts w:ascii="맑은 고딕" w:eastAsia="맑은 고딕" w:hAnsi="맑은 고딕" w:cs="굴림"/>
                 <w:color w:val="000000"/>
                 <w:sz w:val="10"/>
                 <w:szCs w:val="14"/>
@@ -8956,7 +8873,7 @@
               <w:spacing w:before="0" w:after="0" w:line="240" w:lineRule="auto"/>
               <w:jc w:val="right"/>
               <w:rPr>
-                <w:rFonts w:ascii="맑은 고딕" w:eastAsia="맑은 고딕" w:hAnsi="맑은 고딕" w:cs="굴림" w:hint="eastAsia"/>
+                <w:rFonts w:ascii="맑은 고딕" w:eastAsia="맑은 고딕" w:hAnsi="맑은 고딕" w:cs="굴림"/>
                 <w:color w:val="000000"/>
                 <w:sz w:val="10"/>
                 <w:szCs w:val="14"/>
@@ -8992,7 +8909,7 @@
               <w:spacing w:before="0" w:after="0" w:line="240" w:lineRule="auto"/>
               <w:jc w:val="right"/>
               <w:rPr>
-                <w:rFonts w:ascii="맑은 고딕" w:eastAsia="맑은 고딕" w:hAnsi="맑은 고딕" w:cs="굴림" w:hint="eastAsia"/>
+                <w:rFonts w:ascii="맑은 고딕" w:eastAsia="맑은 고딕" w:hAnsi="맑은 고딕" w:cs="굴림"/>
                 <w:color w:val="000000"/>
                 <w:sz w:val="10"/>
                 <w:szCs w:val="14"/>
@@ -9033,7 +8950,7 @@
               <w:spacing w:before="0" w:after="0" w:line="240" w:lineRule="auto"/>
               <w:jc w:val="right"/>
               <w:rPr>
-                <w:rFonts w:ascii="맑은 고딕" w:eastAsia="맑은 고딕" w:hAnsi="맑은 고딕" w:cs="굴림" w:hint="eastAsia"/>
+                <w:rFonts w:ascii="맑은 고딕" w:eastAsia="맑은 고딕" w:hAnsi="맑은 고딕" w:cs="굴림"/>
                 <w:color w:val="000000"/>
                 <w:sz w:val="10"/>
                 <w:szCs w:val="14"/>
@@ -9200,7 +9117,7 @@
               <w:spacing w:before="0" w:after="0" w:line="240" w:lineRule="auto"/>
               <w:jc w:val="right"/>
               <w:rPr>
-                <w:rFonts w:ascii="맑은 고딕" w:eastAsia="맑은 고딕" w:hAnsi="맑은 고딕" w:cs="굴림" w:hint="eastAsia"/>
+                <w:rFonts w:ascii="맑은 고딕" w:eastAsia="맑은 고딕" w:hAnsi="맑은 고딕" w:cs="굴림"/>
                 <w:color w:val="000000"/>
                 <w:sz w:val="10"/>
                 <w:szCs w:val="14"/>
@@ -9236,7 +9153,7 @@
               <w:spacing w:before="0" w:after="0" w:line="240" w:lineRule="auto"/>
               <w:jc w:val="right"/>
               <w:rPr>
-                <w:rFonts w:ascii="맑은 고딕" w:eastAsia="맑은 고딕" w:hAnsi="맑은 고딕" w:cs="굴림" w:hint="eastAsia"/>
+                <w:rFonts w:ascii="맑은 고딕" w:eastAsia="맑은 고딕" w:hAnsi="맑은 고딕" w:cs="굴림"/>
                 <w:color w:val="000000"/>
                 <w:sz w:val="10"/>
                 <w:szCs w:val="14"/>
@@ -9272,7 +9189,7 @@
               <w:spacing w:before="0" w:after="0" w:line="240" w:lineRule="auto"/>
               <w:jc w:val="right"/>
               <w:rPr>
-                <w:rFonts w:ascii="맑은 고딕" w:eastAsia="맑은 고딕" w:hAnsi="맑은 고딕" w:cs="굴림" w:hint="eastAsia"/>
+                <w:rFonts w:ascii="맑은 고딕" w:eastAsia="맑은 고딕" w:hAnsi="맑은 고딕" w:cs="굴림"/>
                 <w:color w:val="000000"/>
                 <w:sz w:val="10"/>
                 <w:szCs w:val="14"/>
@@ -9313,7 +9230,7 @@
               <w:spacing w:before="0" w:after="0" w:line="240" w:lineRule="auto"/>
               <w:jc w:val="right"/>
               <w:rPr>
-                <w:rFonts w:ascii="맑은 고딕" w:eastAsia="맑은 고딕" w:hAnsi="맑은 고딕" w:cs="굴림" w:hint="eastAsia"/>
+                <w:rFonts w:ascii="맑은 고딕" w:eastAsia="맑은 고딕" w:hAnsi="맑은 고딕" w:cs="굴림"/>
                 <w:color w:val="000000"/>
                 <w:sz w:val="10"/>
                 <w:szCs w:val="14"/>
@@ -9480,7 +9397,7 @@
               <w:spacing w:before="0" w:after="0" w:line="240" w:lineRule="auto"/>
               <w:jc w:val="right"/>
               <w:rPr>
-                <w:rFonts w:ascii="맑은 고딕" w:eastAsia="맑은 고딕" w:hAnsi="맑은 고딕" w:cs="굴림" w:hint="eastAsia"/>
+                <w:rFonts w:ascii="맑은 고딕" w:eastAsia="맑은 고딕" w:hAnsi="맑은 고딕" w:cs="굴림"/>
                 <w:color w:val="000000"/>
                 <w:sz w:val="10"/>
                 <w:szCs w:val="14"/>
@@ -9516,7 +9433,7 @@
               <w:spacing w:before="0" w:after="0" w:line="240" w:lineRule="auto"/>
               <w:jc w:val="right"/>
               <w:rPr>
-                <w:rFonts w:ascii="맑은 고딕" w:eastAsia="맑은 고딕" w:hAnsi="맑은 고딕" w:cs="굴림" w:hint="eastAsia"/>
+                <w:rFonts w:ascii="맑은 고딕" w:eastAsia="맑은 고딕" w:hAnsi="맑은 고딕" w:cs="굴림"/>
                 <w:color w:val="000000"/>
                 <w:sz w:val="10"/>
                 <w:szCs w:val="14"/>
@@ -9552,7 +9469,7 @@
               <w:spacing w:before="0" w:after="0" w:line="240" w:lineRule="auto"/>
               <w:jc w:val="right"/>
               <w:rPr>
-                <w:rFonts w:ascii="맑은 고딕" w:eastAsia="맑은 고딕" w:hAnsi="맑은 고딕" w:cs="굴림" w:hint="eastAsia"/>
+                <w:rFonts w:ascii="맑은 고딕" w:eastAsia="맑은 고딕" w:hAnsi="맑은 고딕" w:cs="굴림"/>
                 <w:color w:val="000000"/>
                 <w:sz w:val="10"/>
                 <w:szCs w:val="14"/>
@@ -9593,7 +9510,7 @@
               <w:spacing w:before="0" w:after="0" w:line="240" w:lineRule="auto"/>
               <w:jc w:val="right"/>
               <w:rPr>
-                <w:rFonts w:ascii="맑은 고딕" w:eastAsia="맑은 고딕" w:hAnsi="맑은 고딕" w:cs="굴림" w:hint="eastAsia"/>
+                <w:rFonts w:ascii="맑은 고딕" w:eastAsia="맑은 고딕" w:hAnsi="맑은 고딕" w:cs="굴림"/>
                 <w:color w:val="000000"/>
                 <w:sz w:val="10"/>
                 <w:szCs w:val="14"/>
@@ -9760,7 +9677,7 @@
               <w:spacing w:before="0" w:after="0" w:line="240" w:lineRule="auto"/>
               <w:jc w:val="right"/>
               <w:rPr>
-                <w:rFonts w:ascii="맑은 고딕" w:eastAsia="맑은 고딕" w:hAnsi="맑은 고딕" w:cs="굴림" w:hint="eastAsia"/>
+                <w:rFonts w:ascii="맑은 고딕" w:eastAsia="맑은 고딕" w:hAnsi="맑은 고딕" w:cs="굴림"/>
                 <w:color w:val="000000"/>
                 <w:sz w:val="10"/>
                 <w:szCs w:val="14"/>
@@ -9796,7 +9713,7 @@
               <w:spacing w:before="0" w:after="0" w:line="240" w:lineRule="auto"/>
               <w:jc w:val="right"/>
               <w:rPr>
-                <w:rFonts w:ascii="맑은 고딕" w:eastAsia="맑은 고딕" w:hAnsi="맑은 고딕" w:cs="굴림" w:hint="eastAsia"/>
+                <w:rFonts w:ascii="맑은 고딕" w:eastAsia="맑은 고딕" w:hAnsi="맑은 고딕" w:cs="굴림"/>
                 <w:color w:val="000000"/>
                 <w:sz w:val="10"/>
                 <w:szCs w:val="14"/>
@@ -9832,7 +9749,7 @@
               <w:spacing w:before="0" w:after="0" w:line="240" w:lineRule="auto"/>
               <w:jc w:val="right"/>
               <w:rPr>
-                <w:rFonts w:ascii="맑은 고딕" w:eastAsia="맑은 고딕" w:hAnsi="맑은 고딕" w:cs="굴림" w:hint="eastAsia"/>
+                <w:rFonts w:ascii="맑은 고딕" w:eastAsia="맑은 고딕" w:hAnsi="맑은 고딕" w:cs="굴림"/>
                 <w:color w:val="000000"/>
                 <w:sz w:val="10"/>
                 <w:szCs w:val="14"/>
@@ -9873,7 +9790,7 @@
               <w:spacing w:before="0" w:after="0" w:line="240" w:lineRule="auto"/>
               <w:jc w:val="right"/>
               <w:rPr>
-                <w:rFonts w:ascii="맑은 고딕" w:eastAsia="맑은 고딕" w:hAnsi="맑은 고딕" w:cs="굴림" w:hint="eastAsia"/>
+                <w:rFonts w:ascii="맑은 고딕" w:eastAsia="맑은 고딕" w:hAnsi="맑은 고딕" w:cs="굴림"/>
                 <w:color w:val="000000"/>
                 <w:sz w:val="10"/>
                 <w:szCs w:val="14"/>
@@ -10040,7 +9957,7 @@
               <w:spacing w:before="0" w:after="0" w:line="240" w:lineRule="auto"/>
               <w:jc w:val="right"/>
               <w:rPr>
-                <w:rFonts w:ascii="맑은 고딕" w:eastAsia="맑은 고딕" w:hAnsi="맑은 고딕" w:cs="굴림" w:hint="eastAsia"/>
+                <w:rFonts w:ascii="맑은 고딕" w:eastAsia="맑은 고딕" w:hAnsi="맑은 고딕" w:cs="굴림"/>
                 <w:color w:val="000000"/>
                 <w:sz w:val="10"/>
                 <w:szCs w:val="14"/>
@@ -10076,7 +9993,7 @@
               <w:spacing w:before="0" w:after="0" w:line="240" w:lineRule="auto"/>
               <w:jc w:val="right"/>
               <w:rPr>
-                <w:rFonts w:ascii="맑은 고딕" w:eastAsia="맑은 고딕" w:hAnsi="맑은 고딕" w:cs="굴림" w:hint="eastAsia"/>
+                <w:rFonts w:ascii="맑은 고딕" w:eastAsia="맑은 고딕" w:hAnsi="맑은 고딕" w:cs="굴림"/>
                 <w:color w:val="000000"/>
                 <w:sz w:val="10"/>
                 <w:szCs w:val="14"/>
@@ -10112,7 +10029,7 @@
               <w:spacing w:before="0" w:after="0" w:line="240" w:lineRule="auto"/>
               <w:jc w:val="right"/>
               <w:rPr>
-                <w:rFonts w:ascii="맑은 고딕" w:eastAsia="맑은 고딕" w:hAnsi="맑은 고딕" w:cs="굴림" w:hint="eastAsia"/>
+                <w:rFonts w:ascii="맑은 고딕" w:eastAsia="맑은 고딕" w:hAnsi="맑은 고딕" w:cs="굴림"/>
                 <w:color w:val="000000"/>
                 <w:sz w:val="10"/>
                 <w:szCs w:val="14"/>
@@ -10153,7 +10070,7 @@
               <w:spacing w:before="0" w:after="0" w:line="240" w:lineRule="auto"/>
               <w:jc w:val="right"/>
               <w:rPr>
-                <w:rFonts w:ascii="맑은 고딕" w:eastAsia="맑은 고딕" w:hAnsi="맑은 고딕" w:cs="굴림" w:hint="eastAsia"/>
+                <w:rFonts w:ascii="맑은 고딕" w:eastAsia="맑은 고딕" w:hAnsi="맑은 고딕" w:cs="굴림"/>
                 <w:color w:val="000000"/>
                 <w:sz w:val="10"/>
                 <w:szCs w:val="14"/>
@@ -10320,7 +10237,7 @@
               <w:spacing w:before="0" w:after="0" w:line="240" w:lineRule="auto"/>
               <w:jc w:val="right"/>
               <w:rPr>
-                <w:rFonts w:ascii="맑은 고딕" w:eastAsia="맑은 고딕" w:hAnsi="맑은 고딕" w:cs="굴림" w:hint="eastAsia"/>
+                <w:rFonts w:ascii="맑은 고딕" w:eastAsia="맑은 고딕" w:hAnsi="맑은 고딕" w:cs="굴림"/>
                 <w:color w:val="000000"/>
                 <w:sz w:val="10"/>
                 <w:szCs w:val="14"/>
@@ -10356,7 +10273,7 @@
               <w:spacing w:before="0" w:after="0" w:line="240" w:lineRule="auto"/>
               <w:jc w:val="right"/>
               <w:rPr>
-                <w:rFonts w:ascii="맑은 고딕" w:eastAsia="맑은 고딕" w:hAnsi="맑은 고딕" w:cs="굴림" w:hint="eastAsia"/>
+                <w:rFonts w:ascii="맑은 고딕" w:eastAsia="맑은 고딕" w:hAnsi="맑은 고딕" w:cs="굴림"/>
                 <w:color w:val="000000"/>
                 <w:sz w:val="10"/>
                 <w:szCs w:val="14"/>
@@ -10392,7 +10309,7 @@
               <w:spacing w:before="0" w:after="0" w:line="240" w:lineRule="auto"/>
               <w:jc w:val="right"/>
               <w:rPr>
-                <w:rFonts w:ascii="맑은 고딕" w:eastAsia="맑은 고딕" w:hAnsi="맑은 고딕" w:cs="굴림" w:hint="eastAsia"/>
+                <w:rFonts w:ascii="맑은 고딕" w:eastAsia="맑은 고딕" w:hAnsi="맑은 고딕" w:cs="굴림"/>
                 <w:color w:val="000000"/>
                 <w:sz w:val="10"/>
                 <w:szCs w:val="14"/>
@@ -10433,7 +10350,7 @@
               <w:spacing w:before="0" w:after="0" w:line="240" w:lineRule="auto"/>
               <w:jc w:val="right"/>
               <w:rPr>
-                <w:rFonts w:ascii="맑은 고딕" w:eastAsia="맑은 고딕" w:hAnsi="맑은 고딕" w:cs="굴림" w:hint="eastAsia"/>
+                <w:rFonts w:ascii="맑은 고딕" w:eastAsia="맑은 고딕" w:hAnsi="맑은 고딕" w:cs="굴림"/>
                 <w:color w:val="000000"/>
                 <w:sz w:val="10"/>
                 <w:szCs w:val="14"/>
@@ -10600,7 +10517,7 @@
               <w:spacing w:before="0" w:after="0" w:line="240" w:lineRule="auto"/>
               <w:jc w:val="right"/>
               <w:rPr>
-                <w:rFonts w:ascii="맑은 고딕" w:eastAsia="맑은 고딕" w:hAnsi="맑은 고딕" w:cs="굴림" w:hint="eastAsia"/>
+                <w:rFonts w:ascii="맑은 고딕" w:eastAsia="맑은 고딕" w:hAnsi="맑은 고딕" w:cs="굴림"/>
                 <w:color w:val="000000"/>
                 <w:sz w:val="10"/>
                 <w:szCs w:val="14"/>
@@ -10636,7 +10553,7 @@
               <w:spacing w:before="0" w:after="0" w:line="240" w:lineRule="auto"/>
               <w:jc w:val="right"/>
               <w:rPr>
-                <w:rFonts w:ascii="맑은 고딕" w:eastAsia="맑은 고딕" w:hAnsi="맑은 고딕" w:cs="굴림" w:hint="eastAsia"/>
+                <w:rFonts w:ascii="맑은 고딕" w:eastAsia="맑은 고딕" w:hAnsi="맑은 고딕" w:cs="굴림"/>
                 <w:color w:val="000000"/>
                 <w:sz w:val="10"/>
                 <w:szCs w:val="14"/>
@@ -10671,7 +10588,7 @@
             <w:pPr>
               <w:spacing w:before="0" w:after="0" w:line="240" w:lineRule="auto"/>
               <w:rPr>
-                <w:rFonts w:ascii="맑은 고딕" w:eastAsia="맑은 고딕" w:hAnsi="맑은 고딕" w:cs="굴림" w:hint="eastAsia"/>
+                <w:rFonts w:ascii="맑은 고딕" w:eastAsia="맑은 고딕" w:hAnsi="맑은 고딕" w:cs="굴림"/>
                 <w:color w:val="000000"/>
                 <w:sz w:val="10"/>
                 <w:szCs w:val="14"/>
@@ -10711,7 +10628,7 @@
             <w:pPr>
               <w:spacing w:before="0" w:after="0" w:line="240" w:lineRule="auto"/>
               <w:rPr>
-                <w:rFonts w:ascii="맑은 고딕" w:eastAsia="맑은 고딕" w:hAnsi="맑은 고딕" w:cs="굴림" w:hint="eastAsia"/>
+                <w:rFonts w:ascii="맑은 고딕" w:eastAsia="맑은 고딕" w:hAnsi="맑은 고딕" w:cs="굴림"/>
                 <w:color w:val="000000"/>
                 <w:sz w:val="10"/>
                 <w:szCs w:val="14"/>
@@ -10878,7 +10795,7 @@
               <w:spacing w:before="0" w:after="0" w:line="240" w:lineRule="auto"/>
               <w:jc w:val="right"/>
               <w:rPr>
-                <w:rFonts w:ascii="맑은 고딕" w:eastAsia="맑은 고딕" w:hAnsi="맑은 고딕" w:cs="굴림" w:hint="eastAsia"/>
+                <w:rFonts w:ascii="맑은 고딕" w:eastAsia="맑은 고딕" w:hAnsi="맑은 고딕" w:cs="굴림"/>
                 <w:color w:val="000000"/>
                 <w:sz w:val="10"/>
                 <w:szCs w:val="14"/>
@@ -10913,7 +10830,7 @@
             <w:pPr>
               <w:spacing w:before="0" w:after="0" w:line="240" w:lineRule="auto"/>
               <w:rPr>
-                <w:rFonts w:ascii="맑은 고딕" w:eastAsia="맑은 고딕" w:hAnsi="맑은 고딕" w:cs="굴림" w:hint="eastAsia"/>
+                <w:rFonts w:ascii="맑은 고딕" w:eastAsia="맑은 고딕" w:hAnsi="맑은 고딕" w:cs="굴림"/>
                 <w:color w:val="000000"/>
                 <w:sz w:val="10"/>
                 <w:szCs w:val="14"/>
@@ -10948,7 +10865,7 @@
             <w:pPr>
               <w:spacing w:before="0" w:after="0" w:line="240" w:lineRule="auto"/>
               <w:rPr>
-                <w:rFonts w:ascii="맑은 고딕" w:eastAsia="맑은 고딕" w:hAnsi="맑은 고딕" w:cs="굴림" w:hint="eastAsia"/>
+                <w:rFonts w:ascii="맑은 고딕" w:eastAsia="맑은 고딕" w:hAnsi="맑은 고딕" w:cs="굴림"/>
                 <w:color w:val="000000"/>
                 <w:sz w:val="10"/>
                 <w:szCs w:val="14"/>
@@ -10988,7 +10905,7 @@
             <w:pPr>
               <w:spacing w:before="0" w:after="0" w:line="240" w:lineRule="auto"/>
               <w:rPr>
-                <w:rFonts w:ascii="맑은 고딕" w:eastAsia="맑은 고딕" w:hAnsi="맑은 고딕" w:cs="굴림" w:hint="eastAsia"/>
+                <w:rFonts w:ascii="맑은 고딕" w:eastAsia="맑은 고딕" w:hAnsi="맑은 고딕" w:cs="굴림"/>
                 <w:color w:val="000000"/>
                 <w:sz w:val="10"/>
                 <w:szCs w:val="14"/>
@@ -11155,7 +11072,7 @@
               <w:spacing w:before="0" w:after="0" w:line="240" w:lineRule="auto"/>
               <w:jc w:val="right"/>
               <w:rPr>
-                <w:rFonts w:ascii="맑은 고딕" w:eastAsia="맑은 고딕" w:hAnsi="맑은 고딕" w:cs="굴림" w:hint="eastAsia"/>
+                <w:rFonts w:ascii="맑은 고딕" w:eastAsia="맑은 고딕" w:hAnsi="맑은 고딕" w:cs="굴림"/>
                 <w:color w:val="000000"/>
                 <w:sz w:val="10"/>
                 <w:szCs w:val="14"/>
@@ -11190,7 +11107,7 @@
             <w:pPr>
               <w:spacing w:before="0" w:after="0" w:line="240" w:lineRule="auto"/>
               <w:rPr>
-                <w:rFonts w:ascii="맑은 고딕" w:eastAsia="맑은 고딕" w:hAnsi="맑은 고딕" w:cs="굴림" w:hint="eastAsia"/>
+                <w:rFonts w:ascii="맑은 고딕" w:eastAsia="맑은 고딕" w:hAnsi="맑은 고딕" w:cs="굴림"/>
                 <w:color w:val="000000"/>
                 <w:sz w:val="10"/>
                 <w:szCs w:val="14"/>
@@ -11225,7 +11142,7 @@
             <w:pPr>
               <w:spacing w:before="0" w:after="0" w:line="240" w:lineRule="auto"/>
               <w:rPr>
-                <w:rFonts w:ascii="맑은 고딕" w:eastAsia="맑은 고딕" w:hAnsi="맑은 고딕" w:cs="굴림" w:hint="eastAsia"/>
+                <w:rFonts w:ascii="맑은 고딕" w:eastAsia="맑은 고딕" w:hAnsi="맑은 고딕" w:cs="굴림"/>
                 <w:color w:val="000000"/>
                 <w:sz w:val="10"/>
                 <w:szCs w:val="14"/>
@@ -11265,7 +11182,7 @@
             <w:pPr>
               <w:spacing w:before="0" w:after="0" w:line="240" w:lineRule="auto"/>
               <w:rPr>
-                <w:rFonts w:ascii="맑은 고딕" w:eastAsia="맑은 고딕" w:hAnsi="맑은 고딕" w:cs="굴림" w:hint="eastAsia"/>
+                <w:rFonts w:ascii="맑은 고딕" w:eastAsia="맑은 고딕" w:hAnsi="맑은 고딕" w:cs="굴림"/>
                 <w:color w:val="000000"/>
                 <w:sz w:val="10"/>
                 <w:szCs w:val="14"/>
@@ -11432,7 +11349,7 @@
               <w:spacing w:before="0" w:after="0" w:line="240" w:lineRule="auto"/>
               <w:jc w:val="right"/>
               <w:rPr>
-                <w:rFonts w:ascii="맑은 고딕" w:eastAsia="맑은 고딕" w:hAnsi="맑은 고딕" w:cs="굴림" w:hint="eastAsia"/>
+                <w:rFonts w:ascii="맑은 고딕" w:eastAsia="맑은 고딕" w:hAnsi="맑은 고딕" w:cs="굴림"/>
                 <w:color w:val="000000"/>
                 <w:sz w:val="10"/>
                 <w:szCs w:val="14"/>
@@ -11467,7 +11384,7 @@
             <w:pPr>
               <w:spacing w:before="0" w:after="0" w:line="240" w:lineRule="auto"/>
               <w:rPr>
-                <w:rFonts w:ascii="맑은 고딕" w:eastAsia="맑은 고딕" w:hAnsi="맑은 고딕" w:cs="굴림" w:hint="eastAsia"/>
+                <w:rFonts w:ascii="맑은 고딕" w:eastAsia="맑은 고딕" w:hAnsi="맑은 고딕" w:cs="굴림"/>
                 <w:color w:val="000000"/>
                 <w:sz w:val="10"/>
                 <w:szCs w:val="14"/>
@@ -11502,7 +11419,7 @@
             <w:pPr>
               <w:spacing w:before="0" w:after="0" w:line="240" w:lineRule="auto"/>
               <w:rPr>
-                <w:rFonts w:ascii="맑은 고딕" w:eastAsia="맑은 고딕" w:hAnsi="맑은 고딕" w:cs="굴림" w:hint="eastAsia"/>
+                <w:rFonts w:ascii="맑은 고딕" w:eastAsia="맑은 고딕" w:hAnsi="맑은 고딕" w:cs="굴림"/>
                 <w:color w:val="000000"/>
                 <w:sz w:val="10"/>
                 <w:szCs w:val="14"/>
@@ -11542,7 +11459,7 @@
             <w:pPr>
               <w:spacing w:before="0" w:after="0" w:line="240" w:lineRule="auto"/>
               <w:rPr>
-                <w:rFonts w:ascii="맑은 고딕" w:eastAsia="맑은 고딕" w:hAnsi="맑은 고딕" w:cs="굴림" w:hint="eastAsia"/>
+                <w:rFonts w:ascii="맑은 고딕" w:eastAsia="맑은 고딕" w:hAnsi="맑은 고딕" w:cs="굴림"/>
                 <w:color w:val="000000"/>
                 <w:sz w:val="10"/>
                 <w:szCs w:val="14"/>
@@ -11709,7 +11626,7 @@
               <w:spacing w:before="0" w:after="0" w:line="240" w:lineRule="auto"/>
               <w:jc w:val="right"/>
               <w:rPr>
-                <w:rFonts w:ascii="맑은 고딕" w:eastAsia="맑은 고딕" w:hAnsi="맑은 고딕" w:cs="굴림" w:hint="eastAsia"/>
+                <w:rFonts w:ascii="맑은 고딕" w:eastAsia="맑은 고딕" w:hAnsi="맑은 고딕" w:cs="굴림"/>
                 <w:color w:val="000000"/>
                 <w:sz w:val="10"/>
                 <w:szCs w:val="14"/>
@@ -11744,7 +11661,7 @@
             <w:pPr>
               <w:spacing w:before="0" w:after="0" w:line="240" w:lineRule="auto"/>
               <w:rPr>
-                <w:rFonts w:ascii="맑은 고딕" w:eastAsia="맑은 고딕" w:hAnsi="맑은 고딕" w:cs="굴림" w:hint="eastAsia"/>
+                <w:rFonts w:ascii="맑은 고딕" w:eastAsia="맑은 고딕" w:hAnsi="맑은 고딕" w:cs="굴림"/>
                 <w:color w:val="000000"/>
                 <w:sz w:val="10"/>
                 <w:szCs w:val="14"/>
@@ -11779,7 +11696,7 @@
             <w:pPr>
               <w:spacing w:before="0" w:after="0" w:line="240" w:lineRule="auto"/>
               <w:rPr>
-                <w:rFonts w:ascii="맑은 고딕" w:eastAsia="맑은 고딕" w:hAnsi="맑은 고딕" w:cs="굴림" w:hint="eastAsia"/>
+                <w:rFonts w:ascii="맑은 고딕" w:eastAsia="맑은 고딕" w:hAnsi="맑은 고딕" w:cs="굴림"/>
                 <w:color w:val="000000"/>
                 <w:sz w:val="10"/>
                 <w:szCs w:val="14"/>
@@ -11819,7 +11736,7 @@
             <w:pPr>
               <w:spacing w:before="0" w:after="0" w:line="240" w:lineRule="auto"/>
               <w:rPr>
-                <w:rFonts w:ascii="맑은 고딕" w:eastAsia="맑은 고딕" w:hAnsi="맑은 고딕" w:cs="굴림" w:hint="eastAsia"/>
+                <w:rFonts w:ascii="맑은 고딕" w:eastAsia="맑은 고딕" w:hAnsi="맑은 고딕" w:cs="굴림"/>
                 <w:color w:val="000000"/>
                 <w:sz w:val="10"/>
                 <w:szCs w:val="14"/>
@@ -11985,7 +11902,7 @@
               <w:spacing w:before="0" w:after="0" w:line="240" w:lineRule="auto"/>
               <w:jc w:val="right"/>
               <w:rPr>
-                <w:rFonts w:ascii="맑은 고딕" w:eastAsia="맑은 고딕" w:hAnsi="맑은 고딕" w:cs="굴림" w:hint="eastAsia"/>
+                <w:rFonts w:ascii="맑은 고딕" w:eastAsia="맑은 고딕" w:hAnsi="맑은 고딕" w:cs="굴림"/>
                 <w:color w:val="000000"/>
                 <w:sz w:val="10"/>
                 <w:szCs w:val="14"/>
@@ -12020,7 +11937,7 @@
             <w:pPr>
               <w:spacing w:before="0" w:after="0" w:line="240" w:lineRule="auto"/>
               <w:rPr>
-                <w:rFonts w:ascii="맑은 고딕" w:eastAsia="맑은 고딕" w:hAnsi="맑은 고딕" w:cs="굴림" w:hint="eastAsia"/>
+                <w:rFonts w:ascii="맑은 고딕" w:eastAsia="맑은 고딕" w:hAnsi="맑은 고딕" w:cs="굴림"/>
                 <w:color w:val="000000"/>
                 <w:sz w:val="10"/>
                 <w:szCs w:val="14"/>
@@ -12055,7 +11972,7 @@
             <w:pPr>
               <w:spacing w:before="0" w:after="0" w:line="240" w:lineRule="auto"/>
               <w:rPr>
-                <w:rFonts w:ascii="맑은 고딕" w:eastAsia="맑은 고딕" w:hAnsi="맑은 고딕" w:cs="굴림" w:hint="eastAsia"/>
+                <w:rFonts w:ascii="맑은 고딕" w:eastAsia="맑은 고딕" w:hAnsi="맑은 고딕" w:cs="굴림"/>
                 <w:color w:val="000000"/>
                 <w:sz w:val="10"/>
                 <w:szCs w:val="14"/>
@@ -12095,7 +12012,7 @@
             <w:pPr>
               <w:spacing w:before="0" w:after="0" w:line="240" w:lineRule="auto"/>
               <w:rPr>
-                <w:rFonts w:ascii="맑은 고딕" w:eastAsia="맑은 고딕" w:hAnsi="맑은 고딕" w:cs="굴림" w:hint="eastAsia"/>
+                <w:rFonts w:ascii="맑은 고딕" w:eastAsia="맑은 고딕" w:hAnsi="맑은 고딕" w:cs="굴림"/>
                 <w:color w:val="000000"/>
                 <w:sz w:val="10"/>
                 <w:szCs w:val="14"/>
@@ -12261,7 +12178,7 @@
               <w:spacing w:before="0" w:after="0" w:line="240" w:lineRule="auto"/>
               <w:jc w:val="right"/>
               <w:rPr>
-                <w:rFonts w:ascii="맑은 고딕" w:eastAsia="맑은 고딕" w:hAnsi="맑은 고딕" w:cs="굴림" w:hint="eastAsia"/>
+                <w:rFonts w:ascii="맑은 고딕" w:eastAsia="맑은 고딕" w:hAnsi="맑은 고딕" w:cs="굴림"/>
                 <w:color w:val="000000"/>
                 <w:sz w:val="10"/>
                 <w:szCs w:val="14"/>
@@ -12296,7 +12213,7 @@
             <w:pPr>
               <w:spacing w:before="0" w:after="0" w:line="240" w:lineRule="auto"/>
               <w:rPr>
-                <w:rFonts w:ascii="맑은 고딕" w:eastAsia="맑은 고딕" w:hAnsi="맑은 고딕" w:cs="굴림" w:hint="eastAsia"/>
+                <w:rFonts w:ascii="맑은 고딕" w:eastAsia="맑은 고딕" w:hAnsi="맑은 고딕" w:cs="굴림"/>
                 <w:color w:val="000000"/>
                 <w:sz w:val="10"/>
                 <w:szCs w:val="14"/>
@@ -12331,7 +12248,7 @@
             <w:pPr>
               <w:spacing w:before="0" w:after="0" w:line="240" w:lineRule="auto"/>
               <w:rPr>
-                <w:rFonts w:ascii="맑은 고딕" w:eastAsia="맑은 고딕" w:hAnsi="맑은 고딕" w:cs="굴림" w:hint="eastAsia"/>
+                <w:rFonts w:ascii="맑은 고딕" w:eastAsia="맑은 고딕" w:hAnsi="맑은 고딕" w:cs="굴림"/>
                 <w:color w:val="000000"/>
                 <w:sz w:val="10"/>
                 <w:szCs w:val="14"/>
@@ -12371,7 +12288,7 @@
             <w:pPr>
               <w:spacing w:before="0" w:after="0" w:line="240" w:lineRule="auto"/>
               <w:rPr>
-                <w:rFonts w:ascii="맑은 고딕" w:eastAsia="맑은 고딕" w:hAnsi="맑은 고딕" w:cs="굴림" w:hint="eastAsia"/>
+                <w:rFonts w:ascii="맑은 고딕" w:eastAsia="맑은 고딕" w:hAnsi="맑은 고딕" w:cs="굴림"/>
                 <w:color w:val="000000"/>
                 <w:sz w:val="10"/>
                 <w:szCs w:val="14"/>
@@ -12537,7 +12454,7 @@
               <w:spacing w:before="0" w:after="0" w:line="240" w:lineRule="auto"/>
               <w:jc w:val="right"/>
               <w:rPr>
-                <w:rFonts w:ascii="맑은 고딕" w:eastAsia="맑은 고딕" w:hAnsi="맑은 고딕" w:cs="굴림" w:hint="eastAsia"/>
+                <w:rFonts w:ascii="맑은 고딕" w:eastAsia="맑은 고딕" w:hAnsi="맑은 고딕" w:cs="굴림"/>
                 <w:color w:val="000000"/>
                 <w:sz w:val="10"/>
                 <w:szCs w:val="14"/>
@@ -12572,7 +12489,7 @@
             <w:pPr>
               <w:spacing w:before="0" w:after="0" w:line="240" w:lineRule="auto"/>
               <w:rPr>
-                <w:rFonts w:ascii="맑은 고딕" w:eastAsia="맑은 고딕" w:hAnsi="맑은 고딕" w:cs="굴림" w:hint="eastAsia"/>
+                <w:rFonts w:ascii="맑은 고딕" w:eastAsia="맑은 고딕" w:hAnsi="맑은 고딕" w:cs="굴림"/>
                 <w:color w:val="000000"/>
                 <w:sz w:val="10"/>
                 <w:szCs w:val="14"/>
@@ -12607,7 +12524,7 @@
             <w:pPr>
               <w:spacing w:before="0" w:after="0" w:line="240" w:lineRule="auto"/>
               <w:rPr>
-                <w:rFonts w:ascii="맑은 고딕" w:eastAsia="맑은 고딕" w:hAnsi="맑은 고딕" w:cs="굴림" w:hint="eastAsia"/>
+                <w:rFonts w:ascii="맑은 고딕" w:eastAsia="맑은 고딕" w:hAnsi="맑은 고딕" w:cs="굴림"/>
                 <w:color w:val="000000"/>
                 <w:sz w:val="10"/>
                 <w:szCs w:val="14"/>
@@ -12647,7 +12564,7 @@
             <w:pPr>
               <w:spacing w:before="0" w:after="0" w:line="240" w:lineRule="auto"/>
               <w:rPr>
-                <w:rFonts w:ascii="맑은 고딕" w:eastAsia="맑은 고딕" w:hAnsi="맑은 고딕" w:cs="굴림" w:hint="eastAsia"/>
+                <w:rFonts w:ascii="맑은 고딕" w:eastAsia="맑은 고딕" w:hAnsi="맑은 고딕" w:cs="굴림"/>
                 <w:color w:val="000000"/>
                 <w:sz w:val="10"/>
                 <w:szCs w:val="14"/>
@@ -12813,7 +12730,7 @@
               <w:spacing w:before="0" w:after="0" w:line="240" w:lineRule="auto"/>
               <w:jc w:val="right"/>
               <w:rPr>
-                <w:rFonts w:ascii="맑은 고딕" w:eastAsia="맑은 고딕" w:hAnsi="맑은 고딕" w:cs="굴림" w:hint="eastAsia"/>
+                <w:rFonts w:ascii="맑은 고딕" w:eastAsia="맑은 고딕" w:hAnsi="맑은 고딕" w:cs="굴림"/>
                 <w:color w:val="000000"/>
                 <w:sz w:val="10"/>
                 <w:szCs w:val="14"/>
@@ -12848,7 +12765,7 @@
             <w:pPr>
               <w:spacing w:before="0" w:after="0" w:line="240" w:lineRule="auto"/>
               <w:rPr>
-                <w:rFonts w:ascii="맑은 고딕" w:eastAsia="맑은 고딕" w:hAnsi="맑은 고딕" w:cs="굴림" w:hint="eastAsia"/>
+                <w:rFonts w:ascii="맑은 고딕" w:eastAsia="맑은 고딕" w:hAnsi="맑은 고딕" w:cs="굴림"/>
                 <w:color w:val="000000"/>
                 <w:sz w:val="10"/>
                 <w:szCs w:val="14"/>
@@ -12883,7 +12800,7 @@
             <w:pPr>
               <w:spacing w:before="0" w:after="0" w:line="240" w:lineRule="auto"/>
               <w:rPr>
-                <w:rFonts w:ascii="맑은 고딕" w:eastAsia="맑은 고딕" w:hAnsi="맑은 고딕" w:cs="굴림" w:hint="eastAsia"/>
+                <w:rFonts w:ascii="맑은 고딕" w:eastAsia="맑은 고딕" w:hAnsi="맑은 고딕" w:cs="굴림"/>
                 <w:color w:val="000000"/>
                 <w:sz w:val="10"/>
                 <w:szCs w:val="14"/>
@@ -12923,7 +12840,7 @@
             <w:pPr>
               <w:spacing w:before="0" w:after="0" w:line="240" w:lineRule="auto"/>
               <w:rPr>
-                <w:rFonts w:ascii="맑은 고딕" w:eastAsia="맑은 고딕" w:hAnsi="맑은 고딕" w:cs="굴림" w:hint="eastAsia"/>
+                <w:rFonts w:ascii="맑은 고딕" w:eastAsia="맑은 고딕" w:hAnsi="맑은 고딕" w:cs="굴림"/>
                 <w:color w:val="000000"/>
                 <w:sz w:val="10"/>
                 <w:szCs w:val="14"/>
@@ -13089,7 +13006,7 @@
               <w:spacing w:before="0" w:after="0" w:line="240" w:lineRule="auto"/>
               <w:jc w:val="right"/>
               <w:rPr>
-                <w:rFonts w:ascii="맑은 고딕" w:eastAsia="맑은 고딕" w:hAnsi="맑은 고딕" w:cs="굴림" w:hint="eastAsia"/>
+                <w:rFonts w:ascii="맑은 고딕" w:eastAsia="맑은 고딕" w:hAnsi="맑은 고딕" w:cs="굴림"/>
                 <w:color w:val="000000"/>
                 <w:sz w:val="10"/>
                 <w:szCs w:val="14"/>
@@ -13124,7 +13041,7 @@
             <w:pPr>
               <w:spacing w:before="0" w:after="0" w:line="240" w:lineRule="auto"/>
               <w:rPr>
-                <w:rFonts w:ascii="맑은 고딕" w:eastAsia="맑은 고딕" w:hAnsi="맑은 고딕" w:cs="굴림" w:hint="eastAsia"/>
+                <w:rFonts w:ascii="맑은 고딕" w:eastAsia="맑은 고딕" w:hAnsi="맑은 고딕" w:cs="굴림"/>
                 <w:color w:val="000000"/>
                 <w:sz w:val="10"/>
                 <w:szCs w:val="14"/>
@@ -13159,7 +13076,7 @@
             <w:pPr>
               <w:spacing w:before="0" w:after="0" w:line="240" w:lineRule="auto"/>
               <w:rPr>
-                <w:rFonts w:ascii="맑은 고딕" w:eastAsia="맑은 고딕" w:hAnsi="맑은 고딕" w:cs="굴림" w:hint="eastAsia"/>
+                <w:rFonts w:ascii="맑은 고딕" w:eastAsia="맑은 고딕" w:hAnsi="맑은 고딕" w:cs="굴림"/>
                 <w:color w:val="000000"/>
                 <w:sz w:val="10"/>
                 <w:szCs w:val="14"/>
@@ -13215,65 +13132,134 @@
           <w:ilvl w:val="0"/>
           <w:numId w:val="0"/>
         </w:numPr>
+        <w:rPr>
+          <w:sz w:val="22"/>
+          <w:szCs w:val="22"/>
+        </w:rPr>
       </w:pPr>
-      <w:r>
-        <w:t xml:space="preserve"> I have implemented coverage maximization by branch and b</w:t>
-      </w:r>
-      <w:r>
-        <w:t xml:space="preserve">ound where the model to find </w:t>
-      </w:r>
-      <w:r>
-        <w:t>is the (x, y) 2D position of the antenna.</w:t>
-      </w:r>
       <w:r>
         <w:t xml:space="preserve"> </w:t>
       </w:r>
       <w:r>
+        <w:rPr>
+          <w:sz w:val="22"/>
+          <w:szCs w:val="22"/>
+        </w:rPr>
+        <w:t>I have implemented coverage maximization by branch and b</w:t>
+      </w:r>
+      <w:r>
+        <w:rPr>
+          <w:sz w:val="22"/>
+          <w:szCs w:val="22"/>
+        </w:rPr>
+        <w:t xml:space="preserve">ound where the model to find </w:t>
+      </w:r>
+      <w:r>
+        <w:rPr>
+          <w:sz w:val="22"/>
+          <w:szCs w:val="22"/>
+        </w:rPr>
+        <w:t>is the (x, y) 2D position of the antenna.</w:t>
+      </w:r>
+      <w:r>
+        <w:rPr>
+          <w:sz w:val="22"/>
+          <w:szCs w:val="22"/>
+        </w:rPr>
+        <w:t xml:space="preserve"> </w:t>
+      </w:r>
+      <w:r>
+        <w:rPr>
+          <w:sz w:val="22"/>
+          <w:szCs w:val="22"/>
+        </w:rPr>
         <w:t xml:space="preserve">The upper and lower bounds are converged at </w:t>
       </w:r>
       <w:r>
         <w:rPr>
           <w:b/>
+          <w:sz w:val="22"/>
+          <w:szCs w:val="22"/>
         </w:rPr>
         <w:t>iteration 161</w:t>
       </w:r>
       <w:r>
+        <w:rPr>
+          <w:sz w:val="22"/>
+          <w:szCs w:val="22"/>
+        </w:rPr>
         <w:t>.</w:t>
       </w:r>
       <w:r>
+        <w:rPr>
+          <w:sz w:val="22"/>
+          <w:szCs w:val="22"/>
+        </w:rPr>
         <w:t xml:space="preserve"> The result of the antenna location is </w:t>
       </w:r>
       <w:r>
         <w:rPr>
           <w:b/>
+          <w:sz w:val="22"/>
+          <w:szCs w:val="22"/>
         </w:rPr>
         <w:t>(623.5918, 322.0938)</w:t>
       </w:r>
       <w:r>
+        <w:rPr>
+          <w:sz w:val="22"/>
+          <w:szCs w:val="22"/>
+        </w:rPr>
         <w:t xml:space="preserve"> a</w:t>
       </w:r>
       <w:r>
+        <w:rPr>
+          <w:sz w:val="22"/>
+          <w:szCs w:val="22"/>
+        </w:rPr>
         <w:t xml:space="preserve">nd the number of inliers is </w:t>
       </w:r>
       <w:r>
         <w:rPr>
           <w:b/>
+          <w:sz w:val="22"/>
+          <w:szCs w:val="22"/>
         </w:rPr>
         <w:t>64</w:t>
       </w:r>
       <w:r>
+        <w:rPr>
+          <w:sz w:val="22"/>
+          <w:szCs w:val="22"/>
+        </w:rPr>
         <w:t xml:space="preserve"> </w:t>
       </w:r>
       <w:r>
+        <w:rPr>
+          <w:sz w:val="22"/>
+          <w:szCs w:val="22"/>
+        </w:rPr>
         <w:t>(t</w:t>
       </w:r>
       <w:r>
+        <w:rPr>
+          <w:sz w:val="22"/>
+          <w:szCs w:val="22"/>
+        </w:rPr>
         <w:t>he iterations stop when the lower and upper bound are nearer than 1</w:t>
       </w:r>
       <w:r>
+        <w:rPr>
+          <w:sz w:val="22"/>
+          <w:szCs w:val="22"/>
+        </w:rPr>
         <w:t>)</w:t>
       </w:r>
       <w:r>
+        <w:rPr>
+          <w:sz w:val="22"/>
+          <w:szCs w:val="22"/>
+        </w:rPr>
         <w:t>. The execution time is about 2 secs, so it finds the optimal solution quite fast.</w:t>
       </w:r>
     </w:p>
@@ -13284,41 +13270,91 @@
           <w:ilvl w:val="0"/>
           <w:numId w:val="0"/>
         </w:numPr>
+        <w:rPr>
+          <w:sz w:val="22"/>
+          <w:szCs w:val="22"/>
+        </w:rPr>
       </w:pPr>
       <w:r>
         <w:rPr>
-          <w:rFonts w:hint="eastAsia"/>
+          <w:sz w:val="22"/>
+          <w:szCs w:val="22"/>
         </w:rPr>
-        <w:t xml:space="preserve"> </w:t>
+        <w:t xml:space="preserve"> The branch and bound is methods for global optimization problems, so normally it is slower than methods for local optimization problems. </w:t>
       </w:r>
       <w:r>
-        <w:t xml:space="preserve">The branch and bound method is faster than exhaustive search, because in this method we cannot search the </w:t>
+        <w:rPr>
+          <w:sz w:val="22"/>
+          <w:szCs w:val="22"/>
+        </w:rPr>
+        <w:t xml:space="preserve">In addition, if the points are comparatively scattered, it will search most spaces. So the execution time depends on the number of data points and how data points are scattered. </w:t>
+      </w:r>
+      <w:r>
+        <w:rPr>
+          <w:sz w:val="22"/>
+          <w:szCs w:val="22"/>
+        </w:rPr>
+        <w:t>But t</w:t>
+      </w:r>
+      <w:r>
+        <w:rPr>
+          <w:sz w:val="22"/>
+          <w:szCs w:val="22"/>
+        </w:rPr>
+        <w:t xml:space="preserve">he branch and bound method is faster than exhaustive search, because in this method we cannot search the </w:t>
       </w:r>
       <w:bookmarkEnd w:id="0"/>
       <w:bookmarkEnd w:id="1"/>
       <w:r>
+        <w:rPr>
+          <w:sz w:val="22"/>
+          <w:szCs w:val="22"/>
+        </w:rPr>
         <w:t xml:space="preserve">space estimated there is no optimal solution. </w:t>
       </w:r>
       <w:r>
-        <w:t xml:space="preserve">Also, it guarantees optimal solution. </w:t>
+        <w:rPr>
+          <w:sz w:val="22"/>
+          <w:szCs w:val="22"/>
+        </w:rPr>
+        <w:t xml:space="preserve">Also, it guarantees </w:t>
       </w:r>
       <w:r>
-        <w:t xml:space="preserve">But if the points are comparatively scattered, it need to search most </w:t>
+        <w:rPr>
+          <w:sz w:val="22"/>
+          <w:szCs w:val="22"/>
+        </w:rPr>
+        <w:t xml:space="preserve">the </w:t>
       </w:r>
       <w:r>
-        <w:t>spaces</w:t>
+        <w:rPr>
+          <w:sz w:val="22"/>
+          <w:szCs w:val="22"/>
+        </w:rPr>
+        <w:t>optimal solution</w:t>
       </w:r>
       <w:r>
-        <w:t>. So the exe</w:t>
+        <w:rPr>
+          <w:sz w:val="22"/>
+          <w:szCs w:val="22"/>
+        </w:rPr>
+        <w:t xml:space="preserve"> because it considers global objective value</w:t>
       </w:r>
       <w:r>
-        <w:t xml:space="preserve">cution time depends on </w:t>
+        <w:rPr>
+          <w:sz w:val="22"/>
+          <w:szCs w:val="22"/>
+        </w:rPr>
+        <w:t>s</w:t>
       </w:r>
+      <w:bookmarkStart w:id="15" w:name="_GoBack"/>
+      <w:bookmarkEnd w:id="15"/>
       <w:r>
-        <w:t xml:space="preserve">the number of data points and </w:t>
-      </w:r>
-      <w:r>
-        <w:t>how data points are scattered.</w:t>
+        <w:rPr>
+          <w:sz w:val="22"/>
+          <w:szCs w:val="22"/>
+        </w:rPr>
+        <w:t>.</w:t>
       </w:r>
     </w:p>
     <w:sectPr>
@@ -13404,7 +13440,7 @@
             <w:noProof/>
             <w:lang w:val="ko-KR" w:bidi="ko-KR"/>
           </w:rPr>
-          <w:t>3</w:t>
+          <w:t>2</w:t>
         </w:r>
         <w:r>
           <w:rPr>

</xml_diff>

<commit_message>
Update readme for hw3
</commit_message>
<xml_diff>
--- a/HW3/README.docx
+++ b/HW3/README.docx
@@ -62,7 +62,15 @@
       </w:r>
       <w:r>
         <w:br/>
-        <w:t>20183151 Chaelin Kim</w:t>
+        <w:t xml:space="preserve">20183151 </w:t>
+      </w:r>
+      <w:proofErr w:type="spellStart"/>
+      <w:r>
+        <w:t>Chaelin</w:t>
+      </w:r>
+      <w:proofErr w:type="spellEnd"/>
+      <w:r>
+        <w:t xml:space="preserve"> Kim</w:t>
       </w:r>
     </w:p>
     <w:p>
@@ -171,6 +179,7 @@
           <w:sz w:val="22"/>
         </w:rPr>
       </w:pPr>
+      <w:proofErr w:type="spellStart"/>
       <w:r>
         <w:rPr>
           <w:rFonts w:hint="eastAsia"/>
@@ -184,6 +193,7 @@
         </w:rPr>
         <w:t>.m</w:t>
       </w:r>
+      <w:proofErr w:type="spellEnd"/>
       <w:r>
         <w:br/>
       </w:r>
@@ -316,6 +326,7 @@
           <w:sz w:val="22"/>
         </w:rPr>
       </w:pPr>
+      <w:proofErr w:type="spellStart"/>
       <w:r>
         <w:rPr>
           <w:b/>
@@ -328,6 +339,7 @@
         </w:rPr>
         <w:t>.m</w:t>
       </w:r>
+      <w:proofErr w:type="spellEnd"/>
       <w:r>
         <w:rPr>
           <w:b/>
@@ -460,6 +472,7 @@
           <w:szCs w:val="22"/>
         </w:rPr>
       </w:pPr>
+      <w:proofErr w:type="spellStart"/>
       <w:r>
         <w:rPr>
           <w:b/>
@@ -472,6 +485,7 @@
         </w:rPr>
         <w:t>.m</w:t>
       </w:r>
+      <w:proofErr w:type="spellEnd"/>
       <w:r>
         <w:rPr>
           <w:b/>
@@ -562,6 +576,7 @@
         </w:rPr>
         <w:t xml:space="preserve"> The return values </w:t>
       </w:r>
+      <w:proofErr w:type="spellStart"/>
       <w:r>
         <w:rPr>
           <w:i/>
@@ -570,6 +585,7 @@
         </w:rPr>
         <w:t>lowerBound</w:t>
       </w:r>
+      <w:proofErr w:type="spellEnd"/>
       <w:r>
         <w:rPr>
           <w:sz w:val="20"/>
@@ -577,6 +593,7 @@
         </w:rPr>
         <w:t xml:space="preserve"> and </w:t>
       </w:r>
+      <w:proofErr w:type="spellStart"/>
       <w:r>
         <w:rPr>
           <w:i/>
@@ -585,6 +602,7 @@
         </w:rPr>
         <w:t>upperBound</w:t>
       </w:r>
+      <w:proofErr w:type="spellEnd"/>
       <w:r>
         <w:rPr>
           <w:sz w:val="20"/>
@@ -592,6 +610,7 @@
         </w:rPr>
         <w:t xml:space="preserve"> are the number of inliers in each, and </w:t>
       </w:r>
+      <w:proofErr w:type="spellStart"/>
       <w:r>
         <w:rPr>
           <w:i/>
@@ -600,6 +619,7 @@
         </w:rPr>
         <w:t>lowerInliers</w:t>
       </w:r>
+      <w:proofErr w:type="spellEnd"/>
       <w:r>
         <w:rPr>
           <w:sz w:val="20"/>
@@ -607,6 +627,7 @@
         </w:rPr>
         <w:t xml:space="preserve"> and </w:t>
       </w:r>
+      <w:proofErr w:type="spellStart"/>
       <w:r>
         <w:rPr>
           <w:i/>
@@ -615,6 +636,7 @@
         </w:rPr>
         <w:t>upperInliers</w:t>
       </w:r>
+      <w:proofErr w:type="spellEnd"/>
       <w:r>
         <w:rPr>
           <w:sz w:val="20"/>
@@ -672,15 +694,40 @@
           <w:sz w:val="22"/>
           <w:szCs w:val="22"/>
         </w:rPr>
-        <w:t>“main</w:t>
+        <w:t>“</w:t>
+      </w:r>
+      <w:proofErr w:type="spellStart"/>
+      <w:r>
+        <w:rPr>
+          <w:sz w:val="22"/>
+          <w:szCs w:val="22"/>
+        </w:rPr>
+        <w:t>main</w:t>
       </w:r>
       <w:r>
         <w:rPr>
           <w:sz w:val="22"/>
           <w:szCs w:val="22"/>
         </w:rPr>
-        <w:t>.m” in Matlab</w:t>
+        <w:t>.m</w:t>
       </w:r>
+      <w:proofErr w:type="spellEnd"/>
+      <w:r>
+        <w:rPr>
+          <w:sz w:val="22"/>
+          <w:szCs w:val="22"/>
+        </w:rPr>
+        <w:t xml:space="preserve">” in </w:t>
+      </w:r>
+      <w:proofErr w:type="spellStart"/>
+      <w:r>
+        <w:rPr>
+          <w:sz w:val="22"/>
+          <w:szCs w:val="22"/>
+        </w:rPr>
+        <w:t>Matlab</w:t>
+      </w:r>
+      <w:proofErr w:type="spellEnd"/>
       <w:r>
         <w:rPr>
           <w:sz w:val="22"/>
@@ -794,7 +841,23 @@
           <w:sz w:val="22"/>
           <w:szCs w:val="22"/>
         </w:rPr>
-        <w:t>The left part shows result images of applying BnB before and after</w:t>
+        <w:t xml:space="preserve">The left part shows result images of applying </w:t>
+      </w:r>
+      <w:proofErr w:type="spellStart"/>
+      <w:r>
+        <w:rPr>
+          <w:sz w:val="22"/>
+          <w:szCs w:val="22"/>
+        </w:rPr>
+        <w:t>BnB</w:t>
+      </w:r>
+      <w:proofErr w:type="spellEnd"/>
+      <w:r>
+        <w:rPr>
+          <w:sz w:val="22"/>
+          <w:szCs w:val="22"/>
+        </w:rPr>
+        <w:t xml:space="preserve"> before and after</w:t>
       </w:r>
       <w:r>
         <w:rPr>
@@ -871,9 +934,9 @@
           <w:noProof/>
         </w:rPr>
         <w:drawing>
-          <wp:inline distT="0" distB="0" distL="0" distR="0" wp14:anchorId="43775752" wp14:editId="7354DD2F">
-            <wp:extent cx="6280785" cy="3375660"/>
-            <wp:effectExtent l="0" t="0" r="5715" b="0"/>
+          <wp:inline distT="0" distB="0" distL="0" distR="0" wp14:anchorId="680BDBE8" wp14:editId="67006316">
+            <wp:extent cx="6280785" cy="3423920"/>
+            <wp:effectExtent l="0" t="0" r="5715" b="5080"/>
             <wp:docPr id="1" name="그림 1"/>
             <wp:cNvGraphicFramePr>
               <a:graphicFrameLocks xmlns:a="http://schemas.openxmlformats.org/drawingml/2006/main" noChangeAspect="1"/>
@@ -894,7 +957,7 @@
                   <pic:spPr>
                     <a:xfrm>
                       <a:off x="0" y="0"/>
-                      <a:ext cx="6280785" cy="3375660"/>
+                      <a:ext cx="6280785" cy="3423920"/>
                     </a:xfrm>
                     <a:prstGeom prst="rect">
                       <a:avLst/>
@@ -906,6 +969,8 @@
           </wp:inline>
         </w:drawing>
       </w:r>
+      <w:bookmarkStart w:id="15" w:name="_GoBack"/>
+      <w:bookmarkEnd w:id="15"/>
     </w:p>
     <w:p/>
     <w:p>
@@ -13347,8 +13412,6 @@
         </w:rPr>
         <w:t>s</w:t>
       </w:r>
-      <w:bookmarkStart w:id="15" w:name="_GoBack"/>
-      <w:bookmarkEnd w:id="15"/>
       <w:r>
         <w:rPr>
           <w:sz w:val="22"/>
@@ -13440,7 +13503,7 @@
             <w:noProof/>
             <w:lang w:val="ko-KR" w:bidi="ko-KR"/>
           </w:rPr>
-          <w:t>2</w:t>
+          <w:t>3</w:t>
         </w:r>
         <w:r>
           <w:rPr>

</xml_diff>